<commit_message>
Báo cáo báo cáo
</commit_message>
<xml_diff>
--- a/BTL_QLKS_CNPM_DH19IT03.docx
+++ b/BTL_QLKS_CNPM_DH19IT03.docx
@@ -1,6 +1,6 @@
 
 <file path=word/document.xml><?xml version="1.0" encoding="utf-8"?>
-<w:document xmlns:wpc="http://schemas.microsoft.com/office/word/2010/wordprocessingCanvas" xmlns:cx="http://schemas.microsoft.com/office/drawing/2014/chartex" xmlns:cx1="http://schemas.microsoft.com/office/drawing/2015/9/8/chartex" xmlns:cx2="http://schemas.microsoft.com/office/drawing/2015/10/21/chartex" xmlns:cx3="http://schemas.microsoft.com/office/drawing/2016/5/9/chartex" xmlns:cx4="http://schemas.microsoft.com/office/drawing/2016/5/10/chartex" xmlns:cx5="http://schemas.microsoft.com/office/drawing/2016/5/11/chartex" xmlns:cx6="http://schemas.microsoft.com/office/drawing/2016/5/12/chartex" xmlns:cx7="http://schemas.microsoft.com/office/drawing/2016/5/13/chartex" xmlns:cx8="http://schemas.microsoft.com/office/drawing/2016/5/14/chartex" xmlns:mc="http://schemas.openxmlformats.org/markup-compatibility/2006" xmlns:aink="http://schemas.microsoft.com/office/drawing/2016/ink" xmlns:am3d="http://schemas.microsoft.com/office/drawing/2017/model3d" xmlns:o="urn:schemas-microsoft-com:office:office" xmlns:r="http://schemas.openxmlformats.org/officeDocument/2006/relationships" xmlns:m="http://schemas.openxmlformats.org/officeDocument/2006/math" xmlns:v="urn:schemas-microsoft-com:vml" xmlns:wp14="http://schemas.microsoft.com/office/word/2010/wordprocessingDrawing" xmlns:wp="http://schemas.openxmlformats.org/drawingml/2006/wordprocessingDrawing" xmlns:w10="urn:schemas-microsoft-com:office:word" xmlns:w="http://schemas.openxmlformats.org/wordprocessingml/2006/main" xmlns:w14="http://schemas.microsoft.com/office/word/2010/wordml" xmlns:w15="http://schemas.microsoft.com/office/word/2012/wordml" xmlns:w16cex="http://schemas.microsoft.com/office/word/2018/wordml/cex" xmlns:w16cid="http://schemas.microsoft.com/office/word/2016/wordml/cid" xmlns:w16="http://schemas.microsoft.com/office/word/2018/wordml" xmlns:w16sdtdh="http://schemas.microsoft.com/office/word/2020/wordml/sdtdatahash" xmlns:w16se="http://schemas.microsoft.com/office/word/2015/wordml/symex" xmlns:wpg="http://schemas.microsoft.com/office/word/2010/wordprocessingGroup" xmlns:wpi="http://schemas.microsoft.com/office/word/2010/wordprocessingInk" xmlns:wne="http://schemas.microsoft.com/office/word/2006/wordml" xmlns:wps="http://schemas.microsoft.com/office/word/2010/wordprocessingShape" mc:Ignorable="w14 w15 w16se w16cid w16 w16cex w16sdtdh wp14">
+<w:document xmlns:wpc="http://schemas.microsoft.com/office/word/2010/wordprocessingCanvas" xmlns:mc="http://schemas.openxmlformats.org/markup-compatibility/2006" xmlns:o="urn:schemas-microsoft-com:office:office" xmlns:r="http://schemas.openxmlformats.org/officeDocument/2006/relationships" xmlns:m="http://schemas.openxmlformats.org/officeDocument/2006/math" xmlns:v="urn:schemas-microsoft-com:vml" xmlns:wp14="http://schemas.microsoft.com/office/word/2010/wordprocessingDrawing" xmlns:wp="http://schemas.openxmlformats.org/drawingml/2006/wordprocessingDrawing" xmlns:w10="urn:schemas-microsoft-com:office:word" xmlns:w="http://schemas.openxmlformats.org/wordprocessingml/2006/main" xmlns:w14="http://schemas.microsoft.com/office/word/2010/wordml" xmlns:wpg="http://schemas.microsoft.com/office/word/2010/wordprocessingGroup" xmlns:wpi="http://schemas.microsoft.com/office/word/2010/wordprocessingInk" xmlns:wne="http://schemas.microsoft.com/office/word/2006/wordml" xmlns:wps="http://schemas.microsoft.com/office/word/2010/wordprocessingShape" mc:Ignorable="w14 wp14">
   <w:body>
     <w:p>
       <w:pPr>
@@ -126,7 +126,6 @@
           <w:noProof/>
           <w:sz w:val="26"/>
           <w:szCs w:val="26"/>
-          <w:lang w:eastAsia="ja-JP"/>
         </w:rPr>
         <w:drawing>
           <wp:inline distT="0" distB="0" distL="0" distR="0" wp14:anchorId="4A40D075" wp14:editId="3389F57E">
@@ -144,7 +143,7 @@
                     <pic:cNvPicPr/>
                   </pic:nvPicPr>
                   <pic:blipFill>
-                    <a:blip r:embed="rId8" cstate="print">
+                    <a:blip r:embed="rId9" cstate="print">
                       <a:extLst>
                         <a:ext uri="{28A0092B-C50C-407E-A947-70E740481C1C}">
                           <a14:useLocalDpi xmlns:a14="http://schemas.microsoft.com/office/drawing/2010/main" val="0"/>
@@ -3536,7 +3535,7 @@
                     </pic:cNvPicPr>
                   </pic:nvPicPr>
                   <pic:blipFill>
-                    <a:blip r:embed="rId9" cstate="print">
+                    <a:blip r:embed="rId10" cstate="print">
                       <a:extLst>
                         <a:ext uri="{28A0092B-C50C-407E-A947-70E740481C1C}">
                           <a14:useLocalDpi xmlns:a14="http://schemas.microsoft.com/office/drawing/2010/main" val="0"/>
@@ -3644,7 +3643,7 @@
                     </pic:cNvPicPr>
                   </pic:nvPicPr>
                   <pic:blipFill>
-                    <a:blip r:embed="rId10">
+                    <a:blip r:embed="rId11">
                       <a:extLst>
                         <a:ext uri="{28A0092B-C50C-407E-A947-70E740481C1C}">
                           <a14:useLocalDpi xmlns:a14="http://schemas.microsoft.com/office/drawing/2010/main" val="0"/>
@@ -5272,7 +5271,7 @@
                     </pic:cNvPicPr>
                   </pic:nvPicPr>
                   <pic:blipFill>
-                    <a:blip r:embed="rId11" cstate="print">
+                    <a:blip r:embed="rId12" cstate="print">
                       <a:extLst>
                         <a:ext uri="{28A0092B-C50C-407E-A947-70E740481C1C}">
                           <a14:useLocalDpi xmlns:a14="http://schemas.microsoft.com/office/drawing/2010/main" val="0"/>
@@ -5374,7 +5373,7 @@
                     </pic:cNvPicPr>
                   </pic:nvPicPr>
                   <pic:blipFill>
-                    <a:blip r:embed="rId12">
+                    <a:blip r:embed="rId13">
                       <a:extLst>
                         <a:ext uri="{28A0092B-C50C-407E-A947-70E740481C1C}">
                           <a14:useLocalDpi xmlns:a14="http://schemas.microsoft.com/office/drawing/2010/main" val="0"/>
@@ -5489,7 +5488,7 @@
                     </pic:cNvPicPr>
                   </pic:nvPicPr>
                   <pic:blipFill>
-                    <a:blip r:embed="rId13" cstate="print">
+                    <a:blip r:embed="rId14" cstate="print">
                       <a:extLst>
                         <a:ext uri="{28A0092B-C50C-407E-A947-70E740481C1C}">
                           <a14:useLocalDpi xmlns:a14="http://schemas.microsoft.com/office/drawing/2010/main" val="0"/>
@@ -5611,7 +5610,7 @@
                     </pic:cNvPicPr>
                   </pic:nvPicPr>
                   <pic:blipFill>
-                    <a:blip r:embed="rId14">
+                    <a:blip r:embed="rId15">
                       <a:extLst>
                         <a:ext uri="{28A0092B-C50C-407E-A947-70E740481C1C}">
                           <a14:useLocalDpi xmlns:a14="http://schemas.microsoft.com/office/drawing/2010/main" val="0"/>
@@ -5710,7 +5709,7 @@
                     </pic:cNvPicPr>
                   </pic:nvPicPr>
                   <pic:blipFill>
-                    <a:blip r:embed="rId15">
+                    <a:blip r:embed="rId16">
                       <a:extLst>
                         <a:ext uri="{28A0092B-C50C-407E-A947-70E740481C1C}">
                           <a14:useLocalDpi xmlns:a14="http://schemas.microsoft.com/office/drawing/2010/main" val="0"/>
@@ -5809,7 +5808,7 @@
                     </pic:cNvPicPr>
                   </pic:nvPicPr>
                   <pic:blipFill>
-                    <a:blip r:embed="rId16">
+                    <a:blip r:embed="rId17">
                       <a:extLst>
                         <a:ext uri="{28A0092B-C50C-407E-A947-70E740481C1C}">
                           <a14:useLocalDpi xmlns:a14="http://schemas.microsoft.com/office/drawing/2010/main" val="0"/>
@@ -5908,7 +5907,7 @@
                     </pic:cNvPicPr>
                   </pic:nvPicPr>
                   <pic:blipFill>
-                    <a:blip r:embed="rId17">
+                    <a:blip r:embed="rId18">
                       <a:extLst>
                         <a:ext uri="{28A0092B-C50C-407E-A947-70E740481C1C}">
                           <a14:useLocalDpi xmlns:a14="http://schemas.microsoft.com/office/drawing/2010/main" val="0"/>
@@ -6014,13 +6013,962 @@
       <w:bookmarkEnd w:id="37"/>
       <w:bookmarkEnd w:id="38"/>
     </w:p>
-    <w:p>
-      <w:pPr>
-        <w:rPr>
-          <w:sz w:val="26"/>
-          <w:szCs w:val="26"/>
-        </w:rPr>
-      </w:pPr>
+    <w:tbl>
+      <w:tblPr>
+        <w:tblStyle w:val="TableGrid"/>
+        <w:tblpPr w:leftFromText="180" w:rightFromText="180" w:vertAnchor="text" w:horzAnchor="page" w:tblpX="229" w:tblpY="160"/>
+        <w:tblW w:w="0" w:type="auto"/>
+        <w:tblBorders>
+          <w:top w:val="none" w:sz="0" w:space="0" w:color="auto"/>
+          <w:left w:val="none" w:sz="0" w:space="0" w:color="auto"/>
+          <w:bottom w:val="none" w:sz="0" w:space="0" w:color="auto"/>
+          <w:right w:val="none" w:sz="0" w:space="0" w:color="auto"/>
+          <w:insideH w:val="none" w:sz="0" w:space="0" w:color="auto"/>
+          <w:insideV w:val="none" w:sz="0" w:space="0" w:color="auto"/>
+        </w:tblBorders>
+        <w:tblLook w:val="04A0" w:firstRow="1" w:lastRow="0" w:firstColumn="1" w:lastColumn="0" w:noHBand="0" w:noVBand="1"/>
+      </w:tblPr>
+      <w:tblGrid>
+        <w:gridCol w:w="991"/>
+      </w:tblGrid>
+      <w:tr>
+        <w:trPr>
+          <w:trHeight w:val="333"/>
+        </w:trPr>
+        <w:tc>
+          <w:tcPr>
+            <w:tcW w:w="991" w:type="dxa"/>
+          </w:tcPr>
+          <w:p>
+            <w:pPr>
+              <w:rPr>
+                <w:b/>
+              </w:rPr>
+            </w:pPr>
+            <w:r>
+              <w:rPr>
+                <w:b/>
+                <w:color w:val="FF0000"/>
+              </w:rPr>
+              <w:t>K</w:t>
+            </w:r>
+            <w:r>
+              <w:rPr>
+                <w:b/>
+                <w:color w:val="FF0000"/>
+              </w:rPr>
+              <w:t>ind</w:t>
+            </w:r>
+          </w:p>
+        </w:tc>
+      </w:tr>
+    </w:tbl>
+    <w:tbl>
+      <w:tblPr>
+        <w:tblStyle w:val="TableGrid"/>
+        <w:tblpPr w:leftFromText="180" w:rightFromText="180" w:vertAnchor="text" w:horzAnchor="margin" w:tblpY="244"/>
+        <w:tblW w:w="0" w:type="auto"/>
+        <w:tblLook w:val="04A0" w:firstRow="1" w:lastRow="0" w:firstColumn="1" w:lastColumn="0" w:noHBand="0" w:noVBand="1"/>
+      </w:tblPr>
+      <w:tblGrid>
+        <w:gridCol w:w="1090"/>
+        <w:gridCol w:w="1090"/>
+        <w:gridCol w:w="1110"/>
+      </w:tblGrid>
+      <w:tr>
+        <w:trPr>
+          <w:trHeight w:val="263"/>
+        </w:trPr>
+        <w:tc>
+          <w:tcPr>
+            <w:tcW w:w="1090" w:type="dxa"/>
+          </w:tcPr>
+          <w:p>
+            <w:pPr>
+              <w:rPr>
+                <w:u w:val="single"/>
+              </w:rPr>
+            </w:pPr>
+            <w:r>
+              <w:rPr>
+                <w:u w:val="single"/>
+              </w:rPr>
+              <w:t>Id</w:t>
+            </w:r>
+          </w:p>
+        </w:tc>
+        <w:tc>
+          <w:tcPr>
+            <w:tcW w:w="1090" w:type="dxa"/>
+          </w:tcPr>
+          <w:p>
+            <w:r>
+              <w:t>Name</w:t>
+            </w:r>
+          </w:p>
+        </w:tc>
+        <w:tc>
+          <w:tcPr>
+            <w:tcW w:w="1090" w:type="dxa"/>
+          </w:tcPr>
+          <w:p>
+            <w:r>
+              <w:t>Room_id</w:t>
+            </w:r>
+          </w:p>
+        </w:tc>
+      </w:tr>
+    </w:tbl>
+    <w:p/>
+    <w:p>
+      <w:r>
+        <w:rPr>
+          <w:noProof/>
+        </w:rPr>
+        <mc:AlternateContent>
+          <mc:Choice Requires="wps">
+            <w:drawing>
+              <wp:anchor distT="0" distB="0" distL="114300" distR="114300" simplePos="0" relativeHeight="251659264" behindDoc="0" locked="0" layoutInCell="1" allowOverlap="1" wp14:anchorId="671C9A9F" wp14:editId="6A0ED7F7">
+                <wp:simplePos x="0" y="0"/>
+                <wp:positionH relativeFrom="column">
+                  <wp:posOffset>-1876425</wp:posOffset>
+                </wp:positionH>
+                <wp:positionV relativeFrom="paragraph">
+                  <wp:posOffset>168003</wp:posOffset>
+                </wp:positionV>
+                <wp:extent cx="1317171" cy="359228"/>
+                <wp:effectExtent l="38100" t="0" r="16510" b="79375"/>
+                <wp:wrapNone/>
+                <wp:docPr id="15" name="Straight Arrow Connector 15"/>
+                <wp:cNvGraphicFramePr/>
+                <a:graphic xmlns:a="http://schemas.openxmlformats.org/drawingml/2006/main">
+                  <a:graphicData uri="http://schemas.microsoft.com/office/word/2010/wordprocessingShape">
+                    <wps:wsp>
+                      <wps:cNvCnPr/>
+                      <wps:spPr>
+                        <a:xfrm flipH="1">
+                          <a:off x="0" y="0"/>
+                          <a:ext cx="1317171" cy="359228"/>
+                        </a:xfrm>
+                        <a:prstGeom prst="straightConnector1">
+                          <a:avLst/>
+                        </a:prstGeom>
+                        <a:ln>
+                          <a:tailEnd type="arrow"/>
+                        </a:ln>
+                      </wps:spPr>
+                      <wps:style>
+                        <a:lnRef idx="1">
+                          <a:schemeClr val="accent1"/>
+                        </a:lnRef>
+                        <a:fillRef idx="0">
+                          <a:schemeClr val="accent1"/>
+                        </a:fillRef>
+                        <a:effectRef idx="0">
+                          <a:schemeClr val="accent1"/>
+                        </a:effectRef>
+                        <a:fontRef idx="minor">
+                          <a:schemeClr val="tx1"/>
+                        </a:fontRef>
+                      </wps:style>
+                      <wps:bodyPr/>
+                    </wps:wsp>
+                  </a:graphicData>
+                </a:graphic>
+              </wp:anchor>
+            </w:drawing>
+          </mc:Choice>
+          <mc:Fallback>
+            <w:pict>
+              <v:shapetype id="_x0000_t32" coordsize="21600,21600" o:spt="32" o:oned="t" path="m,l21600,21600e" filled="f">
+                <v:path arrowok="t" fillok="f" o:connecttype="none"/>
+                <o:lock v:ext="edit" shapetype="t"/>
+              </v:shapetype>
+              <v:shape id="Straight Arrow Connector 15" o:spid="_x0000_s1026" type="#_x0000_t32" style="position:absolute;margin-left:-147.75pt;margin-top:13.25pt;width:103.7pt;height:28.3pt;flip:x;z-index:251659264;visibility:visible;mso-wrap-style:square;mso-wrap-distance-left:9pt;mso-wrap-distance-top:0;mso-wrap-distance-right:9pt;mso-wrap-distance-bottom:0;mso-position-horizontal:absolute;mso-position-horizontal-relative:text;mso-position-vertical:absolute;mso-position-vertical-relative:text" o:gfxdata="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" strokecolor="#4579b8 [3044]">
+                <v:stroke endarrow="open"/>
+              </v:shape>
+            </w:pict>
+          </mc:Fallback>
+        </mc:AlternateContent>
+      </w:r>
+    </w:p>
+    <w:p/>
+    <w:p>
+      <w:pPr>
+        <w:ind w:firstLine="720"/>
+      </w:pPr>
+    </w:p>
+    <w:tbl>
+      <w:tblPr>
+        <w:tblStyle w:val="TableGrid"/>
+        <w:tblW w:w="0" w:type="auto"/>
+        <w:tblLook w:val="04A0" w:firstRow="1" w:lastRow="0" w:firstColumn="1" w:lastColumn="0" w:noHBand="0" w:noVBand="1"/>
+      </w:tblPr>
+      <w:tblGrid>
+        <w:gridCol w:w="1002"/>
+        <w:gridCol w:w="1002"/>
+        <w:gridCol w:w="1336"/>
+        <w:gridCol w:w="1002"/>
+        <w:gridCol w:w="1002"/>
+        <w:gridCol w:w="1002"/>
+        <w:gridCol w:w="1002"/>
+      </w:tblGrid>
+      <w:tr>
+        <w:trPr>
+          <w:trHeight w:val="288"/>
+        </w:trPr>
+        <w:tc>
+          <w:tcPr>
+            <w:tcW w:w="1002" w:type="dxa"/>
+          </w:tcPr>
+          <w:p>
+            <w:pPr>
+              <w:rPr>
+                <w:u w:val="single"/>
+              </w:rPr>
+            </w:pPr>
+            <w:r>
+              <w:rPr>
+                <w:noProof/>
+                <w:u w:val="single"/>
+              </w:rPr>
+              <mc:AlternateContent>
+                <mc:Choice Requires="wps">
+                  <w:drawing>
+                    <wp:anchor distT="0" distB="0" distL="114300" distR="114300" simplePos="0" relativeHeight="251660288" behindDoc="0" locked="0" layoutInCell="1" allowOverlap="1" wp14:anchorId="3E1BD6E3" wp14:editId="05EAC30D">
+                      <wp:simplePos x="0" y="0"/>
+                      <wp:positionH relativeFrom="column">
+                        <wp:posOffset>321491</wp:posOffset>
+                      </wp:positionH>
+                      <wp:positionV relativeFrom="paragraph">
+                        <wp:posOffset>185601</wp:posOffset>
+                      </wp:positionV>
+                      <wp:extent cx="669472" cy="353786"/>
+                      <wp:effectExtent l="38100" t="38100" r="16510" b="27305"/>
+                      <wp:wrapNone/>
+                      <wp:docPr id="16" name="Straight Arrow Connector 16"/>
+                      <wp:cNvGraphicFramePr/>
+                      <a:graphic xmlns:a="http://schemas.openxmlformats.org/drawingml/2006/main">
+                        <a:graphicData uri="http://schemas.microsoft.com/office/word/2010/wordprocessingShape">
+                          <wps:wsp>
+                            <wps:cNvCnPr/>
+                            <wps:spPr>
+                              <a:xfrm flipH="1" flipV="1">
+                                <a:off x="0" y="0"/>
+                                <a:ext cx="669472" cy="353786"/>
+                              </a:xfrm>
+                              <a:prstGeom prst="straightConnector1">
+                                <a:avLst/>
+                              </a:prstGeom>
+                              <a:ln>
+                                <a:tailEnd type="arrow"/>
+                              </a:ln>
+                            </wps:spPr>
+                            <wps:style>
+                              <a:lnRef idx="1">
+                                <a:schemeClr val="accent1"/>
+                              </a:lnRef>
+                              <a:fillRef idx="0">
+                                <a:schemeClr val="accent1"/>
+                              </a:fillRef>
+                              <a:effectRef idx="0">
+                                <a:schemeClr val="accent1"/>
+                              </a:effectRef>
+                              <a:fontRef idx="minor">
+                                <a:schemeClr val="tx1"/>
+                              </a:fontRef>
+                            </wps:style>
+                            <wps:bodyPr/>
+                          </wps:wsp>
+                        </a:graphicData>
+                      </a:graphic>
+                    </wp:anchor>
+                  </w:drawing>
+                </mc:Choice>
+                <mc:Fallback>
+                  <w:pict>
+                    <v:shape id="Straight Arrow Connector 16" o:spid="_x0000_s1026" type="#_x0000_t32" style="position:absolute;margin-left:25.3pt;margin-top:14.6pt;width:52.7pt;height:27.85pt;flip:x y;z-index:251660288;visibility:visible;mso-wrap-style:square;mso-wrap-distance-left:9pt;mso-wrap-distance-top:0;mso-wrap-distance-right:9pt;mso-wrap-distance-bottom:0;mso-position-horizontal:absolute;mso-position-horizontal-relative:text;mso-position-vertical:absolute;mso-position-vertical-relative:text" o:gfxdata="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" strokecolor="#4579b8 [3044]">
+                      <v:stroke endarrow="open"/>
+                    </v:shape>
+                  </w:pict>
+                </mc:Fallback>
+              </mc:AlternateContent>
+            </w:r>
+            <w:r>
+              <w:rPr>
+                <w:u w:val="single"/>
+              </w:rPr>
+              <w:t>Id</w:t>
+            </w:r>
+          </w:p>
+        </w:tc>
+        <w:tc>
+          <w:tcPr>
+            <w:tcW w:w="1002" w:type="dxa"/>
+          </w:tcPr>
+          <w:p>
+            <w:r>
+              <w:t>Name</w:t>
+            </w:r>
+          </w:p>
+        </w:tc>
+        <w:tc>
+          <w:tcPr>
+            <w:tcW w:w="1239" w:type="dxa"/>
+          </w:tcPr>
+          <w:p>
+            <w:r>
+              <w:t>Description</w:t>
+            </w:r>
+          </w:p>
+        </w:tc>
+        <w:tc>
+          <w:tcPr>
+            <w:tcW w:w="1002" w:type="dxa"/>
+          </w:tcPr>
+          <w:p>
+            <w:r>
+              <w:t>Price</w:t>
+            </w:r>
+          </w:p>
+        </w:tc>
+        <w:tc>
+          <w:tcPr>
+            <w:tcW w:w="1002" w:type="dxa"/>
+          </w:tcPr>
+          <w:p>
+            <w:r>
+              <w:t>Active</w:t>
+            </w:r>
+          </w:p>
+        </w:tc>
+        <w:tc>
+          <w:tcPr>
+            <w:tcW w:w="1002" w:type="dxa"/>
+          </w:tcPr>
+          <w:p>
+            <w:r>
+              <w:t>Image</w:t>
+            </w:r>
+          </w:p>
+        </w:tc>
+        <w:tc>
+          <w:tcPr>
+            <w:tcW w:w="1002" w:type="dxa"/>
+          </w:tcPr>
+          <w:p>
+            <w:r>
+              <w:t>amount</w:t>
+            </w:r>
+          </w:p>
+        </w:tc>
+      </w:tr>
+    </w:tbl>
+    <w:tbl>
+      <w:tblPr>
+        <w:tblStyle w:val="TableGrid"/>
+        <w:tblpPr w:leftFromText="180" w:rightFromText="180" w:vertAnchor="text" w:horzAnchor="page" w:tblpX="73" w:tblpY="-300"/>
+        <w:tblW w:w="0" w:type="auto"/>
+        <w:tblBorders>
+          <w:top w:val="none" w:sz="0" w:space="0" w:color="auto"/>
+          <w:left w:val="none" w:sz="0" w:space="0" w:color="auto"/>
+          <w:bottom w:val="none" w:sz="0" w:space="0" w:color="auto"/>
+          <w:right w:val="none" w:sz="0" w:space="0" w:color="auto"/>
+          <w:insideH w:val="none" w:sz="0" w:space="0" w:color="auto"/>
+          <w:insideV w:val="none" w:sz="0" w:space="0" w:color="auto"/>
+        </w:tblBorders>
+        <w:tblLook w:val="04A0" w:firstRow="1" w:lastRow="0" w:firstColumn="1" w:lastColumn="0" w:noHBand="0" w:noVBand="1"/>
+      </w:tblPr>
+      <w:tblGrid>
+        <w:gridCol w:w="991"/>
+      </w:tblGrid>
+      <w:tr>
+        <w:trPr>
+          <w:trHeight w:val="333"/>
+        </w:trPr>
+        <w:tc>
+          <w:tcPr>
+            <w:tcW w:w="991" w:type="dxa"/>
+          </w:tcPr>
+          <w:p>
+            <w:pPr>
+              <w:rPr>
+                <w:b/>
+              </w:rPr>
+            </w:pPr>
+            <w:r>
+              <w:rPr>
+                <w:b/>
+                <w:color w:val="FF0000"/>
+              </w:rPr>
+              <w:t>Room</w:t>
+            </w:r>
+          </w:p>
+        </w:tc>
+      </w:tr>
+    </w:tbl>
+    <w:p/>
+    <w:p/>
+    <w:tbl>
+      <w:tblPr>
+        <w:tblStyle w:val="TableGrid"/>
+        <w:tblW w:w="0" w:type="auto"/>
+        <w:tblLook w:val="04A0" w:firstRow="1" w:lastRow="0" w:firstColumn="1" w:lastColumn="0" w:noHBand="0" w:noVBand="1"/>
+      </w:tblPr>
+      <w:tblGrid>
+        <w:gridCol w:w="1256"/>
+        <w:gridCol w:w="1110"/>
+        <w:gridCol w:w="1016"/>
+        <w:gridCol w:w="1136"/>
+        <w:gridCol w:w="1123"/>
+        <w:gridCol w:w="838"/>
+        <w:gridCol w:w="1003"/>
+      </w:tblGrid>
+      <w:tr>
+        <w:trPr>
+          <w:trHeight w:val="311"/>
+        </w:trPr>
+        <w:tc>
+          <w:tcPr>
+            <w:tcW w:w="838" w:type="dxa"/>
+          </w:tcPr>
+          <w:p>
+            <w:pPr>
+              <w:rPr>
+                <w:u w:val="single"/>
+              </w:rPr>
+            </w:pPr>
+            <w:r>
+              <w:rPr>
+                <w:noProof/>
+                <w:u w:val="single"/>
+              </w:rPr>
+              <mc:AlternateContent>
+                <mc:Choice Requires="wps">
+                  <w:drawing>
+                    <wp:anchor distT="0" distB="0" distL="114300" distR="114300" simplePos="0" relativeHeight="251661312" behindDoc="0" locked="0" layoutInCell="1" allowOverlap="1" wp14:anchorId="38A0DFF8" wp14:editId="709A23B4">
+                      <wp:simplePos x="0" y="0"/>
+                      <wp:positionH relativeFrom="column">
+                        <wp:posOffset>261620</wp:posOffset>
+                      </wp:positionH>
+                      <wp:positionV relativeFrom="paragraph">
+                        <wp:posOffset>200116</wp:posOffset>
+                      </wp:positionV>
+                      <wp:extent cx="32657" cy="500743"/>
+                      <wp:effectExtent l="57150" t="0" r="62865" b="52070"/>
+                      <wp:wrapNone/>
+                      <wp:docPr id="17" name="Straight Arrow Connector 17"/>
+                      <wp:cNvGraphicFramePr/>
+                      <a:graphic xmlns:a="http://schemas.openxmlformats.org/drawingml/2006/main">
+                        <a:graphicData uri="http://schemas.microsoft.com/office/word/2010/wordprocessingShape">
+                          <wps:wsp>
+                            <wps:cNvCnPr/>
+                            <wps:spPr>
+                              <a:xfrm>
+                                <a:off x="0" y="0"/>
+                                <a:ext cx="32657" cy="500743"/>
+                              </a:xfrm>
+                              <a:prstGeom prst="straightConnector1">
+                                <a:avLst/>
+                              </a:prstGeom>
+                              <a:ln>
+                                <a:tailEnd type="arrow"/>
+                              </a:ln>
+                            </wps:spPr>
+                            <wps:style>
+                              <a:lnRef idx="1">
+                                <a:schemeClr val="accent1"/>
+                              </a:lnRef>
+                              <a:fillRef idx="0">
+                                <a:schemeClr val="accent1"/>
+                              </a:fillRef>
+                              <a:effectRef idx="0">
+                                <a:schemeClr val="accent1"/>
+                              </a:effectRef>
+                              <a:fontRef idx="minor">
+                                <a:schemeClr val="tx1"/>
+                              </a:fontRef>
+                            </wps:style>
+                            <wps:bodyPr/>
+                          </wps:wsp>
+                        </a:graphicData>
+                      </a:graphic>
+                    </wp:anchor>
+                  </w:drawing>
+                </mc:Choice>
+                <mc:Fallback>
+                  <w:pict>
+                    <v:shape id="Straight Arrow Connector 17" o:spid="_x0000_s1026" type="#_x0000_t32" style="position:absolute;margin-left:20.6pt;margin-top:15.75pt;width:2.55pt;height:39.45pt;z-index:251661312;visibility:visible;mso-wrap-style:square;mso-wrap-distance-left:9pt;mso-wrap-distance-top:0;mso-wrap-distance-right:9pt;mso-wrap-distance-bottom:0;mso-position-horizontal:absolute;mso-position-horizontal-relative:text;mso-position-vertical:absolute;mso-position-vertical-relative:text" o:gfxdata="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" strokecolor="#4579b8 [3044]">
+                      <v:stroke endarrow="open"/>
+                    </v:shape>
+                  </w:pict>
+                </mc:Fallback>
+              </mc:AlternateContent>
+            </w:r>
+            <w:r>
+              <w:rPr>
+                <w:u w:val="single"/>
+              </w:rPr>
+              <w:t>Receipt_id</w:t>
+            </w:r>
+          </w:p>
+        </w:tc>
+        <w:tc>
+          <w:tcPr>
+            <w:tcW w:w="838" w:type="dxa"/>
+          </w:tcPr>
+          <w:p>
+            <w:pPr>
+              <w:rPr>
+                <w:u w:val="single"/>
+              </w:rPr>
+            </w:pPr>
+            <w:r>
+              <w:rPr>
+                <w:u w:val="single"/>
+              </w:rPr>
+              <w:t>Room_id</w:t>
+            </w:r>
+          </w:p>
+        </w:tc>
+        <w:tc>
+          <w:tcPr>
+            <w:tcW w:w="838" w:type="dxa"/>
+          </w:tcPr>
+          <w:p>
+            <w:r>
+              <w:t>Checkin</w:t>
+            </w:r>
+          </w:p>
+        </w:tc>
+        <w:tc>
+          <w:tcPr>
+            <w:tcW w:w="838" w:type="dxa"/>
+          </w:tcPr>
+          <w:p>
+            <w:r>
+              <w:t>Checkout</w:t>
+            </w:r>
+          </w:p>
+        </w:tc>
+        <w:tc>
+          <w:tcPr>
+            <w:tcW w:w="838" w:type="dxa"/>
+          </w:tcPr>
+          <w:p>
+            <w:r>
+              <w:t>Unitprice</w:t>
+            </w:r>
+          </w:p>
+        </w:tc>
+        <w:tc>
+          <w:tcPr>
+            <w:tcW w:w="838" w:type="dxa"/>
+          </w:tcPr>
+          <w:p>
+            <w:r>
+              <w:t>Paid</w:t>
+            </w:r>
+          </w:p>
+        </w:tc>
+        <w:tc>
+          <w:tcPr>
+            <w:tcW w:w="838" w:type="dxa"/>
+          </w:tcPr>
+          <w:p>
+            <w:r>
+              <w:t>quantity</w:t>
+            </w:r>
+          </w:p>
+        </w:tc>
+      </w:tr>
+    </w:tbl>
+    <w:tbl>
+      <w:tblPr>
+        <w:tblStyle w:val="TableGrid"/>
+        <w:tblpPr w:leftFromText="180" w:rightFromText="180" w:vertAnchor="text" w:horzAnchor="page" w:tblpX="13" w:tblpY="-352"/>
+        <w:tblW w:w="0" w:type="auto"/>
+        <w:tblBorders>
+          <w:top w:val="none" w:sz="0" w:space="0" w:color="auto"/>
+          <w:left w:val="none" w:sz="0" w:space="0" w:color="auto"/>
+          <w:bottom w:val="none" w:sz="0" w:space="0" w:color="auto"/>
+          <w:right w:val="none" w:sz="0" w:space="0" w:color="auto"/>
+          <w:insideH w:val="none" w:sz="0" w:space="0" w:color="auto"/>
+          <w:insideV w:val="none" w:sz="0" w:space="0" w:color="auto"/>
+        </w:tblBorders>
+        <w:tblLook w:val="04A0" w:firstRow="1" w:lastRow="0" w:firstColumn="1" w:lastColumn="0" w:noHBand="0" w:noVBand="1"/>
+      </w:tblPr>
+      <w:tblGrid>
+        <w:gridCol w:w="1683"/>
+      </w:tblGrid>
+      <w:tr>
+        <w:trPr>
+          <w:trHeight w:val="321"/>
+        </w:trPr>
+        <w:tc>
+          <w:tcPr>
+            <w:tcW w:w="934" w:type="dxa"/>
+          </w:tcPr>
+          <w:p>
+            <w:pPr>
+              <w:rPr>
+                <w:b/>
+              </w:rPr>
+            </w:pPr>
+            <w:r>
+              <w:rPr>
+                <w:b/>
+                <w:color w:val="FF0000"/>
+              </w:rPr>
+              <w:t>Receipt</w:t>
+            </w:r>
+            <w:r>
+              <w:rPr>
+                <w:b/>
+                <w:color w:val="FF0000"/>
+              </w:rPr>
+              <w:t>_detail</w:t>
+            </w:r>
+          </w:p>
+        </w:tc>
+      </w:tr>
+    </w:tbl>
+    <w:p/>
+    <w:p/>
+    <w:tbl>
+      <w:tblPr>
+        <w:tblStyle w:val="TableGrid"/>
+        <w:tblpPr w:leftFromText="180" w:rightFromText="180" w:vertAnchor="text" w:horzAnchor="margin" w:tblpY="1357"/>
+        <w:tblW w:w="0" w:type="auto"/>
+        <w:tblLook w:val="04A0" w:firstRow="1" w:lastRow="0" w:firstColumn="1" w:lastColumn="0" w:noHBand="0" w:noVBand="1"/>
+      </w:tblPr>
+      <w:tblGrid>
+        <w:gridCol w:w="768"/>
+        <w:gridCol w:w="938"/>
+        <w:gridCol w:w="1189"/>
+        <w:gridCol w:w="1137"/>
+        <w:gridCol w:w="937"/>
+        <w:gridCol w:w="937"/>
+        <w:gridCol w:w="966"/>
+        <w:gridCol w:w="1083"/>
+        <w:gridCol w:w="1163"/>
+      </w:tblGrid>
+      <w:tr>
+        <w:tc>
+          <w:tcPr>
+            <w:tcW w:w="1028" w:type="dxa"/>
+          </w:tcPr>
+          <w:p>
+            <w:pPr>
+              <w:rPr>
+                <w:u w:val="single"/>
+              </w:rPr>
+            </w:pPr>
+            <w:r>
+              <w:rPr>
+                <w:u w:val="single"/>
+              </w:rPr>
+              <w:t>Id</w:t>
+            </w:r>
+          </w:p>
+        </w:tc>
+        <w:tc>
+          <w:tcPr>
+            <w:tcW w:w="1047" w:type="dxa"/>
+          </w:tcPr>
+          <w:p>
+            <w:r>
+              <w:t>Name</w:t>
+            </w:r>
+          </w:p>
+        </w:tc>
+        <w:tc>
+          <w:tcPr>
+            <w:tcW w:w="1136" w:type="dxa"/>
+          </w:tcPr>
+          <w:p>
+            <w:r>
+              <w:t>Username</w:t>
+            </w:r>
+          </w:p>
+        </w:tc>
+        <w:tc>
+          <w:tcPr>
+            <w:tcW w:w="1073" w:type="dxa"/>
+          </w:tcPr>
+          <w:p>
+            <w:r>
+              <w:t>Password</w:t>
+            </w:r>
+          </w:p>
+        </w:tc>
+        <w:tc>
+          <w:tcPr>
+            <w:tcW w:w="1046" w:type="dxa"/>
+          </w:tcPr>
+          <w:p>
+            <w:r>
+              <w:t>Avata</w:t>
+            </w:r>
+          </w:p>
+        </w:tc>
+        <w:tc>
+          <w:tcPr>
+            <w:tcW w:w="1045" w:type="dxa"/>
+          </w:tcPr>
+          <w:p>
+            <w:r>
+              <w:t>Email</w:t>
+            </w:r>
+          </w:p>
+        </w:tc>
+        <w:tc>
+          <w:tcPr>
+            <w:tcW w:w="1048" w:type="dxa"/>
+          </w:tcPr>
+          <w:p>
+            <w:r>
+              <w:t>Active</w:t>
+            </w:r>
+          </w:p>
+        </w:tc>
+        <w:tc>
+          <w:tcPr>
+            <w:tcW w:w="1061" w:type="dxa"/>
+          </w:tcPr>
+          <w:p>
+            <w:r>
+              <w:t>Join_day</w:t>
+            </w:r>
+          </w:p>
+        </w:tc>
+        <w:tc>
+          <w:tcPr>
+            <w:tcW w:w="1092" w:type="dxa"/>
+          </w:tcPr>
+          <w:p>
+            <w:r>
+              <w:t>User_role</w:t>
+            </w:r>
+          </w:p>
+        </w:tc>
+      </w:tr>
+    </w:tbl>
+    <w:tbl>
+      <w:tblPr>
+        <w:tblStyle w:val="TableGrid"/>
+        <w:tblpPr w:leftFromText="180" w:rightFromText="180" w:vertAnchor="text" w:horzAnchor="margin" w:tblpY="229"/>
+        <w:tblW w:w="0" w:type="auto"/>
+        <w:tblLook w:val="04A0" w:firstRow="1" w:lastRow="0" w:firstColumn="1" w:lastColumn="0" w:noHBand="0" w:noVBand="1"/>
+      </w:tblPr>
+      <w:tblGrid>
+        <w:gridCol w:w="1002"/>
+        <w:gridCol w:w="1002"/>
+      </w:tblGrid>
+      <w:tr>
+        <w:trPr>
+          <w:trHeight w:val="360"/>
+        </w:trPr>
+        <w:tc>
+          <w:tcPr>
+            <w:tcW w:w="1002" w:type="dxa"/>
+          </w:tcPr>
+          <w:p>
+            <w:pPr>
+              <w:rPr>
+                <w:u w:val="single"/>
+              </w:rPr>
+            </w:pPr>
+            <w:r>
+              <w:rPr>
+                <w:u w:val="single"/>
+              </w:rPr>
+              <w:t xml:space="preserve">  </w:t>
+            </w:r>
+            <w:r>
+              <w:rPr>
+                <w:u w:val="single"/>
+              </w:rPr>
+              <w:t>Id</w:t>
+            </w:r>
+          </w:p>
+        </w:tc>
+        <w:tc>
+          <w:tcPr>
+            <w:tcW w:w="1002" w:type="dxa"/>
+          </w:tcPr>
+          <w:p>
+            <w:r>
+              <w:t>User_id</w:t>
+            </w:r>
+          </w:p>
+        </w:tc>
+      </w:tr>
+    </w:tbl>
+    <w:tbl>
+      <w:tblPr>
+        <w:tblStyle w:val="TableGrid"/>
+        <w:tblpPr w:leftFromText="180" w:rightFromText="180" w:vertAnchor="text" w:horzAnchor="page" w:tblpX="181" w:tblpY="1318"/>
+        <w:tblW w:w="0" w:type="auto"/>
+        <w:tblBorders>
+          <w:top w:val="none" w:sz="0" w:space="0" w:color="auto"/>
+          <w:left w:val="none" w:sz="0" w:space="0" w:color="auto"/>
+          <w:bottom w:val="none" w:sz="0" w:space="0" w:color="auto"/>
+          <w:right w:val="none" w:sz="0" w:space="0" w:color="auto"/>
+          <w:insideH w:val="none" w:sz="0" w:space="0" w:color="auto"/>
+          <w:insideV w:val="none" w:sz="0" w:space="0" w:color="auto"/>
+        </w:tblBorders>
+        <w:tblLook w:val="04A0" w:firstRow="1" w:lastRow="0" w:firstColumn="1" w:lastColumn="0" w:noHBand="0" w:noVBand="1"/>
+      </w:tblPr>
+      <w:tblGrid>
+        <w:gridCol w:w="801"/>
+      </w:tblGrid>
+      <w:tr>
+        <w:trPr>
+          <w:trHeight w:val="310"/>
+        </w:trPr>
+        <w:tc>
+          <w:tcPr>
+            <w:tcW w:w="801" w:type="dxa"/>
+          </w:tcPr>
+          <w:p>
+            <w:pPr>
+              <w:rPr>
+                <w:b/>
+              </w:rPr>
+            </w:pPr>
+            <w:r>
+              <w:rPr>
+                <w:b/>
+                <w:color w:val="FF0000"/>
+              </w:rPr>
+              <w:t>User</w:t>
+            </w:r>
+          </w:p>
+        </w:tc>
+      </w:tr>
+    </w:tbl>
+    <w:tbl>
+      <w:tblPr>
+        <w:tblStyle w:val="TableGrid"/>
+        <w:tblpPr w:leftFromText="180" w:rightFromText="180" w:vertAnchor="text" w:horzAnchor="page" w:tblpX="289" w:tblpY="286"/>
+        <w:tblW w:w="0" w:type="auto"/>
+        <w:tblBorders>
+          <w:top w:val="none" w:sz="0" w:space="0" w:color="auto"/>
+          <w:left w:val="none" w:sz="0" w:space="0" w:color="auto"/>
+          <w:bottom w:val="none" w:sz="0" w:space="0" w:color="auto"/>
+          <w:right w:val="none" w:sz="0" w:space="0" w:color="auto"/>
+          <w:insideH w:val="none" w:sz="0" w:space="0" w:color="auto"/>
+          <w:insideV w:val="none" w:sz="0" w:space="0" w:color="auto"/>
+        </w:tblBorders>
+        <w:tblLook w:val="04A0" w:firstRow="1" w:lastRow="0" w:firstColumn="1" w:lastColumn="0" w:noHBand="0" w:noVBand="1"/>
+      </w:tblPr>
+      <w:tblGrid>
+        <w:gridCol w:w="934"/>
+      </w:tblGrid>
+      <w:tr>
+        <w:trPr>
+          <w:trHeight w:val="321"/>
+        </w:trPr>
+        <w:tc>
+          <w:tcPr>
+            <w:tcW w:w="934" w:type="dxa"/>
+          </w:tcPr>
+          <w:p>
+            <w:pPr>
+              <w:rPr>
+                <w:b/>
+              </w:rPr>
+            </w:pPr>
+            <w:r>
+              <w:rPr>
+                <w:b/>
+                <w:color w:val="FF0000"/>
+              </w:rPr>
+              <w:t>receipt</w:t>
+            </w:r>
+          </w:p>
+        </w:tc>
+      </w:tr>
+    </w:tbl>
+    <w:p/>
+    <w:p>
+      <w:pPr>
+        <w:pStyle w:val="PContentCharChar"/>
+        <w:spacing w:before="120" w:after="120"/>
+        <w:ind w:left="482" w:firstLine="0"/>
+        <w:outlineLvl w:val="1"/>
+        <w:rPr>
+          <w:szCs w:val="26"/>
+        </w:rPr>
+      </w:pPr>
+      <w:r>
+        <w:rPr>
+          <w:noProof/>
+          <w:szCs w:val="26"/>
+        </w:rPr>
+        <mc:AlternateContent>
+          <mc:Choice Requires="wps">
+            <w:drawing>
+              <wp:anchor distT="0" distB="0" distL="114300" distR="114300" simplePos="0" relativeHeight="251662336" behindDoc="0" locked="0" layoutInCell="1" allowOverlap="1" wp14:anchorId="4083F5A6" wp14:editId="398428A7">
+                <wp:simplePos x="0" y="0"/>
+                <wp:positionH relativeFrom="column">
+                  <wp:posOffset>-1097915</wp:posOffset>
+                </wp:positionH>
+                <wp:positionV relativeFrom="paragraph">
+                  <wp:posOffset>210729</wp:posOffset>
+                </wp:positionV>
+                <wp:extent cx="658586" cy="478972"/>
+                <wp:effectExtent l="38100" t="0" r="27305" b="54610"/>
+                <wp:wrapNone/>
+                <wp:docPr id="18" name="Straight Arrow Connector 18"/>
+                <wp:cNvGraphicFramePr/>
+                <a:graphic xmlns:a="http://schemas.openxmlformats.org/drawingml/2006/main">
+                  <a:graphicData uri="http://schemas.microsoft.com/office/word/2010/wordprocessingShape">
+                    <wps:wsp>
+                      <wps:cNvCnPr/>
+                      <wps:spPr>
+                        <a:xfrm flipH="1">
+                          <a:off x="0" y="0"/>
+                          <a:ext cx="658586" cy="478972"/>
+                        </a:xfrm>
+                        <a:prstGeom prst="straightConnector1">
+                          <a:avLst/>
+                        </a:prstGeom>
+                        <a:ln>
+                          <a:tailEnd type="arrow"/>
+                        </a:ln>
+                      </wps:spPr>
+                      <wps:style>
+                        <a:lnRef idx="1">
+                          <a:schemeClr val="accent1"/>
+                        </a:lnRef>
+                        <a:fillRef idx="0">
+                          <a:schemeClr val="accent1"/>
+                        </a:fillRef>
+                        <a:effectRef idx="0">
+                          <a:schemeClr val="accent1"/>
+                        </a:effectRef>
+                        <a:fontRef idx="minor">
+                          <a:schemeClr val="tx1"/>
+                        </a:fontRef>
+                      </wps:style>
+                      <wps:bodyPr/>
+                    </wps:wsp>
+                  </a:graphicData>
+                </a:graphic>
+              </wp:anchor>
+            </w:drawing>
+          </mc:Choice>
+          <mc:Fallback>
+            <w:pict>
+              <v:shape id="Straight Arrow Connector 18" o:spid="_x0000_s1026" type="#_x0000_t32" style="position:absolute;margin-left:-86.45pt;margin-top:16.6pt;width:51.85pt;height:37.7pt;flip:x;z-index:251662336;visibility:visible;mso-wrap-style:square;mso-wrap-distance-left:9pt;mso-wrap-distance-top:0;mso-wrap-distance-right:9pt;mso-wrap-distance-bottom:0;mso-position-horizontal:absolute;mso-position-horizontal-relative:text;mso-position-vertical:absolute;mso-position-vertical-relative:text" o:gfxdata="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" strokecolor="#4579b8 [3044]">
+                <v:stroke endarrow="open"/>
+              </v:shape>
+            </w:pict>
+          </mc:Fallback>
+        </mc:AlternateContent>
+      </w:r>
     </w:p>
     <w:p>
       <w:pPr>
@@ -6039,12 +6987,99 @@
           <w:szCs w:val="26"/>
         </w:rPr>
       </w:pPr>
-      <w:r>
+    </w:p>
+    <w:p>
+      <w:pPr>
+        <w:pStyle w:val="ListParagraph"/>
+        <w:numPr>
+          <w:ilvl w:val="0"/>
+          <w:numId w:val="7"/>
+        </w:numPr>
+      </w:pPr>
+      <w:r>
+        <w:t>Thiết kế giao diện</w:t>
+      </w:r>
+    </w:p>
+    <w:p/>
+    <w:p/>
+    <w:p>
+      <w:r>
+        <w:rPr>
+          <w:noProof/>
+        </w:rPr>
+        <w:drawing>
+          <wp:inline distT="0" distB="0" distL="0" distR="0" wp14:anchorId="5D3154A1" wp14:editId="18699F7C">
+            <wp:extent cx="5652770" cy="3836153"/>
+            <wp:effectExtent l="0" t="0" r="5080" b="0"/>
+            <wp:docPr id="19" name="Picture 19"/>
+            <wp:cNvGraphicFramePr>
+              <a:graphicFrameLocks xmlns:a="http://schemas.openxmlformats.org/drawingml/2006/main" noChangeAspect="1"/>
+            </wp:cNvGraphicFramePr>
+            <a:graphic xmlns:a="http://schemas.openxmlformats.org/drawingml/2006/main">
+              <a:graphicData uri="http://schemas.openxmlformats.org/drawingml/2006/picture">
+                <pic:pic xmlns:pic="http://schemas.openxmlformats.org/drawingml/2006/picture">
+                  <pic:nvPicPr>
+                    <pic:cNvPr id="0" name=""/>
+                    <pic:cNvPicPr/>
+                  </pic:nvPicPr>
+                  <pic:blipFill>
+                    <a:blip r:embed="rId19"/>
+                    <a:stretch>
+                      <a:fillRect/>
+                    </a:stretch>
+                  </pic:blipFill>
+                  <pic:spPr>
+                    <a:xfrm>
+                      <a:off x="0" y="0"/>
+                      <a:ext cx="5652770" cy="3836153"/>
+                    </a:xfrm>
+                    <a:prstGeom prst="rect">
+                      <a:avLst/>
+                    </a:prstGeom>
+                  </pic:spPr>
+                </pic:pic>
+              </a:graphicData>
+            </a:graphic>
+          </wp:inline>
+        </w:drawing>
+      </w:r>
+    </w:p>
+    <w:p>
+      <w:pPr>
+        <w:tabs>
+          <w:tab w:val="left" w:pos="1097"/>
+        </w:tabs>
+        <w:rPr>
+          <w:sz w:val="26"/>
+          <w:szCs w:val="26"/>
+        </w:rPr>
+      </w:pPr>
+    </w:p>
+    <w:p>
+      <w:pPr>
+        <w:tabs>
+          <w:tab w:val="left" w:pos="1097"/>
+        </w:tabs>
+        <w:rPr>
+          <w:sz w:val="26"/>
+          <w:szCs w:val="26"/>
+        </w:rPr>
+      </w:pPr>
+    </w:p>
+    <w:p>
+      <w:pPr>
+        <w:spacing w:after="200" w:line="276" w:lineRule="auto"/>
         <w:rPr>
           <w:b/>
           <w:sz w:val="26"/>
           <w:szCs w:val="26"/>
         </w:rPr>
+      </w:pPr>
+      <w:r>
+        <w:rPr>
+          <w:sz w:val="26"/>
+          <w:szCs w:val="26"/>
+        </w:rPr>
         <w:br w:type="page"/>
       </w:r>
     </w:p>
@@ -6059,11 +7094,425 @@
       </w:pPr>
       <w:r>
         <w:rPr>
+          <w:noProof/>
+        </w:rPr>
+        <w:lastRenderedPageBreak/>
+        <w:drawing>
+          <wp:inline distT="0" distB="0" distL="0" distR="0" wp14:anchorId="73B5CF38" wp14:editId="53D4F4FD">
+            <wp:extent cx="5652770" cy="4064438"/>
+            <wp:effectExtent l="0" t="0" r="5080" b="0"/>
+            <wp:docPr id="20" name="Picture 20"/>
+            <wp:cNvGraphicFramePr>
+              <a:graphicFrameLocks xmlns:a="http://schemas.openxmlformats.org/drawingml/2006/main" noChangeAspect="1"/>
+            </wp:cNvGraphicFramePr>
+            <a:graphic xmlns:a="http://schemas.openxmlformats.org/drawingml/2006/main">
+              <a:graphicData uri="http://schemas.openxmlformats.org/drawingml/2006/picture">
+                <pic:pic xmlns:pic="http://schemas.openxmlformats.org/drawingml/2006/picture">
+                  <pic:nvPicPr>
+                    <pic:cNvPr id="0" name=""/>
+                    <pic:cNvPicPr/>
+                  </pic:nvPicPr>
+                  <pic:blipFill>
+                    <a:blip r:embed="rId20"/>
+                    <a:stretch>
+                      <a:fillRect/>
+                    </a:stretch>
+                  </pic:blipFill>
+                  <pic:spPr>
+                    <a:xfrm>
+                      <a:off x="0" y="0"/>
+                      <a:ext cx="5652770" cy="4064438"/>
+                    </a:xfrm>
+                    <a:prstGeom prst="rect">
+                      <a:avLst/>
+                    </a:prstGeom>
+                  </pic:spPr>
+                </pic:pic>
+              </a:graphicData>
+            </a:graphic>
+          </wp:inline>
+        </w:drawing>
+      </w:r>
+    </w:p>
+    <w:p>
+      <w:pPr>
+        <w:spacing w:after="200" w:line="276" w:lineRule="auto"/>
+        <w:rPr>
           <w:b/>
           <w:sz w:val="26"/>
           <w:szCs w:val="26"/>
         </w:rPr>
+      </w:pPr>
+      <w:r>
+        <w:rPr>
+          <w:noProof/>
+        </w:rPr>
+        <w:drawing>
+          <wp:inline distT="0" distB="0" distL="0" distR="0" wp14:anchorId="02B0F40E" wp14:editId="24BEC340">
+            <wp:extent cx="5652770" cy="4064438"/>
+            <wp:effectExtent l="0" t="0" r="5080" b="0"/>
+            <wp:docPr id="21" name="Picture 21"/>
+            <wp:cNvGraphicFramePr>
+              <a:graphicFrameLocks xmlns:a="http://schemas.openxmlformats.org/drawingml/2006/main" noChangeAspect="1"/>
+            </wp:cNvGraphicFramePr>
+            <a:graphic xmlns:a="http://schemas.openxmlformats.org/drawingml/2006/main">
+              <a:graphicData uri="http://schemas.openxmlformats.org/drawingml/2006/picture">
+                <pic:pic xmlns:pic="http://schemas.openxmlformats.org/drawingml/2006/picture">
+                  <pic:nvPicPr>
+                    <pic:cNvPr id="0" name=""/>
+                    <pic:cNvPicPr/>
+                  </pic:nvPicPr>
+                  <pic:blipFill>
+                    <a:blip r:embed="rId21"/>
+                    <a:stretch>
+                      <a:fillRect/>
+                    </a:stretch>
+                  </pic:blipFill>
+                  <pic:spPr>
+                    <a:xfrm>
+                      <a:off x="0" y="0"/>
+                      <a:ext cx="5652770" cy="4064438"/>
+                    </a:xfrm>
+                    <a:prstGeom prst="rect">
+                      <a:avLst/>
+                    </a:prstGeom>
+                  </pic:spPr>
+                </pic:pic>
+              </a:graphicData>
+            </a:graphic>
+          </wp:inline>
+        </w:drawing>
+      </w:r>
+    </w:p>
+    <w:p>
+      <w:pPr>
+        <w:spacing w:after="200" w:line="276" w:lineRule="auto"/>
+        <w:rPr>
+          <w:b/>
+          <w:sz w:val="26"/>
+          <w:szCs w:val="26"/>
+        </w:rPr>
+      </w:pPr>
+    </w:p>
+    <w:p>
+      <w:pPr>
+        <w:pStyle w:val="ListParagraph"/>
+        <w:numPr>
+          <w:ilvl w:val="0"/>
+          <w:numId w:val="7"/>
+        </w:numPr>
+        <w:spacing w:after="200" w:line="276" w:lineRule="auto"/>
+        <w:rPr>
+          <w:b/>
+          <w:sz w:val="26"/>
+          <w:szCs w:val="26"/>
+        </w:rPr>
+      </w:pPr>
+      <w:r>
+        <w:rPr>
+          <w:b/>
+          <w:sz w:val="26"/>
+          <w:szCs w:val="26"/>
+        </w:rPr>
         <w:lastRenderedPageBreak/>
+        <w:t xml:space="preserve"> Thiết kế xử lý</w:t>
+      </w:r>
+    </w:p>
+    <w:tbl>
+      <w:tblPr>
+        <w:tblStyle w:val="TableGrid"/>
+        <w:tblpPr w:leftFromText="180" w:rightFromText="180" w:vertAnchor="text" w:horzAnchor="margin" w:tblpY="301"/>
+        <w:tblW w:w="9558" w:type="dxa"/>
+        <w:tblLook w:val="04A0" w:firstRow="1" w:lastRow="0" w:firstColumn="1" w:lastColumn="0" w:noHBand="0" w:noVBand="1"/>
+      </w:tblPr>
+      <w:tblGrid>
+        <w:gridCol w:w="2473"/>
+        <w:gridCol w:w="4052"/>
+        <w:gridCol w:w="3033"/>
+      </w:tblGrid>
+      <w:tr>
+        <w:trPr>
+          <w:trHeight w:val="620"/>
+        </w:trPr>
+        <w:tc>
+          <w:tcPr>
+            <w:tcW w:w="2403" w:type="dxa"/>
+          </w:tcPr>
+          <w:p>
+            <w:pPr>
+              <w:rPr>
+                <w:sz w:val="32"/>
+                <w:szCs w:val="32"/>
+              </w:rPr>
+            </w:pPr>
+            <w:r>
+              <w:rPr>
+                <w:sz w:val="32"/>
+                <w:szCs w:val="32"/>
+              </w:rPr>
+              <w:t>Tên xử lý</w:t>
+            </w:r>
+          </w:p>
+        </w:tc>
+        <w:tc>
+          <w:tcPr>
+            <w:tcW w:w="4095" w:type="dxa"/>
+          </w:tcPr>
+          <w:p>
+            <w:pPr>
+              <w:rPr>
+                <w:sz w:val="32"/>
+                <w:szCs w:val="32"/>
+              </w:rPr>
+            </w:pPr>
+            <w:r>
+              <w:rPr>
+                <w:sz w:val="32"/>
+                <w:szCs w:val="32"/>
+              </w:rPr>
+              <w:t>Điều kiện gọi thực hiện</w:t>
+            </w:r>
+          </w:p>
+        </w:tc>
+        <w:tc>
+          <w:tcPr>
+            <w:tcW w:w="3060" w:type="dxa"/>
+          </w:tcPr>
+          <w:p>
+            <w:pPr>
+              <w:rPr>
+                <w:sz w:val="32"/>
+                <w:szCs w:val="32"/>
+              </w:rPr>
+            </w:pPr>
+            <w:r>
+              <w:rPr>
+                <w:sz w:val="32"/>
+                <w:szCs w:val="32"/>
+              </w:rPr>
+              <w:t>Ý Nghĩa</w:t>
+            </w:r>
+          </w:p>
+        </w:tc>
+      </w:tr>
+      <w:tr>
+        <w:trPr>
+          <w:trHeight w:val="1085"/>
+        </w:trPr>
+        <w:tc>
+          <w:tcPr>
+            <w:tcW w:w="2403" w:type="dxa"/>
+          </w:tcPr>
+          <w:p>
+            <w:pPr>
+              <w:rPr>
+                <w:sz w:val="32"/>
+                <w:szCs w:val="32"/>
+              </w:rPr>
+            </w:pPr>
+            <w:r>
+              <w:rPr>
+                <w:sz w:val="32"/>
+                <w:szCs w:val="32"/>
+              </w:rPr>
+              <w:t>DatPhong_click</w:t>
+            </w:r>
+          </w:p>
+        </w:tc>
+        <w:tc>
+          <w:tcPr>
+            <w:tcW w:w="4095" w:type="dxa"/>
+          </w:tcPr>
+          <w:p>
+            <w:pPr>
+              <w:rPr>
+                <w:sz w:val="32"/>
+                <w:szCs w:val="32"/>
+              </w:rPr>
+            </w:pPr>
+            <w:r>
+              <w:rPr>
+                <w:sz w:val="32"/>
+                <w:szCs w:val="32"/>
+              </w:rPr>
+              <w:t>Click nút đặt phòng</w:t>
+            </w:r>
+          </w:p>
+        </w:tc>
+        <w:tc>
+          <w:tcPr>
+            <w:tcW w:w="3060" w:type="dxa"/>
+          </w:tcPr>
+          <w:p>
+            <w:pPr>
+              <w:rPr>
+                <w:sz w:val="32"/>
+                <w:szCs w:val="32"/>
+              </w:rPr>
+            </w:pPr>
+            <w:r>
+              <w:rPr>
+                <w:sz w:val="32"/>
+                <w:szCs w:val="32"/>
+              </w:rPr>
+              <w:t>Tiến hành ghi nhận thông tin đặt phòng.</w:t>
+            </w:r>
+          </w:p>
+        </w:tc>
+      </w:tr>
+      <w:tr>
+        <w:trPr>
+          <w:trHeight w:val="1085"/>
+        </w:trPr>
+        <w:tc>
+          <w:tcPr>
+            <w:tcW w:w="2403" w:type="dxa"/>
+          </w:tcPr>
+          <w:p>
+            <w:pPr>
+              <w:rPr>
+                <w:sz w:val="32"/>
+                <w:szCs w:val="32"/>
+              </w:rPr>
+            </w:pPr>
+            <w:r>
+              <w:rPr>
+                <w:sz w:val="32"/>
+                <w:szCs w:val="32"/>
+              </w:rPr>
+              <w:t>ThanhToan_click</w:t>
+            </w:r>
+          </w:p>
+        </w:tc>
+        <w:tc>
+          <w:tcPr>
+            <w:tcW w:w="4095" w:type="dxa"/>
+          </w:tcPr>
+          <w:p>
+            <w:pPr>
+              <w:rPr>
+                <w:sz w:val="32"/>
+                <w:szCs w:val="32"/>
+              </w:rPr>
+            </w:pPr>
+            <w:r>
+              <w:rPr>
+                <w:sz w:val="32"/>
+                <w:szCs w:val="32"/>
+              </w:rPr>
+              <w:t>Click nút thanh toán</w:t>
+            </w:r>
+          </w:p>
+        </w:tc>
+        <w:tc>
+          <w:tcPr>
+            <w:tcW w:w="3060" w:type="dxa"/>
+          </w:tcPr>
+          <w:p>
+            <w:pPr>
+              <w:rPr>
+                <w:sz w:val="32"/>
+                <w:szCs w:val="32"/>
+              </w:rPr>
+            </w:pPr>
+            <w:r>
+              <w:rPr>
+                <w:sz w:val="32"/>
+                <w:szCs w:val="32"/>
+              </w:rPr>
+              <w:t>Tiến hành xác nhận thông tin thanh toán và thực hiện lưu trữ hóa đơn</w:t>
+            </w:r>
+          </w:p>
+        </w:tc>
+      </w:tr>
+      <w:tr>
+        <w:trPr>
+          <w:trHeight w:val="1085"/>
+        </w:trPr>
+        <w:tc>
+          <w:tcPr>
+            <w:tcW w:w="2403" w:type="dxa"/>
+          </w:tcPr>
+          <w:p>
+            <w:pPr>
+              <w:rPr>
+                <w:sz w:val="32"/>
+                <w:szCs w:val="32"/>
+              </w:rPr>
+            </w:pPr>
+            <w:r>
+              <w:rPr>
+                <w:sz w:val="32"/>
+                <w:szCs w:val="32"/>
+              </w:rPr>
+              <w:t>ThongKe_click</w:t>
+            </w:r>
+          </w:p>
+        </w:tc>
+        <w:tc>
+          <w:tcPr>
+            <w:tcW w:w="4095" w:type="dxa"/>
+          </w:tcPr>
+          <w:p>
+            <w:pPr>
+              <w:rPr>
+                <w:sz w:val="32"/>
+                <w:szCs w:val="32"/>
+              </w:rPr>
+            </w:pPr>
+            <w:r>
+              <w:rPr>
+                <w:sz w:val="32"/>
+                <w:szCs w:val="32"/>
+              </w:rPr>
+              <w:t>Click nút thống kê</w:t>
+            </w:r>
+            <w:bookmarkStart w:id="39" w:name="_GoBack"/>
+            <w:bookmarkEnd w:id="39"/>
+          </w:p>
+        </w:tc>
+        <w:tc>
+          <w:tcPr>
+            <w:tcW w:w="3060" w:type="dxa"/>
+          </w:tcPr>
+          <w:p>
+            <w:pPr>
+              <w:rPr>
+                <w:sz w:val="32"/>
+                <w:szCs w:val="32"/>
+              </w:rPr>
+            </w:pPr>
+            <w:r>
+              <w:rPr>
+                <w:sz w:val="32"/>
+                <w:szCs w:val="32"/>
+              </w:rPr>
+              <w:t>Thực hiện trích xuất dữ liệu ra bảng bên trái theo các mốc thời gian tương ứng</w:t>
+            </w:r>
+          </w:p>
+        </w:tc>
+      </w:tr>
+    </w:tbl>
+    <w:p>
+      <w:pPr>
+        <w:pStyle w:val="ListParagraph"/>
+        <w:numPr>
+          <w:ilvl w:val="0"/>
+          <w:numId w:val="7"/>
+        </w:numPr>
+        <w:spacing w:after="200" w:line="276" w:lineRule="auto"/>
+        <w:rPr>
+          <w:b/>
+          <w:sz w:val="26"/>
+          <w:szCs w:val="26"/>
+        </w:rPr>
+      </w:pPr>
+      <w:r>
+        <w:rPr>
+          <w:b/>
+          <w:sz w:val="26"/>
+          <w:szCs w:val="26"/>
+        </w:rPr>
         <w:br w:type="page"/>
       </w:r>
     </w:p>
@@ -7701,8 +9150,8 @@
       </w:r>
     </w:p>
     <w:sectPr>
-      <w:headerReference w:type="default" r:id="rId18"/>
-      <w:footerReference w:type="default" r:id="rId19"/>
+      <w:headerReference w:type="default" r:id="rId22"/>
+      <w:footerReference w:type="default" r:id="rId23"/>
       <w:pgSz w:w="11907" w:h="16839" w:code="9"/>
       <w:pgMar w:top="1440" w:right="1077" w:bottom="1440" w:left="1077" w:header="737" w:footer="737" w:gutter="851"/>
       <w:pgBorders w:display="firstPage">
@@ -7721,7 +9170,7 @@
 </file>
 
 <file path=word/endnotes.xml><?xml version="1.0" encoding="utf-8"?>
-<w:endnotes xmlns:wpc="http://schemas.microsoft.com/office/word/2010/wordprocessingCanvas" xmlns:cx="http://schemas.microsoft.com/office/drawing/2014/chartex" xmlns:cx1="http://schemas.microsoft.com/office/drawing/2015/9/8/chartex" xmlns:cx2="http://schemas.microsoft.com/office/drawing/2015/10/21/chartex" xmlns:cx3="http://schemas.microsoft.com/office/drawing/2016/5/9/chartex" xmlns:cx4="http://schemas.microsoft.com/office/drawing/2016/5/10/chartex" xmlns:cx5="http://schemas.microsoft.com/office/drawing/2016/5/11/chartex" xmlns:cx6="http://schemas.microsoft.com/office/drawing/2016/5/12/chartex" xmlns:cx7="http://schemas.microsoft.com/office/drawing/2016/5/13/chartex" xmlns:cx8="http://schemas.microsoft.com/office/drawing/2016/5/14/chartex" xmlns:mc="http://schemas.openxmlformats.org/markup-compatibility/2006" xmlns:aink="http://schemas.microsoft.com/office/drawing/2016/ink" xmlns:am3d="http://schemas.microsoft.com/office/drawing/2017/model3d" xmlns:o="urn:schemas-microsoft-com:office:office" xmlns:r="http://schemas.openxmlformats.org/officeDocument/2006/relationships" xmlns:m="http://schemas.openxmlformats.org/officeDocument/2006/math" xmlns:v="urn:schemas-microsoft-com:vml" xmlns:wp14="http://schemas.microsoft.com/office/word/2010/wordprocessingDrawing" xmlns:wp="http://schemas.openxmlformats.org/drawingml/2006/wordprocessingDrawing" xmlns:w10="urn:schemas-microsoft-com:office:word" xmlns:w="http://schemas.openxmlformats.org/wordprocessingml/2006/main" xmlns:w14="http://schemas.microsoft.com/office/word/2010/wordml" xmlns:w15="http://schemas.microsoft.com/office/word/2012/wordml" xmlns:w16cex="http://schemas.microsoft.com/office/word/2018/wordml/cex" xmlns:w16cid="http://schemas.microsoft.com/office/word/2016/wordml/cid" xmlns:w16="http://schemas.microsoft.com/office/word/2018/wordml" xmlns:w16sdtdh="http://schemas.microsoft.com/office/word/2020/wordml/sdtdatahash" xmlns:w16se="http://schemas.microsoft.com/office/word/2015/wordml/symex" xmlns:wpg="http://schemas.microsoft.com/office/word/2010/wordprocessingGroup" xmlns:wpi="http://schemas.microsoft.com/office/word/2010/wordprocessingInk" xmlns:wne="http://schemas.microsoft.com/office/word/2006/wordml" xmlns:wps="http://schemas.microsoft.com/office/word/2010/wordprocessingShape" mc:Ignorable="w14 w15 w16se w16cid w16 w16cex w16sdtdh wp14">
+<w:endnotes xmlns:wpc="http://schemas.microsoft.com/office/word/2010/wordprocessingCanvas" xmlns:mc="http://schemas.openxmlformats.org/markup-compatibility/2006" xmlns:o="urn:schemas-microsoft-com:office:office" xmlns:r="http://schemas.openxmlformats.org/officeDocument/2006/relationships" xmlns:m="http://schemas.openxmlformats.org/officeDocument/2006/math" xmlns:v="urn:schemas-microsoft-com:vml" xmlns:wp14="http://schemas.microsoft.com/office/word/2010/wordprocessingDrawing" xmlns:wp="http://schemas.openxmlformats.org/drawingml/2006/wordprocessingDrawing" xmlns:w10="urn:schemas-microsoft-com:office:word" xmlns:w="http://schemas.openxmlformats.org/wordprocessingml/2006/main" xmlns:w14="http://schemas.microsoft.com/office/word/2010/wordml" xmlns:wpg="http://schemas.microsoft.com/office/word/2010/wordprocessingGroup" xmlns:wpi="http://schemas.microsoft.com/office/word/2010/wordprocessingInk" xmlns:wne="http://schemas.microsoft.com/office/word/2006/wordml" xmlns:wps="http://schemas.microsoft.com/office/word/2010/wordprocessingShape" mc:Ignorable="w14 wp14">
   <w:endnote w:type="separator" w:id="-1">
     <w:p>
       <w:r>
@@ -7740,7 +9189,7 @@
 </file>
 
 <file path=word/footer1.xml><?xml version="1.0" encoding="utf-8"?>
-<w:ftr xmlns:wpc="http://schemas.microsoft.com/office/word/2010/wordprocessingCanvas" xmlns:cx="http://schemas.microsoft.com/office/drawing/2014/chartex" xmlns:cx1="http://schemas.microsoft.com/office/drawing/2015/9/8/chartex" xmlns:cx2="http://schemas.microsoft.com/office/drawing/2015/10/21/chartex" xmlns:cx3="http://schemas.microsoft.com/office/drawing/2016/5/9/chartex" xmlns:cx4="http://schemas.microsoft.com/office/drawing/2016/5/10/chartex" xmlns:cx5="http://schemas.microsoft.com/office/drawing/2016/5/11/chartex" xmlns:cx6="http://schemas.microsoft.com/office/drawing/2016/5/12/chartex" xmlns:cx7="http://schemas.microsoft.com/office/drawing/2016/5/13/chartex" xmlns:cx8="http://schemas.microsoft.com/office/drawing/2016/5/14/chartex" xmlns:mc="http://schemas.openxmlformats.org/markup-compatibility/2006" xmlns:aink="http://schemas.microsoft.com/office/drawing/2016/ink" xmlns:am3d="http://schemas.microsoft.com/office/drawing/2017/model3d" xmlns:o="urn:schemas-microsoft-com:office:office" xmlns:r="http://schemas.openxmlformats.org/officeDocument/2006/relationships" xmlns:m="http://schemas.openxmlformats.org/officeDocument/2006/math" xmlns:v="urn:schemas-microsoft-com:vml" xmlns:wp14="http://schemas.microsoft.com/office/word/2010/wordprocessingDrawing" xmlns:wp="http://schemas.openxmlformats.org/drawingml/2006/wordprocessingDrawing" xmlns:w10="urn:schemas-microsoft-com:office:word" xmlns:w="http://schemas.openxmlformats.org/wordprocessingml/2006/main" xmlns:w14="http://schemas.microsoft.com/office/word/2010/wordml" xmlns:w15="http://schemas.microsoft.com/office/word/2012/wordml" xmlns:w16cex="http://schemas.microsoft.com/office/word/2018/wordml/cex" xmlns:w16cid="http://schemas.microsoft.com/office/word/2016/wordml/cid" xmlns:w16="http://schemas.microsoft.com/office/word/2018/wordml" xmlns:w16sdtdh="http://schemas.microsoft.com/office/word/2020/wordml/sdtdatahash" xmlns:w16se="http://schemas.microsoft.com/office/word/2015/wordml/symex" xmlns:wpg="http://schemas.microsoft.com/office/word/2010/wordprocessingGroup" xmlns:wpi="http://schemas.microsoft.com/office/word/2010/wordprocessingInk" xmlns:wne="http://schemas.microsoft.com/office/word/2006/wordml" xmlns:wps="http://schemas.microsoft.com/office/word/2010/wordprocessingShape" mc:Ignorable="w14 w15 w16se w16cid w16 w16cex w16sdtdh wp14">
+<w:ftr xmlns:wpc="http://schemas.microsoft.com/office/word/2010/wordprocessingCanvas" xmlns:mc="http://schemas.openxmlformats.org/markup-compatibility/2006" xmlns:o="urn:schemas-microsoft-com:office:office" xmlns:r="http://schemas.openxmlformats.org/officeDocument/2006/relationships" xmlns:m="http://schemas.openxmlformats.org/officeDocument/2006/math" xmlns:v="urn:schemas-microsoft-com:vml" xmlns:wp14="http://schemas.microsoft.com/office/word/2010/wordprocessingDrawing" xmlns:wp="http://schemas.openxmlformats.org/drawingml/2006/wordprocessingDrawing" xmlns:w10="urn:schemas-microsoft-com:office:word" xmlns:w="http://schemas.openxmlformats.org/wordprocessingml/2006/main" xmlns:w14="http://schemas.microsoft.com/office/word/2010/wordml" xmlns:wpg="http://schemas.microsoft.com/office/word/2010/wordprocessingGroup" xmlns:wpi="http://schemas.microsoft.com/office/word/2010/wordprocessingInk" xmlns:wne="http://schemas.microsoft.com/office/word/2006/wordml" xmlns:wps="http://schemas.microsoft.com/office/word/2010/wordprocessingShape" mc:Ignorable="w14 wp14">
   <w:sdt>
     <w:sdtPr>
       <w:id w:val="1059286070"/>
@@ -7795,7 +9244,7 @@
                 <w:bCs/>
                 <w:noProof/>
               </w:rPr>
-              <w:t>2</w:t>
+              <w:t>17</w:t>
             </w:r>
             <w:r>
               <w:rPr>
@@ -7834,7 +9283,7 @@
                 <w:bCs/>
                 <w:noProof/>
               </w:rPr>
-              <w:t>7</w:t>
+              <w:t>18</w:t>
             </w:r>
             <w:r>
               <w:rPr>
@@ -7853,7 +9302,7 @@
 </file>
 
 <file path=word/footnotes.xml><?xml version="1.0" encoding="utf-8"?>
-<w:footnotes xmlns:wpc="http://schemas.microsoft.com/office/word/2010/wordprocessingCanvas" xmlns:cx="http://schemas.microsoft.com/office/drawing/2014/chartex" xmlns:cx1="http://schemas.microsoft.com/office/drawing/2015/9/8/chartex" xmlns:cx2="http://schemas.microsoft.com/office/drawing/2015/10/21/chartex" xmlns:cx3="http://schemas.microsoft.com/office/drawing/2016/5/9/chartex" xmlns:cx4="http://schemas.microsoft.com/office/drawing/2016/5/10/chartex" xmlns:cx5="http://schemas.microsoft.com/office/drawing/2016/5/11/chartex" xmlns:cx6="http://schemas.microsoft.com/office/drawing/2016/5/12/chartex" xmlns:cx7="http://schemas.microsoft.com/office/drawing/2016/5/13/chartex" xmlns:cx8="http://schemas.microsoft.com/office/drawing/2016/5/14/chartex" xmlns:mc="http://schemas.openxmlformats.org/markup-compatibility/2006" xmlns:aink="http://schemas.microsoft.com/office/drawing/2016/ink" xmlns:am3d="http://schemas.microsoft.com/office/drawing/2017/model3d" xmlns:o="urn:schemas-microsoft-com:office:office" xmlns:r="http://schemas.openxmlformats.org/officeDocument/2006/relationships" xmlns:m="http://schemas.openxmlformats.org/officeDocument/2006/math" xmlns:v="urn:schemas-microsoft-com:vml" xmlns:wp14="http://schemas.microsoft.com/office/word/2010/wordprocessingDrawing" xmlns:wp="http://schemas.openxmlformats.org/drawingml/2006/wordprocessingDrawing" xmlns:w10="urn:schemas-microsoft-com:office:word" xmlns:w="http://schemas.openxmlformats.org/wordprocessingml/2006/main" xmlns:w14="http://schemas.microsoft.com/office/word/2010/wordml" xmlns:w15="http://schemas.microsoft.com/office/word/2012/wordml" xmlns:w16cex="http://schemas.microsoft.com/office/word/2018/wordml/cex" xmlns:w16cid="http://schemas.microsoft.com/office/word/2016/wordml/cid" xmlns:w16="http://schemas.microsoft.com/office/word/2018/wordml" xmlns:w16sdtdh="http://schemas.microsoft.com/office/word/2020/wordml/sdtdatahash" xmlns:w16se="http://schemas.microsoft.com/office/word/2015/wordml/symex" xmlns:wpg="http://schemas.microsoft.com/office/word/2010/wordprocessingGroup" xmlns:wpi="http://schemas.microsoft.com/office/word/2010/wordprocessingInk" xmlns:wne="http://schemas.microsoft.com/office/word/2006/wordml" xmlns:wps="http://schemas.microsoft.com/office/word/2010/wordprocessingShape" mc:Ignorable="w14 w15 w16se w16cid w16 w16cex w16sdtdh wp14">
+<w:footnotes xmlns:wpc="http://schemas.microsoft.com/office/word/2010/wordprocessingCanvas" xmlns:mc="http://schemas.openxmlformats.org/markup-compatibility/2006" xmlns:o="urn:schemas-microsoft-com:office:office" xmlns:r="http://schemas.openxmlformats.org/officeDocument/2006/relationships" xmlns:m="http://schemas.openxmlformats.org/officeDocument/2006/math" xmlns:v="urn:schemas-microsoft-com:vml" xmlns:wp14="http://schemas.microsoft.com/office/word/2010/wordprocessingDrawing" xmlns:wp="http://schemas.openxmlformats.org/drawingml/2006/wordprocessingDrawing" xmlns:w10="urn:schemas-microsoft-com:office:word" xmlns:w="http://schemas.openxmlformats.org/wordprocessingml/2006/main" xmlns:w14="http://schemas.microsoft.com/office/word/2010/wordml" xmlns:wpg="http://schemas.microsoft.com/office/word/2010/wordprocessingGroup" xmlns:wpi="http://schemas.microsoft.com/office/word/2010/wordprocessingInk" xmlns:wne="http://schemas.microsoft.com/office/word/2006/wordml" xmlns:wps="http://schemas.microsoft.com/office/word/2010/wordprocessingShape" mc:Ignorable="w14 wp14">
   <w:footnote w:type="separator" w:id="-1">
     <w:p>
       <w:r>
@@ -7872,7 +9321,7 @@
 </file>
 
 <file path=word/header1.xml><?xml version="1.0" encoding="utf-8"?>
-<w:hdr xmlns:wpc="http://schemas.microsoft.com/office/word/2010/wordprocessingCanvas" xmlns:cx="http://schemas.microsoft.com/office/drawing/2014/chartex" xmlns:cx1="http://schemas.microsoft.com/office/drawing/2015/9/8/chartex" xmlns:cx2="http://schemas.microsoft.com/office/drawing/2015/10/21/chartex" xmlns:cx3="http://schemas.microsoft.com/office/drawing/2016/5/9/chartex" xmlns:cx4="http://schemas.microsoft.com/office/drawing/2016/5/10/chartex" xmlns:cx5="http://schemas.microsoft.com/office/drawing/2016/5/11/chartex" xmlns:cx6="http://schemas.microsoft.com/office/drawing/2016/5/12/chartex" xmlns:cx7="http://schemas.microsoft.com/office/drawing/2016/5/13/chartex" xmlns:cx8="http://schemas.microsoft.com/office/drawing/2016/5/14/chartex" xmlns:mc="http://schemas.openxmlformats.org/markup-compatibility/2006" xmlns:aink="http://schemas.microsoft.com/office/drawing/2016/ink" xmlns:am3d="http://schemas.microsoft.com/office/drawing/2017/model3d" xmlns:o="urn:schemas-microsoft-com:office:office" xmlns:r="http://schemas.openxmlformats.org/officeDocument/2006/relationships" xmlns:m="http://schemas.openxmlformats.org/officeDocument/2006/math" xmlns:v="urn:schemas-microsoft-com:vml" xmlns:wp14="http://schemas.microsoft.com/office/word/2010/wordprocessingDrawing" xmlns:wp="http://schemas.openxmlformats.org/drawingml/2006/wordprocessingDrawing" xmlns:w10="urn:schemas-microsoft-com:office:word" xmlns:w="http://schemas.openxmlformats.org/wordprocessingml/2006/main" xmlns:w14="http://schemas.microsoft.com/office/word/2010/wordml" xmlns:w15="http://schemas.microsoft.com/office/word/2012/wordml" xmlns:w16cex="http://schemas.microsoft.com/office/word/2018/wordml/cex" xmlns:w16cid="http://schemas.microsoft.com/office/word/2016/wordml/cid" xmlns:w16="http://schemas.microsoft.com/office/word/2018/wordml" xmlns:w16sdtdh="http://schemas.microsoft.com/office/word/2020/wordml/sdtdatahash" xmlns:w16se="http://schemas.microsoft.com/office/word/2015/wordml/symex" xmlns:wpg="http://schemas.microsoft.com/office/word/2010/wordprocessingGroup" xmlns:wpi="http://schemas.microsoft.com/office/word/2010/wordprocessingInk" xmlns:wne="http://schemas.microsoft.com/office/word/2006/wordml" xmlns:wps="http://schemas.microsoft.com/office/word/2010/wordprocessingShape" mc:Ignorable="w14 w15 w16se w16cid w16 w16cex w16sdtdh wp14">
+<w:hdr xmlns:wpc="http://schemas.microsoft.com/office/word/2010/wordprocessingCanvas" xmlns:mc="http://schemas.openxmlformats.org/markup-compatibility/2006" xmlns:o="urn:schemas-microsoft-com:office:office" xmlns:r="http://schemas.openxmlformats.org/officeDocument/2006/relationships" xmlns:m="http://schemas.openxmlformats.org/officeDocument/2006/math" xmlns:v="urn:schemas-microsoft-com:vml" xmlns:wp14="http://schemas.microsoft.com/office/word/2010/wordprocessingDrawing" xmlns:wp="http://schemas.openxmlformats.org/drawingml/2006/wordprocessingDrawing" xmlns:w10="urn:schemas-microsoft-com:office:word" xmlns:w="http://schemas.openxmlformats.org/wordprocessingml/2006/main" xmlns:w14="http://schemas.microsoft.com/office/word/2010/wordml" xmlns:wpg="http://schemas.microsoft.com/office/word/2010/wordprocessingGroup" xmlns:wpi="http://schemas.microsoft.com/office/word/2010/wordprocessingInk" xmlns:wne="http://schemas.microsoft.com/office/word/2006/wordml" xmlns:wps="http://schemas.microsoft.com/office/word/2010/wordprocessingShape" mc:Ignorable="w14 wp14">
   <w:p>
     <w:pPr>
       <w:pBdr>
@@ -7894,8 +9343,8 @@
 </file>
 
 <file path=word/numbering.xml><?xml version="1.0" encoding="utf-8"?>
-<w:numbering xmlns:wpc="http://schemas.microsoft.com/office/word/2010/wordprocessingCanvas" xmlns:cx="http://schemas.microsoft.com/office/drawing/2014/chartex" xmlns:cx1="http://schemas.microsoft.com/office/drawing/2015/9/8/chartex" xmlns:cx2="http://schemas.microsoft.com/office/drawing/2015/10/21/chartex" xmlns:cx3="http://schemas.microsoft.com/office/drawing/2016/5/9/chartex" xmlns:cx4="http://schemas.microsoft.com/office/drawing/2016/5/10/chartex" xmlns:cx5="http://schemas.microsoft.com/office/drawing/2016/5/11/chartex" xmlns:cx6="http://schemas.microsoft.com/office/drawing/2016/5/12/chartex" xmlns:cx7="http://schemas.microsoft.com/office/drawing/2016/5/13/chartex" xmlns:cx8="http://schemas.microsoft.com/office/drawing/2016/5/14/chartex" xmlns:mc="http://schemas.openxmlformats.org/markup-compatibility/2006" xmlns:aink="http://schemas.microsoft.com/office/drawing/2016/ink" xmlns:am3d="http://schemas.microsoft.com/office/drawing/2017/model3d" xmlns:o="urn:schemas-microsoft-com:office:office" xmlns:r="http://schemas.openxmlformats.org/officeDocument/2006/relationships" xmlns:m="http://schemas.openxmlformats.org/officeDocument/2006/math" xmlns:v="urn:schemas-microsoft-com:vml" xmlns:wp14="http://schemas.microsoft.com/office/word/2010/wordprocessingDrawing" xmlns:wp="http://schemas.openxmlformats.org/drawingml/2006/wordprocessingDrawing" xmlns:w10="urn:schemas-microsoft-com:office:word" xmlns:w="http://schemas.openxmlformats.org/wordprocessingml/2006/main" xmlns:w14="http://schemas.microsoft.com/office/word/2010/wordml" xmlns:w15="http://schemas.microsoft.com/office/word/2012/wordml" xmlns:w16cex="http://schemas.microsoft.com/office/word/2018/wordml/cex" xmlns:w16cid="http://schemas.microsoft.com/office/word/2016/wordml/cid" xmlns:w16="http://schemas.microsoft.com/office/word/2018/wordml" xmlns:w16sdtdh="http://schemas.microsoft.com/office/word/2020/wordml/sdtdatahash" xmlns:w16se="http://schemas.microsoft.com/office/word/2015/wordml/symex" xmlns:wpg="http://schemas.microsoft.com/office/word/2010/wordprocessingGroup" xmlns:wpi="http://schemas.microsoft.com/office/word/2010/wordprocessingInk" xmlns:wne="http://schemas.microsoft.com/office/word/2006/wordml" xmlns:wps="http://schemas.microsoft.com/office/word/2010/wordprocessingShape" mc:Ignorable="w14 w15 w16se w16cid w16 w16cex w16sdtdh wp14">
-  <w:abstractNum w:abstractNumId="0" w15:restartNumberingAfterBreak="0">
+<w:numbering xmlns:wpc="http://schemas.microsoft.com/office/word/2010/wordprocessingCanvas" xmlns:mc="http://schemas.openxmlformats.org/markup-compatibility/2006" xmlns:o="urn:schemas-microsoft-com:office:office" xmlns:r="http://schemas.openxmlformats.org/officeDocument/2006/relationships" xmlns:m="http://schemas.openxmlformats.org/officeDocument/2006/math" xmlns:v="urn:schemas-microsoft-com:vml" xmlns:wp14="http://schemas.microsoft.com/office/word/2010/wordprocessingDrawing" xmlns:wp="http://schemas.openxmlformats.org/drawingml/2006/wordprocessingDrawing" xmlns:w10="urn:schemas-microsoft-com:office:word" xmlns:w="http://schemas.openxmlformats.org/wordprocessingml/2006/main" xmlns:w14="http://schemas.microsoft.com/office/word/2010/wordml" xmlns:wpg="http://schemas.microsoft.com/office/word/2010/wordprocessingGroup" xmlns:wpi="http://schemas.microsoft.com/office/word/2010/wordprocessingInk" xmlns:wne="http://schemas.microsoft.com/office/word/2006/wordml" xmlns:wps="http://schemas.microsoft.com/office/word/2010/wordprocessingShape" mc:Ignorable="w14 wp14">
+  <w:abstractNum w:abstractNumId="0">
     <w:nsid w:val="05012EBB"/>
     <w:multiLevelType w:val="multilevel"/>
     <w:tmpl w:val="EC00636E"/>
@@ -8008,7 +9457,7 @@
       </w:rPr>
     </w:lvl>
   </w:abstractNum>
-  <w:abstractNum w:abstractNumId="1" w15:restartNumberingAfterBreak="0">
+  <w:abstractNum w:abstractNumId="1">
     <w:nsid w:val="1AA13E8D"/>
     <w:multiLevelType w:val="multilevel"/>
     <w:tmpl w:val="40C4093A"/>
@@ -8121,7 +9570,7 @@
       </w:rPr>
     </w:lvl>
   </w:abstractNum>
-  <w:abstractNum w:abstractNumId="2" w15:restartNumberingAfterBreak="0">
+  <w:abstractNum w:abstractNumId="2">
     <w:nsid w:val="23AA77A5"/>
     <w:multiLevelType w:val="hybridMultilevel"/>
     <w:tmpl w:val="82BE45E4"/>
@@ -8207,7 +9656,7 @@
       </w:pPr>
     </w:lvl>
   </w:abstractNum>
-  <w:abstractNum w:abstractNumId="3" w15:restartNumberingAfterBreak="0">
+  <w:abstractNum w:abstractNumId="3">
     <w:nsid w:val="240C13B5"/>
     <w:multiLevelType w:val="multilevel"/>
     <w:tmpl w:val="BBE003F6"/>
@@ -8323,7 +9772,7 @@
       </w:rPr>
     </w:lvl>
   </w:abstractNum>
-  <w:abstractNum w:abstractNumId="4" w15:restartNumberingAfterBreak="0">
+  <w:abstractNum w:abstractNumId="4">
     <w:nsid w:val="37A3398C"/>
     <w:multiLevelType w:val="multilevel"/>
     <w:tmpl w:val="52FC12CA"/>
@@ -8437,7 +9886,7 @@
       </w:rPr>
     </w:lvl>
   </w:abstractNum>
-  <w:abstractNum w:abstractNumId="5" w15:restartNumberingAfterBreak="0">
+  <w:abstractNum w:abstractNumId="5">
     <w:nsid w:val="484968B5"/>
     <w:multiLevelType w:val="hybridMultilevel"/>
     <w:tmpl w:val="75142114"/>
@@ -8550,7 +9999,7 @@
       </w:rPr>
     </w:lvl>
   </w:abstractNum>
-  <w:abstractNum w:abstractNumId="6" w15:restartNumberingAfterBreak="0">
+  <w:abstractNum w:abstractNumId="6">
     <w:nsid w:val="56B827CB"/>
     <w:multiLevelType w:val="hybridMultilevel"/>
     <w:tmpl w:val="A1E2C4F0"/>
@@ -8636,7 +10085,7 @@
       </w:pPr>
     </w:lvl>
   </w:abstractNum>
-  <w:abstractNum w:abstractNumId="7" w15:restartNumberingAfterBreak="0">
+  <w:abstractNum w:abstractNumId="7">
     <w:nsid w:val="5DA9572D"/>
     <w:multiLevelType w:val="hybridMultilevel"/>
     <w:tmpl w:val="C1F217A2"/>
@@ -8749,7 +10198,93 @@
       </w:rPr>
     </w:lvl>
   </w:abstractNum>
-  <w:abstractNum w:abstractNumId="8" w15:restartNumberingAfterBreak="0">
+  <w:abstractNum w:abstractNumId="8">
+    <w:nsid w:val="60795FFD"/>
+    <w:multiLevelType w:val="hybridMultilevel"/>
+    <w:tmpl w:val="5BF8965A"/>
+    <w:lvl w:ilvl="0" w:tplc="0409000F">
+      <w:start w:val="1"/>
+      <w:numFmt w:val="decimal"/>
+      <w:lvlText w:val="%1."/>
+      <w:lvlJc w:val="left"/>
+      <w:pPr>
+        <w:ind w:left="1817" w:hanging="360"/>
+      </w:pPr>
+    </w:lvl>
+    <w:lvl w:ilvl="1" w:tplc="04090019" w:tentative="1">
+      <w:start w:val="1"/>
+      <w:numFmt w:val="lowerLetter"/>
+      <w:lvlText w:val="%2."/>
+      <w:lvlJc w:val="left"/>
+      <w:pPr>
+        <w:ind w:left="2537" w:hanging="360"/>
+      </w:pPr>
+    </w:lvl>
+    <w:lvl w:ilvl="2" w:tplc="0409001B" w:tentative="1">
+      <w:start w:val="1"/>
+      <w:numFmt w:val="lowerRoman"/>
+      <w:lvlText w:val="%3."/>
+      <w:lvlJc w:val="right"/>
+      <w:pPr>
+        <w:ind w:left="3257" w:hanging="180"/>
+      </w:pPr>
+    </w:lvl>
+    <w:lvl w:ilvl="3" w:tplc="0409000F" w:tentative="1">
+      <w:start w:val="1"/>
+      <w:numFmt w:val="decimal"/>
+      <w:lvlText w:val="%4."/>
+      <w:lvlJc w:val="left"/>
+      <w:pPr>
+        <w:ind w:left="3977" w:hanging="360"/>
+      </w:pPr>
+    </w:lvl>
+    <w:lvl w:ilvl="4" w:tplc="04090019" w:tentative="1">
+      <w:start w:val="1"/>
+      <w:numFmt w:val="lowerLetter"/>
+      <w:lvlText w:val="%5."/>
+      <w:lvlJc w:val="left"/>
+      <w:pPr>
+        <w:ind w:left="4697" w:hanging="360"/>
+      </w:pPr>
+    </w:lvl>
+    <w:lvl w:ilvl="5" w:tplc="0409001B" w:tentative="1">
+      <w:start w:val="1"/>
+      <w:numFmt w:val="lowerRoman"/>
+      <w:lvlText w:val="%6."/>
+      <w:lvlJc w:val="right"/>
+      <w:pPr>
+        <w:ind w:left="5417" w:hanging="180"/>
+      </w:pPr>
+    </w:lvl>
+    <w:lvl w:ilvl="6" w:tplc="0409000F" w:tentative="1">
+      <w:start w:val="1"/>
+      <w:numFmt w:val="decimal"/>
+      <w:lvlText w:val="%7."/>
+      <w:lvlJc w:val="left"/>
+      <w:pPr>
+        <w:ind w:left="6137" w:hanging="360"/>
+      </w:pPr>
+    </w:lvl>
+    <w:lvl w:ilvl="7" w:tplc="04090019" w:tentative="1">
+      <w:start w:val="1"/>
+      <w:numFmt w:val="lowerLetter"/>
+      <w:lvlText w:val="%8."/>
+      <w:lvlJc w:val="left"/>
+      <w:pPr>
+        <w:ind w:left="6857" w:hanging="360"/>
+      </w:pPr>
+    </w:lvl>
+    <w:lvl w:ilvl="8" w:tplc="0409001B" w:tentative="1">
+      <w:start w:val="1"/>
+      <w:numFmt w:val="lowerRoman"/>
+      <w:lvlText w:val="%9."/>
+      <w:lvlJc w:val="right"/>
+      <w:pPr>
+        <w:ind w:left="7577" w:hanging="180"/>
+      </w:pPr>
+    </w:lvl>
+  </w:abstractNum>
+  <w:abstractNum w:abstractNumId="9">
     <w:nsid w:val="6120650A"/>
     <w:multiLevelType w:val="multilevel"/>
     <w:tmpl w:val="02C20B68"/>
@@ -8865,7 +10400,7 @@
       </w:rPr>
     </w:lvl>
   </w:abstractNum>
-  <w:abstractNum w:abstractNumId="9" w15:restartNumberingAfterBreak="0">
+  <w:abstractNum w:abstractNumId="10">
     <w:nsid w:val="763F11CB"/>
     <w:multiLevelType w:val="multilevel"/>
     <w:tmpl w:val="2472A410"/>
@@ -8980,7 +10515,7 @@
       </w:rPr>
     </w:lvl>
   </w:abstractNum>
-  <w:abstractNum w:abstractNumId="10" w15:restartNumberingAfterBreak="0">
+  <w:abstractNum w:abstractNumId="11">
     <w:nsid w:val="7720693A"/>
     <w:multiLevelType w:val="multilevel"/>
     <w:tmpl w:val="A56254FA"/>
@@ -9102,19 +10637,19 @@
     <w:abstractNumId w:val="0"/>
   </w:num>
   <w:num w:numId="3">
-    <w:abstractNumId w:val="9"/>
+    <w:abstractNumId w:val="10"/>
   </w:num>
   <w:num w:numId="4">
     <w:abstractNumId w:val="4"/>
   </w:num>
   <w:num w:numId="5">
-    <w:abstractNumId w:val="8"/>
+    <w:abstractNumId w:val="9"/>
   </w:num>
   <w:num w:numId="6">
     <w:abstractNumId w:val="3"/>
   </w:num>
   <w:num w:numId="7">
-    <w:abstractNumId w:val="10"/>
+    <w:abstractNumId w:val="11"/>
   </w:num>
   <w:num w:numId="8">
     <w:abstractNumId w:val="2"/>
@@ -9128,11 +10663,14 @@
   <w:num w:numId="11">
     <w:abstractNumId w:val="7"/>
   </w:num>
+  <w:num w:numId="12">
+    <w:abstractNumId w:val="8"/>
+  </w:num>
 </w:numbering>
 </file>
 
 <file path=word/styles.xml><?xml version="1.0" encoding="utf-8"?>
-<w:styles xmlns:mc="http://schemas.openxmlformats.org/markup-compatibility/2006" xmlns:r="http://schemas.openxmlformats.org/officeDocument/2006/relationships" xmlns:w="http://schemas.openxmlformats.org/wordprocessingml/2006/main" xmlns:w14="http://schemas.microsoft.com/office/word/2010/wordml" xmlns:w15="http://schemas.microsoft.com/office/word/2012/wordml" xmlns:w16cex="http://schemas.microsoft.com/office/word/2018/wordml/cex" xmlns:w16cid="http://schemas.microsoft.com/office/word/2016/wordml/cid" xmlns:w16="http://schemas.microsoft.com/office/word/2018/wordml" xmlns:w16sdtdh="http://schemas.microsoft.com/office/word/2020/wordml/sdtdatahash" xmlns:w16se="http://schemas.microsoft.com/office/word/2015/wordml/symex" mc:Ignorable="w14 w15 w16se w16cid w16 w16cex w16sdtdh">
+<w:styles xmlns:mc="http://schemas.openxmlformats.org/markup-compatibility/2006" xmlns:r="http://schemas.openxmlformats.org/officeDocument/2006/relationships" xmlns:w="http://schemas.openxmlformats.org/wordprocessingml/2006/main" xmlns:w14="http://schemas.microsoft.com/office/word/2010/wordml" mc:Ignorable="w14">
   <w:docDefaults>
     <w:rPrDefault>
       <w:rPr>
@@ -9148,383 +10686,144 @@
       </w:pPr>
     </w:pPrDefault>
   </w:docDefaults>
-  <w:latentStyles w:defLockedState="0" w:defUIPriority="99" w:defSemiHidden="0" w:defUnhideWhenUsed="0" w:defQFormat="0" w:count="376">
-    <w:lsdException w:name="Normal" w:uiPriority="0" w:qFormat="1"/>
-    <w:lsdException w:name="heading 1" w:uiPriority="0" w:qFormat="1"/>
-    <w:lsdException w:name="heading 2" w:semiHidden="1" w:uiPriority="9" w:unhideWhenUsed="1" w:qFormat="1"/>
-    <w:lsdException w:name="heading 3" w:semiHidden="1" w:uiPriority="9" w:unhideWhenUsed="1" w:qFormat="1"/>
-    <w:lsdException w:name="heading 4" w:semiHidden="1" w:uiPriority="9" w:unhideWhenUsed="1" w:qFormat="1"/>
-    <w:lsdException w:name="heading 5" w:semiHidden="1" w:uiPriority="9" w:unhideWhenUsed="1" w:qFormat="1"/>
-    <w:lsdException w:name="heading 6" w:semiHidden="1" w:uiPriority="9" w:unhideWhenUsed="1" w:qFormat="1"/>
-    <w:lsdException w:name="heading 7" w:semiHidden="1" w:uiPriority="9" w:unhideWhenUsed="1" w:qFormat="1"/>
-    <w:lsdException w:name="heading 8" w:semiHidden="1" w:uiPriority="9" w:unhideWhenUsed="1" w:qFormat="1"/>
-    <w:lsdException w:name="heading 9" w:semiHidden="1" w:uiPriority="9" w:unhideWhenUsed="1" w:qFormat="1"/>
-    <w:lsdException w:name="index 1" w:semiHidden="1" w:unhideWhenUsed="1"/>
-    <w:lsdException w:name="index 2" w:semiHidden="1" w:unhideWhenUsed="1"/>
-    <w:lsdException w:name="index 3" w:semiHidden="1" w:unhideWhenUsed="1"/>
-    <w:lsdException w:name="index 4" w:semiHidden="1" w:unhideWhenUsed="1"/>
-    <w:lsdException w:name="index 5" w:semiHidden="1" w:unhideWhenUsed="1"/>
-    <w:lsdException w:name="index 6" w:semiHidden="1" w:unhideWhenUsed="1"/>
-    <w:lsdException w:name="index 7" w:semiHidden="1" w:unhideWhenUsed="1"/>
-    <w:lsdException w:name="index 8" w:semiHidden="1" w:unhideWhenUsed="1"/>
-    <w:lsdException w:name="index 9" w:semiHidden="1" w:unhideWhenUsed="1"/>
-    <w:lsdException w:name="toc 1" w:semiHidden="1" w:uiPriority="39" w:unhideWhenUsed="1"/>
-    <w:lsdException w:name="toc 2" w:semiHidden="1" w:uiPriority="39" w:unhideWhenUsed="1"/>
-    <w:lsdException w:name="toc 3" w:semiHidden="1" w:uiPriority="39" w:unhideWhenUsed="1"/>
-    <w:lsdException w:name="toc 4" w:semiHidden="1" w:uiPriority="39" w:unhideWhenUsed="1"/>
-    <w:lsdException w:name="toc 5" w:semiHidden="1" w:uiPriority="39" w:unhideWhenUsed="1"/>
-    <w:lsdException w:name="toc 6" w:semiHidden="1" w:uiPriority="39" w:unhideWhenUsed="1"/>
-    <w:lsdException w:name="toc 7" w:semiHidden="1" w:uiPriority="39" w:unhideWhenUsed="1"/>
-    <w:lsdException w:name="toc 8" w:semiHidden="1" w:uiPriority="39" w:unhideWhenUsed="1"/>
-    <w:lsdException w:name="toc 9" w:semiHidden="1" w:uiPriority="39" w:unhideWhenUsed="1"/>
-    <w:lsdException w:name="Normal Indent" w:semiHidden="1" w:unhideWhenUsed="1"/>
-    <w:lsdException w:name="footnote text" w:semiHidden="1" w:unhideWhenUsed="1"/>
-    <w:lsdException w:name="annotation text" w:semiHidden="1" w:unhideWhenUsed="1"/>
-    <w:lsdException w:name="header" w:semiHidden="1" w:unhideWhenUsed="1"/>
-    <w:lsdException w:name="footer" w:semiHidden="1" w:unhideWhenUsed="1"/>
-    <w:lsdException w:name="index heading" w:semiHidden="1" w:unhideWhenUsed="1"/>
-    <w:lsdException w:name="caption" w:semiHidden="1" w:uiPriority="35" w:unhideWhenUsed="1" w:qFormat="1"/>
-    <w:lsdException w:name="table of figures" w:semiHidden="1" w:unhideWhenUsed="1"/>
-    <w:lsdException w:name="envelope address" w:semiHidden="1" w:unhideWhenUsed="1"/>
-    <w:lsdException w:name="envelope return" w:semiHidden="1" w:unhideWhenUsed="1"/>
-    <w:lsdException w:name="footnote reference" w:semiHidden="1" w:unhideWhenUsed="1"/>
-    <w:lsdException w:name="annotation reference" w:semiHidden="1" w:unhideWhenUsed="1"/>
-    <w:lsdException w:name="line number" w:semiHidden="1" w:unhideWhenUsed="1"/>
-    <w:lsdException w:name="page number" w:semiHidden="1" w:unhideWhenUsed="1"/>
-    <w:lsdException w:name="endnote reference" w:semiHidden="1" w:unhideWhenUsed="1"/>
-    <w:lsdException w:name="endnote text" w:semiHidden="1" w:unhideWhenUsed="1"/>
-    <w:lsdException w:name="table of authorities" w:semiHidden="1" w:unhideWhenUsed="1"/>
-    <w:lsdException w:name="macro" w:semiHidden="1" w:unhideWhenUsed="1"/>
-    <w:lsdException w:name="toa heading" w:semiHidden="1" w:unhideWhenUsed="1"/>
-    <w:lsdException w:name="List" w:semiHidden="1" w:unhideWhenUsed="1"/>
-    <w:lsdException w:name="List Bullet" w:semiHidden="1" w:unhideWhenUsed="1"/>
-    <w:lsdException w:name="List Number" w:semiHidden="1" w:unhideWhenUsed="1"/>
-    <w:lsdException w:name="List 2" w:semiHidden="1" w:unhideWhenUsed="1"/>
-    <w:lsdException w:name="List 3" w:semiHidden="1" w:unhideWhenUsed="1"/>
-    <w:lsdException w:name="List 4" w:semiHidden="1" w:unhideWhenUsed="1"/>
-    <w:lsdException w:name="List 5" w:semiHidden="1" w:unhideWhenUsed="1"/>
-    <w:lsdException w:name="List Bullet 2" w:semiHidden="1" w:unhideWhenUsed="1"/>
-    <w:lsdException w:name="List Bullet 3" w:semiHidden="1" w:unhideWhenUsed="1"/>
-    <w:lsdException w:name="List Bullet 4" w:semiHidden="1" w:unhideWhenUsed="1"/>
-    <w:lsdException w:name="List Bullet 5" w:semiHidden="1" w:unhideWhenUsed="1"/>
-    <w:lsdException w:name="List Number 2" w:semiHidden="1" w:unhideWhenUsed="1"/>
-    <w:lsdException w:name="List Number 3" w:semiHidden="1" w:unhideWhenUsed="1"/>
-    <w:lsdException w:name="List Number 4" w:semiHidden="1" w:unhideWhenUsed="1"/>
-    <w:lsdException w:name="List Number 5" w:semiHidden="1" w:unhideWhenUsed="1"/>
-    <w:lsdException w:name="Title" w:uiPriority="10" w:qFormat="1"/>
-    <w:lsdException w:name="Closing" w:semiHidden="1" w:unhideWhenUsed="1"/>
-    <w:lsdException w:name="Signature" w:semiHidden="1" w:unhideWhenUsed="1"/>
-    <w:lsdException w:name="Default Paragraph Font" w:semiHidden="1" w:uiPriority="1" w:unhideWhenUsed="1"/>
-    <w:lsdException w:name="Body Text" w:semiHidden="1" w:unhideWhenUsed="1"/>
-    <w:lsdException w:name="Body Text Indent" w:semiHidden="1" w:unhideWhenUsed="1"/>
-    <w:lsdException w:name="List Continue" w:semiHidden="1" w:unhideWhenUsed="1"/>
-    <w:lsdException w:name="List Continue 2" w:semiHidden="1" w:unhideWhenUsed="1"/>
-    <w:lsdException w:name="List Continue 3" w:semiHidden="1" w:unhideWhenUsed="1"/>
-    <w:lsdException w:name="List Continue 4" w:semiHidden="1" w:unhideWhenUsed="1"/>
-    <w:lsdException w:name="List Continue 5" w:semiHidden="1" w:unhideWhenUsed="1"/>
-    <w:lsdException w:name="Message Header" w:semiHidden="1" w:unhideWhenUsed="1"/>
-    <w:lsdException w:name="Subtitle" w:uiPriority="11" w:qFormat="1"/>
-    <w:lsdException w:name="Salutation" w:semiHidden="1" w:unhideWhenUsed="1"/>
-    <w:lsdException w:name="Date" w:semiHidden="1" w:unhideWhenUsed="1"/>
-    <w:lsdException w:name="Body Text First Indent" w:semiHidden="1" w:unhideWhenUsed="1"/>
-    <w:lsdException w:name="Body Text First Indent 2" w:semiHidden="1" w:unhideWhenUsed="1"/>
-    <w:lsdException w:name="Note Heading" w:semiHidden="1" w:unhideWhenUsed="1"/>
-    <w:lsdException w:name="Body Text 2" w:semiHidden="1" w:unhideWhenUsed="1"/>
-    <w:lsdException w:name="Body Text 3" w:semiHidden="1" w:unhideWhenUsed="1"/>
-    <w:lsdException w:name="Body Text Indent 2" w:semiHidden="1" w:unhideWhenUsed="1"/>
-    <w:lsdException w:name="Body Text Indent 3" w:semiHidden="1" w:unhideWhenUsed="1"/>
-    <w:lsdException w:name="Block Text" w:semiHidden="1" w:unhideWhenUsed="1"/>
-    <w:lsdException w:name="Hyperlink" w:semiHidden="1" w:unhideWhenUsed="1"/>
-    <w:lsdException w:name="FollowedHyperlink" w:semiHidden="1" w:unhideWhenUsed="1"/>
-    <w:lsdException w:name="Strong" w:uiPriority="22" w:qFormat="1"/>
-    <w:lsdException w:name="Emphasis" w:uiPriority="20" w:qFormat="1"/>
-    <w:lsdException w:name="Document Map" w:semiHidden="1" w:unhideWhenUsed="1"/>
-    <w:lsdException w:name="Plain Text" w:semiHidden="1" w:unhideWhenUsed="1"/>
-    <w:lsdException w:name="E-mail Signature" w:semiHidden="1" w:unhideWhenUsed="1"/>
-    <w:lsdException w:name="HTML Top of Form" w:semiHidden="1" w:unhideWhenUsed="1"/>
-    <w:lsdException w:name="HTML Bottom of Form" w:semiHidden="1" w:unhideWhenUsed="1"/>
-    <w:lsdException w:name="Normal (Web)" w:semiHidden="1" w:unhideWhenUsed="1"/>
-    <w:lsdException w:name="HTML Acronym" w:semiHidden="1" w:unhideWhenUsed="1"/>
-    <w:lsdException w:name="HTML Address" w:semiHidden="1" w:unhideWhenUsed="1"/>
-    <w:lsdException w:name="HTML Cite" w:semiHidden="1" w:unhideWhenUsed="1"/>
-    <w:lsdException w:name="HTML Code" w:semiHidden="1" w:unhideWhenUsed="1"/>
-    <w:lsdException w:name="HTML Definition" w:semiHidden="1" w:unhideWhenUsed="1"/>
-    <w:lsdException w:name="HTML Keyboard" w:semiHidden="1" w:unhideWhenUsed="1"/>
-    <w:lsdException w:name="HTML Preformatted" w:semiHidden="1" w:unhideWhenUsed="1"/>
-    <w:lsdException w:name="HTML Sample" w:semiHidden="1" w:unhideWhenUsed="1"/>
-    <w:lsdException w:name="HTML Typewriter" w:semiHidden="1" w:unhideWhenUsed="1"/>
-    <w:lsdException w:name="HTML Variable" w:semiHidden="1" w:unhideWhenUsed="1"/>
-    <w:lsdException w:name="Normal Table" w:semiHidden="1" w:unhideWhenUsed="1"/>
-    <w:lsdException w:name="annotation subject" w:semiHidden="1" w:unhideWhenUsed="1"/>
-    <w:lsdException w:name="No List" w:semiHidden="1" w:unhideWhenUsed="1"/>
-    <w:lsdException w:name="Outline List 1" w:semiHidden="1" w:unhideWhenUsed="1"/>
-    <w:lsdException w:name="Outline List 2" w:semiHidden="1" w:unhideWhenUsed="1"/>
-    <w:lsdException w:name="Outline List 3" w:semiHidden="1" w:unhideWhenUsed="1"/>
-    <w:lsdException w:name="Table Simple 1" w:semiHidden="1" w:unhideWhenUsed="1"/>
-    <w:lsdException w:name="Table Simple 2" w:semiHidden="1" w:unhideWhenUsed="1"/>
-    <w:lsdException w:name="Table Simple 3" w:semiHidden="1" w:unhideWhenUsed="1"/>
-    <w:lsdException w:name="Table Classic 1" w:semiHidden="1" w:unhideWhenUsed="1"/>
-    <w:lsdException w:name="Table Classic 2" w:semiHidden="1" w:unhideWhenUsed="1"/>
-    <w:lsdException w:name="Table Classic 3" w:semiHidden="1" w:unhideWhenUsed="1"/>
-    <w:lsdException w:name="Table Classic 4" w:semiHidden="1" w:unhideWhenUsed="1"/>
-    <w:lsdException w:name="Table Colorful 1" w:semiHidden="1" w:unhideWhenUsed="1"/>
-    <w:lsdException w:name="Table Colorful 2" w:semiHidden="1" w:unhideWhenUsed="1"/>
-    <w:lsdException w:name="Table Colorful 3" w:semiHidden="1" w:unhideWhenUsed="1"/>
-    <w:lsdException w:name="Table Columns 1" w:semiHidden="1" w:unhideWhenUsed="1"/>
-    <w:lsdException w:name="Table Columns 2" w:semiHidden="1" w:unhideWhenUsed="1"/>
-    <w:lsdException w:name="Table Columns 3" w:semiHidden="1" w:unhideWhenUsed="1"/>
-    <w:lsdException w:name="Table Columns 4" w:semiHidden="1" w:unhideWhenUsed="1"/>
-    <w:lsdException w:name="Table Columns 5" w:semiHidden="1" w:unhideWhenUsed="1"/>
-    <w:lsdException w:name="Table Grid 1" w:semiHidden="1" w:unhideWhenUsed="1"/>
-    <w:lsdException w:name="Table Grid 2" w:semiHidden="1" w:unhideWhenUsed="1"/>
-    <w:lsdException w:name="Table Grid 3" w:semiHidden="1" w:unhideWhenUsed="1"/>
-    <w:lsdException w:name="Table Grid 4" w:semiHidden="1" w:unhideWhenUsed="1"/>
-    <w:lsdException w:name="Table Grid 5" w:semiHidden="1" w:unhideWhenUsed="1"/>
-    <w:lsdException w:name="Table Grid 6" w:semiHidden="1" w:unhideWhenUsed="1"/>
-    <w:lsdException w:name="Table Grid 7" w:semiHidden="1" w:unhideWhenUsed="1"/>
-    <w:lsdException w:name="Table Grid 8" w:semiHidden="1" w:unhideWhenUsed="1"/>
-    <w:lsdException w:name="Table List 1" w:semiHidden="1" w:unhideWhenUsed="1"/>
-    <w:lsdException w:name="Table List 2" w:semiHidden="1" w:unhideWhenUsed="1"/>
-    <w:lsdException w:name="Table List 3" w:semiHidden="1" w:unhideWhenUsed="1"/>
-    <w:lsdException w:name="Table List 4" w:semiHidden="1" w:unhideWhenUsed="1"/>
-    <w:lsdException w:name="Table List 5" w:semiHidden="1" w:unhideWhenUsed="1"/>
-    <w:lsdException w:name="Table List 6" w:semiHidden="1" w:unhideWhenUsed="1"/>
-    <w:lsdException w:name="Table List 7" w:semiHidden="1" w:unhideWhenUsed="1"/>
-    <w:lsdException w:name="Table List 8" w:semiHidden="1" w:unhideWhenUsed="1"/>
-    <w:lsdException w:name="Table 3D effects 1" w:semiHidden="1" w:unhideWhenUsed="1"/>
-    <w:lsdException w:name="Table 3D effects 2" w:semiHidden="1" w:unhideWhenUsed="1"/>
-    <w:lsdException w:name="Table 3D effects 3" w:semiHidden="1" w:unhideWhenUsed="1"/>
-    <w:lsdException w:name="Table Contemporary" w:semiHidden="1" w:unhideWhenUsed="1"/>
-    <w:lsdException w:name="Table Elegant" w:semiHidden="1" w:unhideWhenUsed="1"/>
-    <w:lsdException w:name="Table Professional" w:semiHidden="1" w:unhideWhenUsed="1"/>
-    <w:lsdException w:name="Table Subtle 1" w:semiHidden="1" w:unhideWhenUsed="1"/>
-    <w:lsdException w:name="Table Subtle 2" w:semiHidden="1" w:unhideWhenUsed="1"/>
-    <w:lsdException w:name="Table Web 1" w:semiHidden="1" w:unhideWhenUsed="1"/>
-    <w:lsdException w:name="Table Web 2" w:semiHidden="1" w:unhideWhenUsed="1"/>
-    <w:lsdException w:name="Table Web 3" w:semiHidden="1" w:unhideWhenUsed="1"/>
-    <w:lsdException w:name="Balloon Text" w:semiHidden="1" w:unhideWhenUsed="1"/>
-    <w:lsdException w:name="Table Grid" w:uiPriority="59"/>
-    <w:lsdException w:name="Table Theme" w:semiHidden="1" w:unhideWhenUsed="1"/>
-    <w:lsdException w:name="Placeholder Text" w:semiHidden="1"/>
-    <w:lsdException w:name="No Spacing" w:uiPriority="1" w:qFormat="1"/>
-    <w:lsdException w:name="Light Shading" w:uiPriority="60"/>
-    <w:lsdException w:name="Light List" w:uiPriority="61"/>
-    <w:lsdException w:name="Light Grid" w:uiPriority="62"/>
-    <w:lsdException w:name="Medium Shading 1" w:uiPriority="63"/>
-    <w:lsdException w:name="Medium Shading 2" w:uiPriority="64"/>
-    <w:lsdException w:name="Medium List 1" w:uiPriority="65"/>
-    <w:lsdException w:name="Medium List 2" w:uiPriority="66"/>
-    <w:lsdException w:name="Medium Grid 1" w:uiPriority="67"/>
-    <w:lsdException w:name="Medium Grid 2" w:uiPriority="68"/>
-    <w:lsdException w:name="Medium Grid 3" w:uiPriority="69"/>
-    <w:lsdException w:name="Dark List" w:uiPriority="70"/>
-    <w:lsdException w:name="Colorful Shading" w:uiPriority="71"/>
-    <w:lsdException w:name="Colorful List" w:uiPriority="72"/>
-    <w:lsdException w:name="Colorful Grid" w:uiPriority="73"/>
-    <w:lsdException w:name="Light Shading Accent 1" w:uiPriority="60"/>
-    <w:lsdException w:name="Light List Accent 1" w:uiPriority="61"/>
-    <w:lsdException w:name="Light Grid Accent 1" w:uiPriority="62"/>
-    <w:lsdException w:name="Medium Shading 1 Accent 1" w:uiPriority="63"/>
-    <w:lsdException w:name="Medium Shading 2 Accent 1" w:uiPriority="64"/>
-    <w:lsdException w:name="Medium List 1 Accent 1" w:uiPriority="65"/>
-    <w:lsdException w:name="Revision" w:semiHidden="1"/>
-    <w:lsdException w:name="List Paragraph" w:uiPriority="34" w:qFormat="1"/>
-    <w:lsdException w:name="Quote" w:uiPriority="29" w:qFormat="1"/>
-    <w:lsdException w:name="Intense Quote" w:uiPriority="30" w:qFormat="1"/>
-    <w:lsdException w:name="Medium List 2 Accent 1" w:uiPriority="66"/>
-    <w:lsdException w:name="Medium Grid 1 Accent 1" w:uiPriority="67"/>
-    <w:lsdException w:name="Medium Grid 2 Accent 1" w:uiPriority="68"/>
-    <w:lsdException w:name="Medium Grid 3 Accent 1" w:uiPriority="69"/>
-    <w:lsdException w:name="Dark List Accent 1" w:uiPriority="70"/>
-    <w:lsdException w:name="Colorful Shading Accent 1" w:uiPriority="71"/>
-    <w:lsdException w:name="Colorful List Accent 1" w:uiPriority="72"/>
-    <w:lsdException w:name="Colorful Grid Accent 1" w:uiPriority="73"/>
-    <w:lsdException w:name="Light Shading Accent 2" w:uiPriority="60"/>
-    <w:lsdException w:name="Light List Accent 2" w:uiPriority="61"/>
-    <w:lsdException w:name="Light Grid Accent 2" w:uiPriority="62"/>
-    <w:lsdException w:name="Medium Shading 1 Accent 2" w:uiPriority="63"/>
-    <w:lsdException w:name="Medium Shading 2 Accent 2" w:uiPriority="64"/>
-    <w:lsdException w:name="Medium List 1 Accent 2" w:uiPriority="65"/>
-    <w:lsdException w:name="Medium List 2 Accent 2" w:uiPriority="66"/>
-    <w:lsdException w:name="Medium Grid 1 Accent 2" w:uiPriority="67"/>
-    <w:lsdException w:name="Medium Grid 2 Accent 2" w:uiPriority="68"/>
-    <w:lsdException w:name="Medium Grid 3 Accent 2" w:uiPriority="69"/>
-    <w:lsdException w:name="Dark List Accent 2" w:uiPriority="70"/>
-    <w:lsdException w:name="Colorful Shading Accent 2" w:uiPriority="71"/>
-    <w:lsdException w:name="Colorful List Accent 2" w:uiPriority="72"/>
-    <w:lsdException w:name="Colorful Grid Accent 2" w:uiPriority="73"/>
-    <w:lsdException w:name="Light Shading Accent 3" w:uiPriority="60"/>
-    <w:lsdException w:name="Light List Accent 3" w:uiPriority="61"/>
-    <w:lsdException w:name="Light Grid Accent 3" w:uiPriority="62"/>
-    <w:lsdException w:name="Medium Shading 1 Accent 3" w:uiPriority="63"/>
-    <w:lsdException w:name="Medium Shading 2 Accent 3" w:uiPriority="64"/>
-    <w:lsdException w:name="Medium List 1 Accent 3" w:uiPriority="65"/>
-    <w:lsdException w:name="Medium List 2 Accent 3" w:uiPriority="66"/>
-    <w:lsdException w:name="Medium Grid 1 Accent 3" w:uiPriority="67"/>
-    <w:lsdException w:name="Medium Grid 2 Accent 3" w:uiPriority="68"/>
-    <w:lsdException w:name="Medium Grid 3 Accent 3" w:uiPriority="69"/>
-    <w:lsdException w:name="Dark List Accent 3" w:uiPriority="70"/>
-    <w:lsdException w:name="Colorful Shading Accent 3" w:uiPriority="71"/>
-    <w:lsdException w:name="Colorful List Accent 3" w:uiPriority="72"/>
-    <w:lsdException w:name="Colorful Grid Accent 3" w:uiPriority="73"/>
-    <w:lsdException w:name="Light Shading Accent 4" w:uiPriority="60"/>
-    <w:lsdException w:name="Light List Accent 4" w:uiPriority="61"/>
-    <w:lsdException w:name="Light Grid Accent 4" w:uiPriority="62"/>
-    <w:lsdException w:name="Medium Shading 1 Accent 4" w:uiPriority="63"/>
-    <w:lsdException w:name="Medium Shading 2 Accent 4" w:uiPriority="64"/>
-    <w:lsdException w:name="Medium List 1 Accent 4" w:uiPriority="65"/>
-    <w:lsdException w:name="Medium List 2 Accent 4" w:uiPriority="66"/>
-    <w:lsdException w:name="Medium Grid 1 Accent 4" w:uiPriority="67"/>
-    <w:lsdException w:name="Medium Grid 2 Accent 4" w:uiPriority="68"/>
-    <w:lsdException w:name="Medium Grid 3 Accent 4" w:uiPriority="69"/>
-    <w:lsdException w:name="Dark List Accent 4" w:uiPriority="70"/>
-    <w:lsdException w:name="Colorful Shading Accent 4" w:uiPriority="71"/>
-    <w:lsdException w:name="Colorful List Accent 4" w:uiPriority="72"/>
-    <w:lsdException w:name="Colorful Grid Accent 4" w:uiPriority="73"/>
-    <w:lsdException w:name="Light Shading Accent 5" w:uiPriority="60"/>
-    <w:lsdException w:name="Light List Accent 5" w:uiPriority="61"/>
-    <w:lsdException w:name="Light Grid Accent 5" w:uiPriority="62"/>
-    <w:lsdException w:name="Medium Shading 1 Accent 5" w:uiPriority="63"/>
-    <w:lsdException w:name="Medium Shading 2 Accent 5" w:uiPriority="64"/>
-    <w:lsdException w:name="Medium List 1 Accent 5" w:uiPriority="65"/>
-    <w:lsdException w:name="Medium List 2 Accent 5" w:uiPriority="66"/>
-    <w:lsdException w:name="Medium Grid 1 Accent 5" w:uiPriority="67"/>
-    <w:lsdException w:name="Medium Grid 2 Accent 5" w:uiPriority="68"/>
-    <w:lsdException w:name="Medium Grid 3 Accent 5" w:uiPriority="69"/>
-    <w:lsdException w:name="Dark List Accent 5" w:uiPriority="70"/>
-    <w:lsdException w:name="Colorful Shading Accent 5" w:uiPriority="71"/>
-    <w:lsdException w:name="Colorful List Accent 5" w:uiPriority="72"/>
-    <w:lsdException w:name="Colorful Grid Accent 5" w:uiPriority="73"/>
-    <w:lsdException w:name="Light Shading Accent 6" w:uiPriority="60"/>
-    <w:lsdException w:name="Light List Accent 6" w:uiPriority="61"/>
-    <w:lsdException w:name="Light Grid Accent 6" w:uiPriority="62"/>
-    <w:lsdException w:name="Medium Shading 1 Accent 6" w:uiPriority="63"/>
-    <w:lsdException w:name="Medium Shading 2 Accent 6" w:uiPriority="64"/>
-    <w:lsdException w:name="Medium List 1 Accent 6" w:uiPriority="65"/>
-    <w:lsdException w:name="Medium List 2 Accent 6" w:uiPriority="66"/>
-    <w:lsdException w:name="Medium Grid 1 Accent 6" w:uiPriority="67"/>
-    <w:lsdException w:name="Medium Grid 2 Accent 6" w:uiPriority="68"/>
-    <w:lsdException w:name="Medium Grid 3 Accent 6" w:uiPriority="69"/>
-    <w:lsdException w:name="Dark List Accent 6" w:uiPriority="70"/>
-    <w:lsdException w:name="Colorful Shading Accent 6" w:uiPriority="71"/>
-    <w:lsdException w:name="Colorful List Accent 6" w:uiPriority="72"/>
-    <w:lsdException w:name="Colorful Grid Accent 6" w:uiPriority="73"/>
-    <w:lsdException w:name="Subtle Emphasis" w:uiPriority="19" w:qFormat="1"/>
-    <w:lsdException w:name="Intense Emphasis" w:uiPriority="21" w:qFormat="1"/>
-    <w:lsdException w:name="Subtle Reference" w:uiPriority="31" w:qFormat="1"/>
-    <w:lsdException w:name="Intense Reference" w:uiPriority="32" w:qFormat="1"/>
-    <w:lsdException w:name="Book Title" w:uiPriority="33" w:qFormat="1"/>
-    <w:lsdException w:name="Bibliography" w:semiHidden="1" w:uiPriority="37" w:unhideWhenUsed="1"/>
-    <w:lsdException w:name="TOC Heading" w:semiHidden="1" w:uiPriority="39" w:unhideWhenUsed="1" w:qFormat="1"/>
-    <w:lsdException w:name="Plain Table 1" w:uiPriority="41"/>
-    <w:lsdException w:name="Plain Table 2" w:uiPriority="42"/>
-    <w:lsdException w:name="Plain Table 3" w:uiPriority="43"/>
-    <w:lsdException w:name="Plain Table 4" w:uiPriority="44"/>
-    <w:lsdException w:name="Plain Table 5" w:uiPriority="45"/>
-    <w:lsdException w:name="Grid Table Light" w:uiPriority="40"/>
-    <w:lsdException w:name="Grid Table 1 Light" w:uiPriority="46"/>
-    <w:lsdException w:name="Grid Table 2" w:uiPriority="47"/>
-    <w:lsdException w:name="Grid Table 3" w:uiPriority="48"/>
-    <w:lsdException w:name="Grid Table 4" w:uiPriority="49"/>
-    <w:lsdException w:name="Grid Table 5 Dark" w:uiPriority="50"/>
-    <w:lsdException w:name="Grid Table 6 Colorful" w:uiPriority="51"/>
-    <w:lsdException w:name="Grid Table 7 Colorful" w:uiPriority="52"/>
-    <w:lsdException w:name="Grid Table 1 Light Accent 1" w:uiPriority="46"/>
-    <w:lsdException w:name="Grid Table 2 Accent 1" w:uiPriority="47"/>
-    <w:lsdException w:name="Grid Table 3 Accent 1" w:uiPriority="48"/>
-    <w:lsdException w:name="Grid Table 4 Accent 1" w:uiPriority="49"/>
-    <w:lsdException w:name="Grid Table 5 Dark Accent 1" w:uiPriority="50"/>
-    <w:lsdException w:name="Grid Table 6 Colorful Accent 1" w:uiPriority="51"/>
-    <w:lsdException w:name="Grid Table 7 Colorful Accent 1" w:uiPriority="52"/>
-    <w:lsdException w:name="Grid Table 1 Light Accent 2" w:uiPriority="46"/>
-    <w:lsdException w:name="Grid Table 2 Accent 2" w:uiPriority="47"/>
-    <w:lsdException w:name="Grid Table 3 Accent 2" w:uiPriority="48"/>
-    <w:lsdException w:name="Grid Table 4 Accent 2" w:uiPriority="49"/>
-    <w:lsdException w:name="Grid Table 5 Dark Accent 2" w:uiPriority="50"/>
-    <w:lsdException w:name="Grid Table 6 Colorful Accent 2" w:uiPriority="51"/>
-    <w:lsdException w:name="Grid Table 7 Colorful Accent 2" w:uiPriority="52"/>
-    <w:lsdException w:name="Grid Table 1 Light Accent 3" w:uiPriority="46"/>
-    <w:lsdException w:name="Grid Table 2 Accent 3" w:uiPriority="47"/>
-    <w:lsdException w:name="Grid Table 3 Accent 3" w:uiPriority="48"/>
-    <w:lsdException w:name="Grid Table 4 Accent 3" w:uiPriority="49"/>
-    <w:lsdException w:name="Grid Table 5 Dark Accent 3" w:uiPriority="50"/>
-    <w:lsdException w:name="Grid Table 6 Colorful Accent 3" w:uiPriority="51"/>
-    <w:lsdException w:name="Grid Table 7 Colorful Accent 3" w:uiPriority="52"/>
-    <w:lsdException w:name="Grid Table 1 Light Accent 4" w:uiPriority="46"/>
-    <w:lsdException w:name="Grid Table 2 Accent 4" w:uiPriority="47"/>
-    <w:lsdException w:name="Grid Table 3 Accent 4" w:uiPriority="48"/>
-    <w:lsdException w:name="Grid Table 4 Accent 4" w:uiPriority="49"/>
-    <w:lsdException w:name="Grid Table 5 Dark Accent 4" w:uiPriority="50"/>
-    <w:lsdException w:name="Grid Table 6 Colorful Accent 4" w:uiPriority="51"/>
-    <w:lsdException w:name="Grid Table 7 Colorful Accent 4" w:uiPriority="52"/>
-    <w:lsdException w:name="Grid Table 1 Light Accent 5" w:uiPriority="46"/>
-    <w:lsdException w:name="Grid Table 2 Accent 5" w:uiPriority="47"/>
-    <w:lsdException w:name="Grid Table 3 Accent 5" w:uiPriority="48"/>
-    <w:lsdException w:name="Grid Table 4 Accent 5" w:uiPriority="49"/>
-    <w:lsdException w:name="Grid Table 5 Dark Accent 5" w:uiPriority="50"/>
-    <w:lsdException w:name="Grid Table 6 Colorful Accent 5" w:uiPriority="51"/>
-    <w:lsdException w:name="Grid Table 7 Colorful Accent 5" w:uiPriority="52"/>
-    <w:lsdException w:name="Grid Table 1 Light Accent 6" w:uiPriority="46"/>
-    <w:lsdException w:name="Grid Table 2 Accent 6" w:uiPriority="47"/>
-    <w:lsdException w:name="Grid Table 3 Accent 6" w:uiPriority="48"/>
-    <w:lsdException w:name="Grid Table 4 Accent 6" w:uiPriority="49"/>
-    <w:lsdException w:name="Grid Table 5 Dark Accent 6" w:uiPriority="50"/>
-    <w:lsdException w:name="Grid Table 6 Colorful Accent 6" w:uiPriority="51"/>
-    <w:lsdException w:name="Grid Table 7 Colorful Accent 6" w:uiPriority="52"/>
-    <w:lsdException w:name="List Table 1 Light" w:uiPriority="46"/>
-    <w:lsdException w:name="List Table 2" w:uiPriority="47"/>
-    <w:lsdException w:name="List Table 3" w:uiPriority="48"/>
-    <w:lsdException w:name="List Table 4" w:uiPriority="49"/>
-    <w:lsdException w:name="List Table 5 Dark" w:uiPriority="50"/>
-    <w:lsdException w:name="List Table 6 Colorful" w:uiPriority="51"/>
-    <w:lsdException w:name="List Table 7 Colorful" w:uiPriority="52"/>
-    <w:lsdException w:name="List Table 1 Light Accent 1" w:uiPriority="46"/>
-    <w:lsdException w:name="List Table 2 Accent 1" w:uiPriority="47"/>
-    <w:lsdException w:name="List Table 3 Accent 1" w:uiPriority="48"/>
-    <w:lsdException w:name="List Table 4 Accent 1" w:uiPriority="49"/>
-    <w:lsdException w:name="List Table 5 Dark Accent 1" w:uiPriority="50"/>
-    <w:lsdException w:name="List Table 6 Colorful Accent 1" w:uiPriority="51"/>
-    <w:lsdException w:name="List Table 7 Colorful Accent 1" w:uiPriority="52"/>
-    <w:lsdException w:name="List Table 1 Light Accent 2" w:uiPriority="46"/>
-    <w:lsdException w:name="List Table 2 Accent 2" w:uiPriority="47"/>
-    <w:lsdException w:name="List Table 3 Accent 2" w:uiPriority="48"/>
-    <w:lsdException w:name="List Table 4 Accent 2" w:uiPriority="49"/>
-    <w:lsdException w:name="List Table 5 Dark Accent 2" w:uiPriority="50"/>
-    <w:lsdException w:name="List Table 6 Colorful Accent 2" w:uiPriority="51"/>
-    <w:lsdException w:name="List Table 7 Colorful Accent 2" w:uiPriority="52"/>
-    <w:lsdException w:name="List Table 1 Light Accent 3" w:uiPriority="46"/>
-    <w:lsdException w:name="List Table 2 Accent 3" w:uiPriority="47"/>
-    <w:lsdException w:name="List Table 3 Accent 3" w:uiPriority="48"/>
-    <w:lsdException w:name="List Table 4 Accent 3" w:uiPriority="49"/>
-    <w:lsdException w:name="List Table 5 Dark Accent 3" w:uiPriority="50"/>
-    <w:lsdException w:name="List Table 6 Colorful Accent 3" w:uiPriority="51"/>
-    <w:lsdException w:name="List Table 7 Colorful Accent 3" w:uiPriority="52"/>
-    <w:lsdException w:name="List Table 1 Light Accent 4" w:uiPriority="46"/>
-    <w:lsdException w:name="List Table 2 Accent 4" w:uiPriority="47"/>
-    <w:lsdException w:name="List Table 3 Accent 4" w:uiPriority="48"/>
-    <w:lsdException w:name="List Table 4 Accent 4" w:uiPriority="49"/>
-    <w:lsdException w:name="List Table 5 Dark Accent 4" w:uiPriority="50"/>
-    <w:lsdException w:name="List Table 6 Colorful Accent 4" w:uiPriority="51"/>
-    <w:lsdException w:name="List Table 7 Colorful Accent 4" w:uiPriority="52"/>
-    <w:lsdException w:name="List Table 1 Light Accent 5" w:uiPriority="46"/>
-    <w:lsdException w:name="List Table 2 Accent 5" w:uiPriority="47"/>
-    <w:lsdException w:name="List Table 3 Accent 5" w:uiPriority="48"/>
-    <w:lsdException w:name="List Table 4 Accent 5" w:uiPriority="49"/>
-    <w:lsdException w:name="List Table 5 Dark Accent 5" w:uiPriority="50"/>
-    <w:lsdException w:name="List Table 6 Colorful Accent 5" w:uiPriority="51"/>
-    <w:lsdException w:name="List Table 7 Colorful Accent 5" w:uiPriority="52"/>
-    <w:lsdException w:name="List Table 1 Light Accent 6" w:uiPriority="46"/>
-    <w:lsdException w:name="List Table 2 Accent 6" w:uiPriority="47"/>
-    <w:lsdException w:name="List Table 3 Accent 6" w:uiPriority="48"/>
-    <w:lsdException w:name="List Table 4 Accent 6" w:uiPriority="49"/>
-    <w:lsdException w:name="List Table 5 Dark Accent 6" w:uiPriority="50"/>
-    <w:lsdException w:name="List Table 6 Colorful Accent 6" w:uiPriority="51"/>
-    <w:lsdException w:name="List Table 7 Colorful Accent 6" w:uiPriority="52"/>
-    <w:lsdException w:name="Mention" w:semiHidden="1" w:unhideWhenUsed="1"/>
-    <w:lsdException w:name="Smart Hyperlink" w:semiHidden="1" w:unhideWhenUsed="1"/>
-    <w:lsdException w:name="Hashtag" w:semiHidden="1" w:unhideWhenUsed="1"/>
-    <w:lsdException w:name="Unresolved Mention" w:semiHidden="1" w:unhideWhenUsed="1"/>
-    <w:lsdException w:name="Smart Link" w:semiHidden="1" w:unhideWhenUsed="1"/>
+  <w:latentStyles w:defLockedState="0" w:defUIPriority="99" w:defSemiHidden="1" w:defUnhideWhenUsed="1" w:defQFormat="0" w:count="267">
+    <w:lsdException w:name="Normal" w:semiHidden="0" w:uiPriority="0" w:unhideWhenUsed="0" w:qFormat="1"/>
+    <w:lsdException w:name="heading 1" w:semiHidden="0" w:uiPriority="0" w:unhideWhenUsed="0" w:qFormat="1"/>
+    <w:lsdException w:name="heading 2" w:uiPriority="9" w:qFormat="1"/>
+    <w:lsdException w:name="heading 3" w:uiPriority="9" w:qFormat="1"/>
+    <w:lsdException w:name="heading 4" w:uiPriority="9" w:qFormat="1"/>
+    <w:lsdException w:name="heading 5" w:uiPriority="9" w:qFormat="1"/>
+    <w:lsdException w:name="heading 6" w:uiPriority="9" w:qFormat="1"/>
+    <w:lsdException w:name="heading 7" w:uiPriority="9" w:qFormat="1"/>
+    <w:lsdException w:name="heading 8" w:uiPriority="9" w:qFormat="1"/>
+    <w:lsdException w:name="heading 9" w:uiPriority="9" w:qFormat="1"/>
+    <w:lsdException w:name="toc 1" w:uiPriority="39"/>
+    <w:lsdException w:name="toc 2" w:uiPriority="39"/>
+    <w:lsdException w:name="toc 3" w:uiPriority="39"/>
+    <w:lsdException w:name="toc 4" w:uiPriority="39"/>
+    <w:lsdException w:name="toc 5" w:uiPriority="39"/>
+    <w:lsdException w:name="toc 6" w:uiPriority="39"/>
+    <w:lsdException w:name="toc 7" w:uiPriority="39"/>
+    <w:lsdException w:name="toc 8" w:uiPriority="39"/>
+    <w:lsdException w:name="toc 9" w:uiPriority="39"/>
+    <w:lsdException w:name="caption" w:uiPriority="35" w:qFormat="1"/>
+    <w:lsdException w:name="Title" w:semiHidden="0" w:uiPriority="10" w:unhideWhenUsed="0" w:qFormat="1"/>
+    <w:lsdException w:name="Default Paragraph Font" w:uiPriority="1"/>
+    <w:lsdException w:name="Subtitle" w:semiHidden="0" w:uiPriority="11" w:unhideWhenUsed="0" w:qFormat="1"/>
+    <w:lsdException w:name="Strong" w:semiHidden="0" w:uiPriority="22" w:unhideWhenUsed="0" w:qFormat="1"/>
+    <w:lsdException w:name="Emphasis" w:semiHidden="0" w:uiPriority="20" w:unhideWhenUsed="0" w:qFormat="1"/>
+    <w:lsdException w:name="Table Grid" w:semiHidden="0" w:uiPriority="59" w:unhideWhenUsed="0"/>
+    <w:lsdException w:name="Placeholder Text" w:unhideWhenUsed="0"/>
+    <w:lsdException w:name="No Spacing" w:semiHidden="0" w:uiPriority="1" w:unhideWhenUsed="0" w:qFormat="1"/>
+    <w:lsdException w:name="Light Shading" w:semiHidden="0" w:uiPriority="60" w:unhideWhenUsed="0"/>
+    <w:lsdException w:name="Light List" w:semiHidden="0" w:uiPriority="61" w:unhideWhenUsed="0"/>
+    <w:lsdException w:name="Light Grid" w:semiHidden="0" w:uiPriority="62" w:unhideWhenUsed="0"/>
+    <w:lsdException w:name="Medium Shading 1" w:semiHidden="0" w:uiPriority="63" w:unhideWhenUsed="0"/>
+    <w:lsdException w:name="Medium Shading 2" w:semiHidden="0" w:uiPriority="64" w:unhideWhenUsed="0"/>
+    <w:lsdException w:name="Medium List 1" w:semiHidden="0" w:uiPriority="65" w:unhideWhenUsed="0"/>
+    <w:lsdException w:name="Medium List 2" w:semiHidden="0" w:uiPriority="66" w:unhideWhenUsed="0"/>
+    <w:lsdException w:name="Medium Grid 1" w:semiHidden="0" w:uiPriority="67" w:unhideWhenUsed="0"/>
+    <w:lsdException w:name="Medium Grid 2" w:semiHidden="0" w:uiPriority="68" w:unhideWhenUsed="0"/>
+    <w:lsdException w:name="Medium Grid 3" w:semiHidden="0" w:uiPriority="69" w:unhideWhenUsed="0"/>
+    <w:lsdException w:name="Dark List" w:semiHidden="0" w:uiPriority="70" w:unhideWhenUsed="0"/>
+    <w:lsdException w:name="Colorful Shading" w:semiHidden="0" w:uiPriority="71" w:unhideWhenUsed="0"/>
+    <w:lsdException w:name="Colorful List" w:semiHidden="0" w:uiPriority="72" w:unhideWhenUsed="0"/>
+    <w:lsdException w:name="Colorful Grid" w:semiHidden="0" w:uiPriority="73" w:unhideWhenUsed="0"/>
+    <w:lsdException w:name="Light Shading Accent 1" w:semiHidden="0" w:uiPriority="60" w:unhideWhenUsed="0"/>
+    <w:lsdException w:name="Light List Accent 1" w:semiHidden="0" w:uiPriority="61" w:unhideWhenUsed="0"/>
+    <w:lsdException w:name="Light Grid Accent 1" w:semiHidden="0" w:uiPriority="62" w:unhideWhenUsed="0"/>
+    <w:lsdException w:name="Medium Shading 1 Accent 1" w:semiHidden="0" w:uiPriority="63" w:unhideWhenUsed="0"/>
+    <w:lsdException w:name="Medium Shading 2 Accent 1" w:semiHidden="0" w:uiPriority="64" w:unhideWhenUsed="0"/>
+    <w:lsdException w:name="Medium List 1 Accent 1" w:semiHidden="0" w:uiPriority="65" w:unhideWhenUsed="0"/>
+    <w:lsdException w:name="Revision" w:unhideWhenUsed="0"/>
+    <w:lsdException w:name="List Paragraph" w:semiHidden="0" w:uiPriority="34" w:unhideWhenUsed="0" w:qFormat="1"/>
+    <w:lsdException w:name="Quote" w:semiHidden="0" w:uiPriority="29" w:unhideWhenUsed="0" w:qFormat="1"/>
+    <w:lsdException w:name="Intense Quote" w:semiHidden="0" w:uiPriority="30" w:unhideWhenUsed="0" w:qFormat="1"/>
+    <w:lsdException w:name="Medium List 2 Accent 1" w:semiHidden="0" w:uiPriority="66" w:unhideWhenUsed="0"/>
+    <w:lsdException w:name="Medium Grid 1 Accent 1" w:semiHidden="0" w:uiPriority="67" w:unhideWhenUsed="0"/>
+    <w:lsdException w:name="Medium Grid 2 Accent 1" w:semiHidden="0" w:uiPriority="68" w:unhideWhenUsed="0"/>
+    <w:lsdException w:name="Medium Grid 3 Accent 1" w:semiHidden="0" w:uiPriority="69" w:unhideWhenUsed="0"/>
+    <w:lsdException w:name="Dark List Accent 1" w:semiHidden="0" w:uiPriority="70" w:unhideWhenUsed="0"/>
+    <w:lsdException w:name="Colorful Shading Accent 1" w:semiHidden="0" w:uiPriority="71" w:unhideWhenUsed="0"/>
+    <w:lsdException w:name="Colorful List Accent 1" w:semiHidden="0" w:uiPriority="72" w:unhideWhenUsed="0"/>
+    <w:lsdException w:name="Colorful Grid Accent 1" w:semiHidden="0" w:uiPriority="73" w:unhideWhenUsed="0"/>
+    <w:lsdException w:name="Light Shading Accent 2" w:semiHidden="0" w:uiPriority="60" w:unhideWhenUsed="0"/>
+    <w:lsdException w:name="Light List Accent 2" w:semiHidden="0" w:uiPriority="61" w:unhideWhenUsed="0"/>
+    <w:lsdException w:name="Light Grid Accent 2" w:semiHidden="0" w:uiPriority="62" w:unhideWhenUsed="0"/>
+    <w:lsdException w:name="Medium Shading 1 Accent 2" w:semiHidden="0" w:uiPriority="63" w:unhideWhenUsed="0"/>
+    <w:lsdException w:name="Medium Shading 2 Accent 2" w:semiHidden="0" w:uiPriority="64" w:unhideWhenUsed="0"/>
+    <w:lsdException w:name="Medium List 1 Accent 2" w:semiHidden="0" w:uiPriority="65" w:unhideWhenUsed="0"/>
+    <w:lsdException w:name="Medium List 2 Accent 2" w:semiHidden="0" w:uiPriority="66" w:unhideWhenUsed="0"/>
+    <w:lsdException w:name="Medium Grid 1 Accent 2" w:semiHidden="0" w:uiPriority="67" w:unhideWhenUsed="0"/>
+    <w:lsdException w:name="Medium Grid 2 Accent 2" w:semiHidden="0" w:uiPriority="68" w:unhideWhenUsed="0"/>
+    <w:lsdException w:name="Medium Grid 3 Accent 2" w:semiHidden="0" w:uiPriority="69" w:unhideWhenUsed="0"/>
+    <w:lsdException w:name="Dark List Accent 2" w:semiHidden="0" w:uiPriority="70" w:unhideWhenUsed="0"/>
+    <w:lsdException w:name="Colorful Shading Accent 2" w:semiHidden="0" w:uiPriority="71" w:unhideWhenUsed="0"/>
+    <w:lsdException w:name="Colorful List Accent 2" w:semiHidden="0" w:uiPriority="72" w:unhideWhenUsed="0"/>
+    <w:lsdException w:name="Colorful Grid Accent 2" w:semiHidden="0" w:uiPriority="73" w:unhideWhenUsed="0"/>
+    <w:lsdException w:name="Light Shading Accent 3" w:semiHidden="0" w:uiPriority="60" w:unhideWhenUsed="0"/>
+    <w:lsdException w:name="Light List Accent 3" w:semiHidden="0" w:uiPriority="61" w:unhideWhenUsed="0"/>
+    <w:lsdException w:name="Light Grid Accent 3" w:semiHidden="0" w:uiPriority="62" w:unhideWhenUsed="0"/>
+    <w:lsdException w:name="Medium Shading 1 Accent 3" w:semiHidden="0" w:uiPriority="63" w:unhideWhenUsed="0"/>
+    <w:lsdException w:name="Medium Shading 2 Accent 3" w:semiHidden="0" w:uiPriority="64" w:unhideWhenUsed="0"/>
+    <w:lsdException w:name="Medium List 1 Accent 3" w:semiHidden="0" w:uiPriority="65" w:unhideWhenUsed="0"/>
+    <w:lsdException w:name="Medium List 2 Accent 3" w:semiHidden="0" w:uiPriority="66" w:unhideWhenUsed="0"/>
+    <w:lsdException w:name="Medium Grid 1 Accent 3" w:semiHidden="0" w:uiPriority="67" w:unhideWhenUsed="0"/>
+    <w:lsdException w:name="Medium Grid 2 Accent 3" w:semiHidden="0" w:uiPriority="68" w:unhideWhenUsed="0"/>
+    <w:lsdException w:name="Medium Grid 3 Accent 3" w:semiHidden="0" w:uiPriority="69" w:unhideWhenUsed="0"/>
+    <w:lsdException w:name="Dark List Accent 3" w:semiHidden="0" w:uiPriority="70" w:unhideWhenUsed="0"/>
+    <w:lsdException w:name="Colorful Shading Accent 3" w:semiHidden="0" w:uiPriority="71" w:unhideWhenUsed="0"/>
+    <w:lsdException w:name="Colorful List Accent 3" w:semiHidden="0" w:uiPriority="72" w:unhideWhenUsed="0"/>
+    <w:lsdException w:name="Colorful Grid Accent 3" w:semiHidden="0" w:uiPriority="73" w:unhideWhenUsed="0"/>
+    <w:lsdException w:name="Light Shading Accent 4" w:semiHidden="0" w:uiPriority="60" w:unhideWhenUsed="0"/>
+    <w:lsdException w:name="Light List Accent 4" w:semiHidden="0" w:uiPriority="61" w:unhideWhenUsed="0"/>
+    <w:lsdException w:name="Light Grid Accent 4" w:semiHidden="0" w:uiPriority="62" w:unhideWhenUsed="0"/>
+    <w:lsdException w:name="Medium Shading 1 Accent 4" w:semiHidden="0" w:uiPriority="63" w:unhideWhenUsed="0"/>
+    <w:lsdException w:name="Medium Shading 2 Accent 4" w:semiHidden="0" w:uiPriority="64" w:unhideWhenUsed="0"/>
+    <w:lsdException w:name="Medium List 1 Accent 4" w:semiHidden="0" w:uiPriority="65" w:unhideWhenUsed="0"/>
+    <w:lsdException w:name="Medium List 2 Accent 4" w:semiHidden="0" w:uiPriority="66" w:unhideWhenUsed="0"/>
+    <w:lsdException w:name="Medium Grid 1 Accent 4" w:semiHidden="0" w:uiPriority="67" w:unhideWhenUsed="0"/>
+    <w:lsdException w:name="Medium Grid 2 Accent 4" w:semiHidden="0" w:uiPriority="68" w:unhideWhenUsed="0"/>
+    <w:lsdException w:name="Medium Grid 3 Accent 4" w:semiHidden="0" w:uiPriority="69" w:unhideWhenUsed="0"/>
+    <w:lsdException w:name="Dark List Accent 4" w:semiHidden="0" w:uiPriority="70" w:unhideWhenUsed="0"/>
+    <w:lsdException w:name="Colorful Shading Accent 4" w:semiHidden="0" w:uiPriority="71" w:unhideWhenUsed="0"/>
+    <w:lsdException w:name="Colorful List Accent 4" w:semiHidden="0" w:uiPriority="72" w:unhideWhenUsed="0"/>
+    <w:lsdException w:name="Colorful Grid Accent 4" w:semiHidden="0" w:uiPriority="73" w:unhideWhenUsed="0"/>
+    <w:lsdException w:name="Light Shading Accent 5" w:semiHidden="0" w:uiPriority="60" w:unhideWhenUsed="0"/>
+    <w:lsdException w:name="Light List Accent 5" w:semiHidden="0" w:uiPriority="61" w:unhideWhenUsed="0"/>
+    <w:lsdException w:name="Light Grid Accent 5" w:semiHidden="0" w:uiPriority="62" w:unhideWhenUsed="0"/>
+    <w:lsdException w:name="Medium Shading 1 Accent 5" w:semiHidden="0" w:uiPriority="63" w:unhideWhenUsed="0"/>
+    <w:lsdException w:name="Medium Shading 2 Accent 5" w:semiHidden="0" w:uiPriority="64" w:unhideWhenUsed="0"/>
+    <w:lsdException w:name="Medium List 1 Accent 5" w:semiHidden="0" w:uiPriority="65" w:unhideWhenUsed="0"/>
+    <w:lsdException w:name="Medium List 2 Accent 5" w:semiHidden="0" w:uiPriority="66" w:unhideWhenUsed="0"/>
+    <w:lsdException w:name="Medium Grid 1 Accent 5" w:semiHidden="0" w:uiPriority="67" w:unhideWhenUsed="0"/>
+    <w:lsdException w:name="Medium Grid 2 Accent 5" w:semiHidden="0" w:uiPriority="68" w:unhideWhenUsed="0"/>
+    <w:lsdException w:name="Medium Grid 3 Accent 5" w:semiHidden="0" w:uiPriority="69" w:unhideWhenUsed="0"/>
+    <w:lsdException w:name="Dark List Accent 5" w:semiHidden="0" w:uiPriority="70" w:unhideWhenUsed="0"/>
+    <w:lsdException w:name="Colorful Shading Accent 5" w:semiHidden="0" w:uiPriority="71" w:unhideWhenUsed="0"/>
+    <w:lsdException w:name="Colorful List Accent 5" w:semiHidden="0" w:uiPriority="72" w:unhideWhenUsed="0"/>
+    <w:lsdException w:name="Colorful Grid Accent 5" w:semiHidden="0" w:uiPriority="73" w:unhideWhenUsed="0"/>
+    <w:lsdException w:name="Light Shading Accent 6" w:semiHidden="0" w:uiPriority="60" w:unhideWhenUsed="0"/>
+    <w:lsdException w:name="Light List Accent 6" w:semiHidden="0" w:uiPriority="61" w:unhideWhenUsed="0"/>
+    <w:lsdException w:name="Light Grid Accent 6" w:semiHidden="0" w:uiPriority="62" w:unhideWhenUsed="0"/>
+    <w:lsdException w:name="Medium Shading 1 Accent 6" w:semiHidden="0" w:uiPriority="63" w:unhideWhenUsed="0"/>
+    <w:lsdException w:name="Medium Shading 2 Accent 6" w:semiHidden="0" w:uiPriority="64" w:unhideWhenUsed="0"/>
+    <w:lsdException w:name="Medium List 1 Accent 6" w:semiHidden="0" w:uiPriority="65" w:unhideWhenUsed="0"/>
+    <w:lsdException w:name="Medium List 2 Accent 6" w:semiHidden="0" w:uiPriority="66" w:unhideWhenUsed="0"/>
+    <w:lsdException w:name="Medium Grid 1 Accent 6" w:semiHidden="0" w:uiPriority="67" w:unhideWhenUsed="0"/>
+    <w:lsdException w:name="Medium Grid 2 Accent 6" w:semiHidden="0" w:uiPriority="68" w:unhideWhenUsed="0"/>
+    <w:lsdException w:name="Medium Grid 3 Accent 6" w:semiHidden="0" w:uiPriority="69" w:unhideWhenUsed="0"/>
+    <w:lsdException w:name="Dark List Accent 6" w:semiHidden="0" w:uiPriority="70" w:unhideWhenUsed="0"/>
+    <w:lsdException w:name="Colorful Shading Accent 6" w:semiHidden="0" w:uiPriority="71" w:unhideWhenUsed="0"/>
+    <w:lsdException w:name="Colorful List Accent 6" w:semiHidden="0" w:uiPriority="72" w:unhideWhenUsed="0"/>
+    <w:lsdException w:name="Colorful Grid Accent 6" w:semiHidden="0" w:uiPriority="73" w:unhideWhenUsed="0"/>
+    <w:lsdException w:name="Subtle Emphasis" w:semiHidden="0" w:uiPriority="19" w:unhideWhenUsed="0" w:qFormat="1"/>
+    <w:lsdException w:name="Intense Emphasis" w:semiHidden="0" w:uiPriority="21" w:unhideWhenUsed="0" w:qFormat="1"/>
+    <w:lsdException w:name="Subtle Reference" w:semiHidden="0" w:uiPriority="31" w:unhideWhenUsed="0" w:qFormat="1"/>
+    <w:lsdException w:name="Intense Reference" w:semiHidden="0" w:uiPriority="32" w:unhideWhenUsed="0" w:qFormat="1"/>
+    <w:lsdException w:name="Book Title" w:semiHidden="0" w:uiPriority="33" w:unhideWhenUsed="0" w:qFormat="1"/>
+    <w:lsdException w:name="Bibliography" w:uiPriority="37"/>
+    <w:lsdException w:name="TOC Heading" w:uiPriority="39" w:qFormat="1"/>
   </w:latentStyles>
   <w:style w:type="paragraph" w:default="1" w:styleId="Normal">
     <w:name w:val="Normal"/>
@@ -9920,7 +11219,7 @@
       <w:u w:val="single"/>
     </w:rPr>
   </w:style>
-  <w:style w:type="character" w:styleId="UnresolvedMention">
+  <w:style w:type="character" w:customStyle="1" w:styleId="UnresolvedMention">
     <w:name w:val="Unresolved Mention"/>
     <w:basedOn w:val="DefaultParagraphFont"/>
     <w:uiPriority w:val="99"/>
@@ -9953,6 +11252,653 @@
       <w:sz w:val="32"/>
       <w:szCs w:val="32"/>
     </w:rPr>
+  </w:style>
+  <w:style w:type="table" w:styleId="TableGrid">
+    <w:name w:val="Table Grid"/>
+    <w:basedOn w:val="TableNormal"/>
+    <w:uiPriority w:val="59"/>
+    <w:rsid w:val="0000302B"/>
+    <w:pPr>
+      <w:spacing w:after="0" w:line="240" w:lineRule="auto"/>
+    </w:pPr>
+    <w:rPr>
+      <w:rFonts w:eastAsiaTheme="minorHAnsi"/>
+      <w:lang w:eastAsia="en-US"/>
+    </w:rPr>
+    <w:tblPr>
+      <w:tblInd w:w="0" w:type="dxa"/>
+      <w:tblBorders>
+        <w:top w:val="single" w:sz="4" w:space="0" w:color="auto"/>
+        <w:left w:val="single" w:sz="4" w:space="0" w:color="auto"/>
+        <w:bottom w:val="single" w:sz="4" w:space="0" w:color="auto"/>
+        <w:right w:val="single" w:sz="4" w:space="0" w:color="auto"/>
+        <w:insideH w:val="single" w:sz="4" w:space="0" w:color="auto"/>
+        <w:insideV w:val="single" w:sz="4" w:space="0" w:color="auto"/>
+      </w:tblBorders>
+      <w:tblCellMar>
+        <w:top w:w="0" w:type="dxa"/>
+        <w:left w:w="108" w:type="dxa"/>
+        <w:bottom w:w="0" w:type="dxa"/>
+        <w:right w:w="108" w:type="dxa"/>
+      </w:tblCellMar>
+    </w:tblPr>
+  </w:style>
+</w:styles>
+</file>
+
+<file path=word/stylesWithEffects.xml><?xml version="1.0" encoding="utf-8"?>
+<w:styles xmlns:wpc="http://schemas.microsoft.com/office/word/2010/wordprocessingCanvas" xmlns:mc="http://schemas.openxmlformats.org/markup-compatibility/2006" xmlns:o="urn:schemas-microsoft-com:office:office" xmlns:r="http://schemas.openxmlformats.org/officeDocument/2006/relationships" xmlns:m="http://schemas.openxmlformats.org/officeDocument/2006/math" xmlns:v="urn:schemas-microsoft-com:vml" xmlns:wp14="http://schemas.microsoft.com/office/word/2010/wordprocessingDrawing" xmlns:wp="http://schemas.openxmlformats.org/drawingml/2006/wordprocessingDrawing" xmlns:w10="urn:schemas-microsoft-com:office:word" xmlns:w="http://schemas.openxmlformats.org/wordprocessingml/2006/main" xmlns:w14="http://schemas.microsoft.com/office/word/2010/wordml" xmlns:wpg="http://schemas.microsoft.com/office/word/2010/wordprocessingGroup" xmlns:wpi="http://schemas.microsoft.com/office/word/2010/wordprocessingInk" xmlns:wne="http://schemas.microsoft.com/office/word/2006/wordml" xmlns:wps="http://schemas.microsoft.com/office/word/2010/wordprocessingShape" mc:Ignorable="w14 wp14">
+  <w:docDefaults>
+    <w:rPrDefault>
+      <w:rPr>
+        <w:rFonts w:asciiTheme="minorHAnsi" w:eastAsiaTheme="minorEastAsia" w:hAnsiTheme="minorHAnsi" w:cstheme="minorBidi"/>
+        <w:sz w:val="22"/>
+        <w:szCs w:val="22"/>
+        <w:lang w:val="en-US" w:eastAsia="ja-JP" w:bidi="ar-SA"/>
+      </w:rPr>
+    </w:rPrDefault>
+    <w:pPrDefault>
+      <w:pPr>
+        <w:spacing w:after="200" w:line="276" w:lineRule="auto"/>
+      </w:pPr>
+    </w:pPrDefault>
+  </w:docDefaults>
+  <w:latentStyles w:defLockedState="0" w:defUIPriority="99" w:defSemiHidden="1" w:defUnhideWhenUsed="1" w:defQFormat="0" w:count="267">
+    <w:lsdException w:name="Normal" w:semiHidden="0" w:uiPriority="0" w:unhideWhenUsed="0" w:qFormat="1"/>
+    <w:lsdException w:name="heading 1" w:semiHidden="0" w:uiPriority="0" w:unhideWhenUsed="0" w:qFormat="1"/>
+    <w:lsdException w:name="heading 2" w:uiPriority="9" w:qFormat="1"/>
+    <w:lsdException w:name="heading 3" w:uiPriority="9" w:qFormat="1"/>
+    <w:lsdException w:name="heading 4" w:uiPriority="9" w:qFormat="1"/>
+    <w:lsdException w:name="heading 5" w:uiPriority="9" w:qFormat="1"/>
+    <w:lsdException w:name="heading 6" w:uiPriority="9" w:qFormat="1"/>
+    <w:lsdException w:name="heading 7" w:uiPriority="9" w:qFormat="1"/>
+    <w:lsdException w:name="heading 8" w:uiPriority="9" w:qFormat="1"/>
+    <w:lsdException w:name="heading 9" w:uiPriority="9" w:qFormat="1"/>
+    <w:lsdException w:name="toc 1" w:uiPriority="39"/>
+    <w:lsdException w:name="toc 2" w:uiPriority="39"/>
+    <w:lsdException w:name="toc 3" w:uiPriority="39"/>
+    <w:lsdException w:name="toc 4" w:uiPriority="39"/>
+    <w:lsdException w:name="toc 5" w:uiPriority="39"/>
+    <w:lsdException w:name="toc 6" w:uiPriority="39"/>
+    <w:lsdException w:name="toc 7" w:uiPriority="39"/>
+    <w:lsdException w:name="toc 8" w:uiPriority="39"/>
+    <w:lsdException w:name="toc 9" w:uiPriority="39"/>
+    <w:lsdException w:name="caption" w:uiPriority="35" w:qFormat="1"/>
+    <w:lsdException w:name="Title" w:semiHidden="0" w:uiPriority="10" w:unhideWhenUsed="0" w:qFormat="1"/>
+    <w:lsdException w:name="Default Paragraph Font" w:uiPriority="1"/>
+    <w:lsdException w:name="Subtitle" w:semiHidden="0" w:uiPriority="11" w:unhideWhenUsed="0" w:qFormat="1"/>
+    <w:lsdException w:name="Strong" w:semiHidden="0" w:uiPriority="22" w:unhideWhenUsed="0" w:qFormat="1"/>
+    <w:lsdException w:name="Emphasis" w:semiHidden="0" w:uiPriority="20" w:unhideWhenUsed="0" w:qFormat="1"/>
+    <w:lsdException w:name="Table Grid" w:semiHidden="0" w:uiPriority="59" w:unhideWhenUsed="0"/>
+    <w:lsdException w:name="Placeholder Text" w:unhideWhenUsed="0"/>
+    <w:lsdException w:name="No Spacing" w:semiHidden="0" w:uiPriority="1" w:unhideWhenUsed="0" w:qFormat="1"/>
+    <w:lsdException w:name="Light Shading" w:semiHidden="0" w:uiPriority="60" w:unhideWhenUsed="0"/>
+    <w:lsdException w:name="Light List" w:semiHidden="0" w:uiPriority="61" w:unhideWhenUsed="0"/>
+    <w:lsdException w:name="Light Grid" w:semiHidden="0" w:uiPriority="62" w:unhideWhenUsed="0"/>
+    <w:lsdException w:name="Medium Shading 1" w:semiHidden="0" w:uiPriority="63" w:unhideWhenUsed="0"/>
+    <w:lsdException w:name="Medium Shading 2" w:semiHidden="0" w:uiPriority="64" w:unhideWhenUsed="0"/>
+    <w:lsdException w:name="Medium List 1" w:semiHidden="0" w:uiPriority="65" w:unhideWhenUsed="0"/>
+    <w:lsdException w:name="Medium List 2" w:semiHidden="0" w:uiPriority="66" w:unhideWhenUsed="0"/>
+    <w:lsdException w:name="Medium Grid 1" w:semiHidden="0" w:uiPriority="67" w:unhideWhenUsed="0"/>
+    <w:lsdException w:name="Medium Grid 2" w:semiHidden="0" w:uiPriority="68" w:unhideWhenUsed="0"/>
+    <w:lsdException w:name="Medium Grid 3" w:semiHidden="0" w:uiPriority="69" w:unhideWhenUsed="0"/>
+    <w:lsdException w:name="Dark List" w:semiHidden="0" w:uiPriority="70" w:unhideWhenUsed="0"/>
+    <w:lsdException w:name="Colorful Shading" w:semiHidden="0" w:uiPriority="71" w:unhideWhenUsed="0"/>
+    <w:lsdException w:name="Colorful List" w:semiHidden="0" w:uiPriority="72" w:unhideWhenUsed="0"/>
+    <w:lsdException w:name="Colorful Grid" w:semiHidden="0" w:uiPriority="73" w:unhideWhenUsed="0"/>
+    <w:lsdException w:name="Light Shading Accent 1" w:semiHidden="0" w:uiPriority="60" w:unhideWhenUsed="0"/>
+    <w:lsdException w:name="Light List Accent 1" w:semiHidden="0" w:uiPriority="61" w:unhideWhenUsed="0"/>
+    <w:lsdException w:name="Light Grid Accent 1" w:semiHidden="0" w:uiPriority="62" w:unhideWhenUsed="0"/>
+    <w:lsdException w:name="Medium Shading 1 Accent 1" w:semiHidden="0" w:uiPriority="63" w:unhideWhenUsed="0"/>
+    <w:lsdException w:name="Medium Shading 2 Accent 1" w:semiHidden="0" w:uiPriority="64" w:unhideWhenUsed="0"/>
+    <w:lsdException w:name="Medium List 1 Accent 1" w:semiHidden="0" w:uiPriority="65" w:unhideWhenUsed="0"/>
+    <w:lsdException w:name="Revision" w:unhideWhenUsed="0"/>
+    <w:lsdException w:name="List Paragraph" w:semiHidden="0" w:uiPriority="34" w:unhideWhenUsed="0" w:qFormat="1"/>
+    <w:lsdException w:name="Quote" w:semiHidden="0" w:uiPriority="29" w:unhideWhenUsed="0" w:qFormat="1"/>
+    <w:lsdException w:name="Intense Quote" w:semiHidden="0" w:uiPriority="30" w:unhideWhenUsed="0" w:qFormat="1"/>
+    <w:lsdException w:name="Medium List 2 Accent 1" w:semiHidden="0" w:uiPriority="66" w:unhideWhenUsed="0"/>
+    <w:lsdException w:name="Medium Grid 1 Accent 1" w:semiHidden="0" w:uiPriority="67" w:unhideWhenUsed="0"/>
+    <w:lsdException w:name="Medium Grid 2 Accent 1" w:semiHidden="0" w:uiPriority="68" w:unhideWhenUsed="0"/>
+    <w:lsdException w:name="Medium Grid 3 Accent 1" w:semiHidden="0" w:uiPriority="69" w:unhideWhenUsed="0"/>
+    <w:lsdException w:name="Dark List Accent 1" w:semiHidden="0" w:uiPriority="70" w:unhideWhenUsed="0"/>
+    <w:lsdException w:name="Colorful Shading Accent 1" w:semiHidden="0" w:uiPriority="71" w:unhideWhenUsed="0"/>
+    <w:lsdException w:name="Colorful List Accent 1" w:semiHidden="0" w:uiPriority="72" w:unhideWhenUsed="0"/>
+    <w:lsdException w:name="Colorful Grid Accent 1" w:semiHidden="0" w:uiPriority="73" w:unhideWhenUsed="0"/>
+    <w:lsdException w:name="Light Shading Accent 2" w:semiHidden="0" w:uiPriority="60" w:unhideWhenUsed="0"/>
+    <w:lsdException w:name="Light List Accent 2" w:semiHidden="0" w:uiPriority="61" w:unhideWhenUsed="0"/>
+    <w:lsdException w:name="Light Grid Accent 2" w:semiHidden="0" w:uiPriority="62" w:unhideWhenUsed="0"/>
+    <w:lsdException w:name="Medium Shading 1 Accent 2" w:semiHidden="0" w:uiPriority="63" w:unhideWhenUsed="0"/>
+    <w:lsdException w:name="Medium Shading 2 Accent 2" w:semiHidden="0" w:uiPriority="64" w:unhideWhenUsed="0"/>
+    <w:lsdException w:name="Medium List 1 Accent 2" w:semiHidden="0" w:uiPriority="65" w:unhideWhenUsed="0"/>
+    <w:lsdException w:name="Medium List 2 Accent 2" w:semiHidden="0" w:uiPriority="66" w:unhideWhenUsed="0"/>
+    <w:lsdException w:name="Medium Grid 1 Accent 2" w:semiHidden="0" w:uiPriority="67" w:unhideWhenUsed="0"/>
+    <w:lsdException w:name="Medium Grid 2 Accent 2" w:semiHidden="0" w:uiPriority="68" w:unhideWhenUsed="0"/>
+    <w:lsdException w:name="Medium Grid 3 Accent 2" w:semiHidden="0" w:uiPriority="69" w:unhideWhenUsed="0"/>
+    <w:lsdException w:name="Dark List Accent 2" w:semiHidden="0" w:uiPriority="70" w:unhideWhenUsed="0"/>
+    <w:lsdException w:name="Colorful Shading Accent 2" w:semiHidden="0" w:uiPriority="71" w:unhideWhenUsed="0"/>
+    <w:lsdException w:name="Colorful List Accent 2" w:semiHidden="0" w:uiPriority="72" w:unhideWhenUsed="0"/>
+    <w:lsdException w:name="Colorful Grid Accent 2" w:semiHidden="0" w:uiPriority="73" w:unhideWhenUsed="0"/>
+    <w:lsdException w:name="Light Shading Accent 3" w:semiHidden="0" w:uiPriority="60" w:unhideWhenUsed="0"/>
+    <w:lsdException w:name="Light List Accent 3" w:semiHidden="0" w:uiPriority="61" w:unhideWhenUsed="0"/>
+    <w:lsdException w:name="Light Grid Accent 3" w:semiHidden="0" w:uiPriority="62" w:unhideWhenUsed="0"/>
+    <w:lsdException w:name="Medium Shading 1 Accent 3" w:semiHidden="0" w:uiPriority="63" w:unhideWhenUsed="0"/>
+    <w:lsdException w:name="Medium Shading 2 Accent 3" w:semiHidden="0" w:uiPriority="64" w:unhideWhenUsed="0"/>
+    <w:lsdException w:name="Medium List 1 Accent 3" w:semiHidden="0" w:uiPriority="65" w:unhideWhenUsed="0"/>
+    <w:lsdException w:name="Medium List 2 Accent 3" w:semiHidden="0" w:uiPriority="66" w:unhideWhenUsed="0"/>
+    <w:lsdException w:name="Medium Grid 1 Accent 3" w:semiHidden="0" w:uiPriority="67" w:unhideWhenUsed="0"/>
+    <w:lsdException w:name="Medium Grid 2 Accent 3" w:semiHidden="0" w:uiPriority="68" w:unhideWhenUsed="0"/>
+    <w:lsdException w:name="Medium Grid 3 Accent 3" w:semiHidden="0" w:uiPriority="69" w:unhideWhenUsed="0"/>
+    <w:lsdException w:name="Dark List Accent 3" w:semiHidden="0" w:uiPriority="70" w:unhideWhenUsed="0"/>
+    <w:lsdException w:name="Colorful Shading Accent 3" w:semiHidden="0" w:uiPriority="71" w:unhideWhenUsed="0"/>
+    <w:lsdException w:name="Colorful List Accent 3" w:semiHidden="0" w:uiPriority="72" w:unhideWhenUsed="0"/>
+    <w:lsdException w:name="Colorful Grid Accent 3" w:semiHidden="0" w:uiPriority="73" w:unhideWhenUsed="0"/>
+    <w:lsdException w:name="Light Shading Accent 4" w:semiHidden="0" w:uiPriority="60" w:unhideWhenUsed="0"/>
+    <w:lsdException w:name="Light List Accent 4" w:semiHidden="0" w:uiPriority="61" w:unhideWhenUsed="0"/>
+    <w:lsdException w:name="Light Grid Accent 4" w:semiHidden="0" w:uiPriority="62" w:unhideWhenUsed="0"/>
+    <w:lsdException w:name="Medium Shading 1 Accent 4" w:semiHidden="0" w:uiPriority="63" w:unhideWhenUsed="0"/>
+    <w:lsdException w:name="Medium Shading 2 Accent 4" w:semiHidden="0" w:uiPriority="64" w:unhideWhenUsed="0"/>
+    <w:lsdException w:name="Medium List 1 Accent 4" w:semiHidden="0" w:uiPriority="65" w:unhideWhenUsed="0"/>
+    <w:lsdException w:name="Medium List 2 Accent 4" w:semiHidden="0" w:uiPriority="66" w:unhideWhenUsed="0"/>
+    <w:lsdException w:name="Medium Grid 1 Accent 4" w:semiHidden="0" w:uiPriority="67" w:unhideWhenUsed="0"/>
+    <w:lsdException w:name="Medium Grid 2 Accent 4" w:semiHidden="0" w:uiPriority="68" w:unhideWhenUsed="0"/>
+    <w:lsdException w:name="Medium Grid 3 Accent 4" w:semiHidden="0" w:uiPriority="69" w:unhideWhenUsed="0"/>
+    <w:lsdException w:name="Dark List Accent 4" w:semiHidden="0" w:uiPriority="70" w:unhideWhenUsed="0"/>
+    <w:lsdException w:name="Colorful Shading Accent 4" w:semiHidden="0" w:uiPriority="71" w:unhideWhenUsed="0"/>
+    <w:lsdException w:name="Colorful List Accent 4" w:semiHidden="0" w:uiPriority="72" w:unhideWhenUsed="0"/>
+    <w:lsdException w:name="Colorful Grid Accent 4" w:semiHidden="0" w:uiPriority="73" w:unhideWhenUsed="0"/>
+    <w:lsdException w:name="Light Shading Accent 5" w:semiHidden="0" w:uiPriority="60" w:unhideWhenUsed="0"/>
+    <w:lsdException w:name="Light List Accent 5" w:semiHidden="0" w:uiPriority="61" w:unhideWhenUsed="0"/>
+    <w:lsdException w:name="Light Grid Accent 5" w:semiHidden="0" w:uiPriority="62" w:unhideWhenUsed="0"/>
+    <w:lsdException w:name="Medium Shading 1 Accent 5" w:semiHidden="0" w:uiPriority="63" w:unhideWhenUsed="0"/>
+    <w:lsdException w:name="Medium Shading 2 Accent 5" w:semiHidden="0" w:uiPriority="64" w:unhideWhenUsed="0"/>
+    <w:lsdException w:name="Medium List 1 Accent 5" w:semiHidden="0" w:uiPriority="65" w:unhideWhenUsed="0"/>
+    <w:lsdException w:name="Medium List 2 Accent 5" w:semiHidden="0" w:uiPriority="66" w:unhideWhenUsed="0"/>
+    <w:lsdException w:name="Medium Grid 1 Accent 5" w:semiHidden="0" w:uiPriority="67" w:unhideWhenUsed="0"/>
+    <w:lsdException w:name="Medium Grid 2 Accent 5" w:semiHidden="0" w:uiPriority="68" w:unhideWhenUsed="0"/>
+    <w:lsdException w:name="Medium Grid 3 Accent 5" w:semiHidden="0" w:uiPriority="69" w:unhideWhenUsed="0"/>
+    <w:lsdException w:name="Dark List Accent 5" w:semiHidden="0" w:uiPriority="70" w:unhideWhenUsed="0"/>
+    <w:lsdException w:name="Colorful Shading Accent 5" w:semiHidden="0" w:uiPriority="71" w:unhideWhenUsed="0"/>
+    <w:lsdException w:name="Colorful List Accent 5" w:semiHidden="0" w:uiPriority="72" w:unhideWhenUsed="0"/>
+    <w:lsdException w:name="Colorful Grid Accent 5" w:semiHidden="0" w:uiPriority="73" w:unhideWhenUsed="0"/>
+    <w:lsdException w:name="Light Shading Accent 6" w:semiHidden="0" w:uiPriority="60" w:unhideWhenUsed="0"/>
+    <w:lsdException w:name="Light List Accent 6" w:semiHidden="0" w:uiPriority="61" w:unhideWhenUsed="0"/>
+    <w:lsdException w:name="Light Grid Accent 6" w:semiHidden="0" w:uiPriority="62" w:unhideWhenUsed="0"/>
+    <w:lsdException w:name="Medium Shading 1 Accent 6" w:semiHidden="0" w:uiPriority="63" w:unhideWhenUsed="0"/>
+    <w:lsdException w:name="Medium Shading 2 Accent 6" w:semiHidden="0" w:uiPriority="64" w:unhideWhenUsed="0"/>
+    <w:lsdException w:name="Medium List 1 Accent 6" w:semiHidden="0" w:uiPriority="65" w:unhideWhenUsed="0"/>
+    <w:lsdException w:name="Medium List 2 Accent 6" w:semiHidden="0" w:uiPriority="66" w:unhideWhenUsed="0"/>
+    <w:lsdException w:name="Medium Grid 1 Accent 6" w:semiHidden="0" w:uiPriority="67" w:unhideWhenUsed="0"/>
+    <w:lsdException w:name="Medium Grid 2 Accent 6" w:semiHidden="0" w:uiPriority="68" w:unhideWhenUsed="0"/>
+    <w:lsdException w:name="Medium Grid 3 Accent 6" w:semiHidden="0" w:uiPriority="69" w:unhideWhenUsed="0"/>
+    <w:lsdException w:name="Dark List Accent 6" w:semiHidden="0" w:uiPriority="70" w:unhideWhenUsed="0"/>
+    <w:lsdException w:name="Colorful Shading Accent 6" w:semiHidden="0" w:uiPriority="71" w:unhideWhenUsed="0"/>
+    <w:lsdException w:name="Colorful List Accent 6" w:semiHidden="0" w:uiPriority="72" w:unhideWhenUsed="0"/>
+    <w:lsdException w:name="Colorful Grid Accent 6" w:semiHidden="0" w:uiPriority="73" w:unhideWhenUsed="0"/>
+    <w:lsdException w:name="Subtle Emphasis" w:semiHidden="0" w:uiPriority="19" w:unhideWhenUsed="0" w:qFormat="1"/>
+    <w:lsdException w:name="Intense Emphasis" w:semiHidden="0" w:uiPriority="21" w:unhideWhenUsed="0" w:qFormat="1"/>
+    <w:lsdException w:name="Subtle Reference" w:semiHidden="0" w:uiPriority="31" w:unhideWhenUsed="0" w:qFormat="1"/>
+    <w:lsdException w:name="Intense Reference" w:semiHidden="0" w:uiPriority="32" w:unhideWhenUsed="0" w:qFormat="1"/>
+    <w:lsdException w:name="Book Title" w:semiHidden="0" w:uiPriority="33" w:unhideWhenUsed="0" w:qFormat="1"/>
+    <w:lsdException w:name="Bibliography" w:uiPriority="37"/>
+    <w:lsdException w:name="TOC Heading" w:uiPriority="39" w:qFormat="1"/>
+  </w:latentStyles>
+  <w:style w:type="paragraph" w:default="1" w:styleId="Normal">
+    <w:name w:val="Normal"/>
+    <w:qFormat/>
+    <w:rsid w:val="00415BE6"/>
+    <w:pPr>
+      <w:spacing w:after="0" w:line="240" w:lineRule="auto"/>
+    </w:pPr>
+    <w:rPr>
+      <w:rFonts w:ascii="Times New Roman" w:eastAsia="Times New Roman" w:hAnsi="Times New Roman" w:cs="Times New Roman"/>
+      <w:sz w:val="24"/>
+      <w:szCs w:val="24"/>
+      <w:lang w:eastAsia="en-US"/>
+    </w:rPr>
+  </w:style>
+  <w:style w:type="paragraph" w:styleId="Heading1">
+    <w:name w:val="heading 1"/>
+    <w:basedOn w:val="Normal"/>
+    <w:next w:val="Normal"/>
+    <w:link w:val="Heading1Char"/>
+    <w:qFormat/>
+    <w:rsid w:val="000B712C"/>
+    <w:pPr>
+      <w:keepNext/>
+      <w:jc w:val="center"/>
+      <w:outlineLvl w:val="0"/>
+    </w:pPr>
+    <w:rPr>
+      <w:b/>
+      <w:sz w:val="40"/>
+      <w:szCs w:val="20"/>
+    </w:rPr>
+  </w:style>
+  <w:style w:type="paragraph" w:styleId="Heading2">
+    <w:name w:val="heading 2"/>
+    <w:basedOn w:val="Normal"/>
+    <w:next w:val="Normal"/>
+    <w:link w:val="Heading2Char"/>
+    <w:uiPriority w:val="9"/>
+    <w:semiHidden/>
+    <w:unhideWhenUsed/>
+    <w:qFormat/>
+    <w:rsid w:val="00AF5B48"/>
+    <w:pPr>
+      <w:keepNext/>
+      <w:keepLines/>
+      <w:spacing w:before="200"/>
+      <w:outlineLvl w:val="1"/>
+    </w:pPr>
+    <w:rPr>
+      <w:rFonts w:asciiTheme="majorHAnsi" w:eastAsiaTheme="majorEastAsia" w:hAnsiTheme="majorHAnsi" w:cstheme="majorBidi"/>
+      <w:b/>
+      <w:bCs/>
+      <w:color w:val="4F81BD" w:themeColor="accent1"/>
+      <w:sz w:val="26"/>
+      <w:szCs w:val="26"/>
+    </w:rPr>
+  </w:style>
+  <w:style w:type="character" w:default="1" w:styleId="DefaultParagraphFont">
+    <w:name w:val="Default Paragraph Font"/>
+    <w:uiPriority w:val="1"/>
+    <w:semiHidden/>
+    <w:unhideWhenUsed/>
+  </w:style>
+  <w:style w:type="table" w:default="1" w:styleId="TableNormal">
+    <w:name w:val="Normal Table"/>
+    <w:uiPriority w:val="99"/>
+    <w:semiHidden/>
+    <w:unhideWhenUsed/>
+    <w:tblPr>
+      <w:tblInd w:w="0" w:type="dxa"/>
+      <w:tblCellMar>
+        <w:top w:w="0" w:type="dxa"/>
+        <w:left w:w="108" w:type="dxa"/>
+        <w:bottom w:w="0" w:type="dxa"/>
+        <w:right w:w="108" w:type="dxa"/>
+      </w:tblCellMar>
+    </w:tblPr>
+  </w:style>
+  <w:style w:type="numbering" w:default="1" w:styleId="NoList">
+    <w:name w:val="No List"/>
+    <w:uiPriority w:val="99"/>
+    <w:semiHidden/>
+    <w:unhideWhenUsed/>
+  </w:style>
+  <w:style w:type="character" w:customStyle="1" w:styleId="Heading1Char">
+    <w:name w:val="Heading 1 Char"/>
+    <w:basedOn w:val="DefaultParagraphFont"/>
+    <w:link w:val="Heading1"/>
+    <w:rsid w:val="000B712C"/>
+    <w:rPr>
+      <w:rFonts w:ascii="Times New Roman" w:eastAsia="Times New Roman" w:hAnsi="Times New Roman" w:cs="Times New Roman"/>
+      <w:b/>
+      <w:sz w:val="40"/>
+      <w:szCs w:val="20"/>
+      <w:lang w:eastAsia="en-US"/>
+    </w:rPr>
+  </w:style>
+  <w:style w:type="character" w:customStyle="1" w:styleId="Heading2Char">
+    <w:name w:val="Heading 2 Char"/>
+    <w:basedOn w:val="DefaultParagraphFont"/>
+    <w:link w:val="Heading2"/>
+    <w:uiPriority w:val="9"/>
+    <w:semiHidden/>
+    <w:rsid w:val="00AF5B48"/>
+    <w:rPr>
+      <w:rFonts w:asciiTheme="majorHAnsi" w:eastAsiaTheme="majorEastAsia" w:hAnsiTheme="majorHAnsi" w:cstheme="majorBidi"/>
+      <w:b/>
+      <w:bCs/>
+      <w:color w:val="4F81BD" w:themeColor="accent1"/>
+      <w:sz w:val="26"/>
+      <w:szCs w:val="26"/>
+      <w:lang w:eastAsia="en-US"/>
+    </w:rPr>
+  </w:style>
+  <w:style w:type="paragraph" w:styleId="BalloonText">
+    <w:name w:val="Balloon Text"/>
+    <w:basedOn w:val="Normal"/>
+    <w:link w:val="BalloonTextChar"/>
+    <w:uiPriority w:val="99"/>
+    <w:semiHidden/>
+    <w:unhideWhenUsed/>
+    <w:rsid w:val="00415BE6"/>
+    <w:rPr>
+      <w:rFonts w:ascii="Tahoma" w:hAnsi="Tahoma" w:cs="Tahoma"/>
+      <w:sz w:val="16"/>
+      <w:szCs w:val="16"/>
+    </w:rPr>
+  </w:style>
+  <w:style w:type="character" w:customStyle="1" w:styleId="BalloonTextChar">
+    <w:name w:val="Balloon Text Char"/>
+    <w:basedOn w:val="DefaultParagraphFont"/>
+    <w:link w:val="BalloonText"/>
+    <w:uiPriority w:val="99"/>
+    <w:semiHidden/>
+    <w:rsid w:val="00415BE6"/>
+    <w:rPr>
+      <w:rFonts w:ascii="Tahoma" w:eastAsia="Times New Roman" w:hAnsi="Tahoma" w:cs="Tahoma"/>
+      <w:sz w:val="16"/>
+      <w:szCs w:val="16"/>
+      <w:lang w:eastAsia="en-US"/>
+    </w:rPr>
+  </w:style>
+  <w:style w:type="paragraph" w:styleId="Header">
+    <w:name w:val="header"/>
+    <w:basedOn w:val="Normal"/>
+    <w:link w:val="HeaderChar"/>
+    <w:uiPriority w:val="99"/>
+    <w:unhideWhenUsed/>
+    <w:rsid w:val="00090E6F"/>
+    <w:pPr>
+      <w:tabs>
+        <w:tab w:val="center" w:pos="4680"/>
+        <w:tab w:val="right" w:pos="9360"/>
+      </w:tabs>
+    </w:pPr>
+  </w:style>
+  <w:style w:type="character" w:customStyle="1" w:styleId="HeaderChar">
+    <w:name w:val="Header Char"/>
+    <w:basedOn w:val="DefaultParagraphFont"/>
+    <w:link w:val="Header"/>
+    <w:uiPriority w:val="99"/>
+    <w:rsid w:val="00090E6F"/>
+    <w:rPr>
+      <w:rFonts w:ascii="Times New Roman" w:eastAsia="Times New Roman" w:hAnsi="Times New Roman" w:cs="Times New Roman"/>
+      <w:sz w:val="24"/>
+      <w:szCs w:val="24"/>
+      <w:lang w:eastAsia="en-US"/>
+    </w:rPr>
+  </w:style>
+  <w:style w:type="paragraph" w:styleId="Footer">
+    <w:name w:val="footer"/>
+    <w:basedOn w:val="Normal"/>
+    <w:link w:val="FooterChar"/>
+    <w:uiPriority w:val="99"/>
+    <w:unhideWhenUsed/>
+    <w:rsid w:val="00090E6F"/>
+    <w:pPr>
+      <w:tabs>
+        <w:tab w:val="center" w:pos="4680"/>
+        <w:tab w:val="right" w:pos="9360"/>
+      </w:tabs>
+    </w:pPr>
+  </w:style>
+  <w:style w:type="character" w:customStyle="1" w:styleId="FooterChar">
+    <w:name w:val="Footer Char"/>
+    <w:basedOn w:val="DefaultParagraphFont"/>
+    <w:link w:val="Footer"/>
+    <w:uiPriority w:val="99"/>
+    <w:rsid w:val="00090E6F"/>
+    <w:rPr>
+      <w:rFonts w:ascii="Times New Roman" w:eastAsia="Times New Roman" w:hAnsi="Times New Roman" w:cs="Times New Roman"/>
+      <w:sz w:val="24"/>
+      <w:szCs w:val="24"/>
+      <w:lang w:eastAsia="en-US"/>
+    </w:rPr>
+  </w:style>
+  <w:style w:type="paragraph" w:customStyle="1" w:styleId="PContentCharChar">
+    <w:name w:val="P_Content Char Char"/>
+    <w:rsid w:val="00EB1145"/>
+    <w:pPr>
+      <w:spacing w:after="0" w:line="360" w:lineRule="auto"/>
+      <w:ind w:firstLine="680"/>
+      <w:jc w:val="both"/>
+    </w:pPr>
+    <w:rPr>
+      <w:rFonts w:ascii="Times New Roman" w:eastAsia="Times New Roman" w:hAnsi="Times New Roman" w:cs="Arial"/>
+      <w:bCs/>
+      <w:kern w:val="32"/>
+      <w:sz w:val="26"/>
+      <w:szCs w:val="32"/>
+      <w:lang w:eastAsia="en-US"/>
+    </w:rPr>
+  </w:style>
+  <w:style w:type="paragraph" w:styleId="ListParagraph">
+    <w:name w:val="List Paragraph"/>
+    <w:basedOn w:val="Normal"/>
+    <w:uiPriority w:val="34"/>
+    <w:qFormat/>
+    <w:rsid w:val="00EB1145"/>
+    <w:pPr>
+      <w:ind w:left="720"/>
+      <w:contextualSpacing/>
+    </w:pPr>
+  </w:style>
+  <w:style w:type="paragraph" w:styleId="TOC1">
+    <w:name w:val="toc 1"/>
+    <w:basedOn w:val="Normal"/>
+    <w:next w:val="Normal"/>
+    <w:autoRedefine/>
+    <w:uiPriority w:val="39"/>
+    <w:unhideWhenUsed/>
+    <w:rsid w:val="009D4B1D"/>
+    <w:pPr>
+      <w:spacing w:before="120" w:after="120"/>
+    </w:pPr>
+    <w:rPr>
+      <w:rFonts w:asciiTheme="minorHAnsi" w:hAnsiTheme="minorHAnsi" w:cstheme="minorHAnsi"/>
+      <w:b/>
+      <w:bCs/>
+      <w:caps/>
+      <w:sz w:val="20"/>
+      <w:szCs w:val="20"/>
+    </w:rPr>
+  </w:style>
+  <w:style w:type="paragraph" w:styleId="TOC2">
+    <w:name w:val="toc 2"/>
+    <w:basedOn w:val="Normal"/>
+    <w:next w:val="Normal"/>
+    <w:autoRedefine/>
+    <w:uiPriority w:val="39"/>
+    <w:unhideWhenUsed/>
+    <w:rsid w:val="009D4B1D"/>
+    <w:pPr>
+      <w:ind w:left="240"/>
+    </w:pPr>
+    <w:rPr>
+      <w:rFonts w:asciiTheme="minorHAnsi" w:hAnsiTheme="minorHAnsi" w:cstheme="minorHAnsi"/>
+      <w:smallCaps/>
+      <w:sz w:val="20"/>
+      <w:szCs w:val="20"/>
+    </w:rPr>
+  </w:style>
+  <w:style w:type="paragraph" w:styleId="TOC3">
+    <w:name w:val="toc 3"/>
+    <w:basedOn w:val="Normal"/>
+    <w:next w:val="Normal"/>
+    <w:autoRedefine/>
+    <w:uiPriority w:val="39"/>
+    <w:unhideWhenUsed/>
+    <w:rsid w:val="009D4B1D"/>
+    <w:pPr>
+      <w:ind w:left="480"/>
+    </w:pPr>
+    <w:rPr>
+      <w:rFonts w:asciiTheme="minorHAnsi" w:hAnsiTheme="minorHAnsi" w:cstheme="minorHAnsi"/>
+      <w:i/>
+      <w:iCs/>
+      <w:sz w:val="20"/>
+      <w:szCs w:val="20"/>
+    </w:rPr>
+  </w:style>
+  <w:style w:type="paragraph" w:styleId="TOC4">
+    <w:name w:val="toc 4"/>
+    <w:basedOn w:val="Normal"/>
+    <w:next w:val="Normal"/>
+    <w:autoRedefine/>
+    <w:uiPriority w:val="39"/>
+    <w:unhideWhenUsed/>
+    <w:rsid w:val="009D4B1D"/>
+    <w:pPr>
+      <w:ind w:left="720"/>
+    </w:pPr>
+    <w:rPr>
+      <w:rFonts w:asciiTheme="minorHAnsi" w:hAnsiTheme="minorHAnsi" w:cstheme="minorHAnsi"/>
+      <w:sz w:val="18"/>
+      <w:szCs w:val="18"/>
+    </w:rPr>
+  </w:style>
+  <w:style w:type="paragraph" w:styleId="TOC5">
+    <w:name w:val="toc 5"/>
+    <w:basedOn w:val="Normal"/>
+    <w:next w:val="Normal"/>
+    <w:autoRedefine/>
+    <w:uiPriority w:val="39"/>
+    <w:unhideWhenUsed/>
+    <w:rsid w:val="009D4B1D"/>
+    <w:pPr>
+      <w:ind w:left="960"/>
+    </w:pPr>
+    <w:rPr>
+      <w:rFonts w:asciiTheme="minorHAnsi" w:hAnsiTheme="minorHAnsi" w:cstheme="minorHAnsi"/>
+      <w:sz w:val="18"/>
+      <w:szCs w:val="18"/>
+    </w:rPr>
+  </w:style>
+  <w:style w:type="paragraph" w:styleId="TOC6">
+    <w:name w:val="toc 6"/>
+    <w:basedOn w:val="Normal"/>
+    <w:next w:val="Normal"/>
+    <w:autoRedefine/>
+    <w:uiPriority w:val="39"/>
+    <w:unhideWhenUsed/>
+    <w:rsid w:val="009D4B1D"/>
+    <w:pPr>
+      <w:ind w:left="1200"/>
+    </w:pPr>
+    <w:rPr>
+      <w:rFonts w:asciiTheme="minorHAnsi" w:hAnsiTheme="minorHAnsi" w:cstheme="minorHAnsi"/>
+      <w:sz w:val="18"/>
+      <w:szCs w:val="18"/>
+    </w:rPr>
+  </w:style>
+  <w:style w:type="paragraph" w:styleId="TOC7">
+    <w:name w:val="toc 7"/>
+    <w:basedOn w:val="Normal"/>
+    <w:next w:val="Normal"/>
+    <w:autoRedefine/>
+    <w:uiPriority w:val="39"/>
+    <w:unhideWhenUsed/>
+    <w:rsid w:val="009D4B1D"/>
+    <w:pPr>
+      <w:ind w:left="1440"/>
+    </w:pPr>
+    <w:rPr>
+      <w:rFonts w:asciiTheme="minorHAnsi" w:hAnsiTheme="minorHAnsi" w:cstheme="minorHAnsi"/>
+      <w:sz w:val="18"/>
+      <w:szCs w:val="18"/>
+    </w:rPr>
+  </w:style>
+  <w:style w:type="paragraph" w:styleId="TOC8">
+    <w:name w:val="toc 8"/>
+    <w:basedOn w:val="Normal"/>
+    <w:next w:val="Normal"/>
+    <w:autoRedefine/>
+    <w:uiPriority w:val="39"/>
+    <w:unhideWhenUsed/>
+    <w:rsid w:val="009D4B1D"/>
+    <w:pPr>
+      <w:ind w:left="1680"/>
+    </w:pPr>
+    <w:rPr>
+      <w:rFonts w:asciiTheme="minorHAnsi" w:hAnsiTheme="minorHAnsi" w:cstheme="minorHAnsi"/>
+      <w:sz w:val="18"/>
+      <w:szCs w:val="18"/>
+    </w:rPr>
+  </w:style>
+  <w:style w:type="paragraph" w:styleId="TOC9">
+    <w:name w:val="toc 9"/>
+    <w:basedOn w:val="Normal"/>
+    <w:next w:val="Normal"/>
+    <w:autoRedefine/>
+    <w:uiPriority w:val="39"/>
+    <w:unhideWhenUsed/>
+    <w:rsid w:val="009D4B1D"/>
+    <w:pPr>
+      <w:ind w:left="1920"/>
+    </w:pPr>
+    <w:rPr>
+      <w:rFonts w:asciiTheme="minorHAnsi" w:hAnsiTheme="minorHAnsi" w:cstheme="minorHAnsi"/>
+      <w:sz w:val="18"/>
+      <w:szCs w:val="18"/>
+    </w:rPr>
+  </w:style>
+  <w:style w:type="character" w:styleId="Hyperlink">
+    <w:name w:val="Hyperlink"/>
+    <w:basedOn w:val="DefaultParagraphFont"/>
+    <w:uiPriority w:val="99"/>
+    <w:unhideWhenUsed/>
+    <w:rsid w:val="009D4B1D"/>
+    <w:rPr>
+      <w:color w:val="0000FF" w:themeColor="hyperlink"/>
+      <w:u w:val="single"/>
+    </w:rPr>
+  </w:style>
+  <w:style w:type="character" w:customStyle="1" w:styleId="UnresolvedMention">
+    <w:name w:val="Unresolved Mention"/>
+    <w:basedOn w:val="DefaultParagraphFont"/>
+    <w:uiPriority w:val="99"/>
+    <w:semiHidden/>
+    <w:unhideWhenUsed/>
+    <w:rsid w:val="0004400E"/>
+    <w:rPr>
+      <w:color w:val="605E5C"/>
+      <w:shd w:val="clear" w:color="auto" w:fill="E1DFDD"/>
+    </w:rPr>
+  </w:style>
+  <w:style w:type="paragraph" w:styleId="TOCHeading">
+    <w:name w:val="TOC Heading"/>
+    <w:basedOn w:val="Heading1"/>
+    <w:next w:val="Normal"/>
+    <w:uiPriority w:val="39"/>
+    <w:unhideWhenUsed/>
+    <w:qFormat/>
+    <w:rsid w:val="00F44A94"/>
+    <w:pPr>
+      <w:keepLines/>
+      <w:spacing w:before="240" w:line="259" w:lineRule="auto"/>
+      <w:jc w:val="left"/>
+      <w:outlineLvl w:val="9"/>
+    </w:pPr>
+    <w:rPr>
+      <w:rFonts w:asciiTheme="majorHAnsi" w:eastAsiaTheme="majorEastAsia" w:hAnsiTheme="majorHAnsi" w:cstheme="majorBidi"/>
+      <w:b w:val="0"/>
+      <w:color w:val="365F91" w:themeColor="accent1" w:themeShade="BF"/>
+      <w:sz w:val="32"/>
+      <w:szCs w:val="32"/>
+    </w:rPr>
+  </w:style>
+  <w:style w:type="table" w:styleId="TableGrid">
+    <w:name w:val="Table Grid"/>
+    <w:basedOn w:val="TableNormal"/>
+    <w:uiPriority w:val="59"/>
+    <w:rsid w:val="0000302B"/>
+    <w:pPr>
+      <w:spacing w:after="0" w:line="240" w:lineRule="auto"/>
+    </w:pPr>
+    <w:rPr>
+      <w:rFonts w:eastAsiaTheme="minorHAnsi"/>
+      <w:lang w:eastAsia="en-US"/>
+    </w:rPr>
+    <w:tblPr>
+      <w:tblInd w:w="0" w:type="dxa"/>
+      <w:tblBorders>
+        <w:top w:val="single" w:sz="4" w:space="0" w:color="auto"/>
+        <w:left w:val="single" w:sz="4" w:space="0" w:color="auto"/>
+        <w:bottom w:val="single" w:sz="4" w:space="0" w:color="auto"/>
+        <w:right w:val="single" w:sz="4" w:space="0" w:color="auto"/>
+        <w:insideH w:val="single" w:sz="4" w:space="0" w:color="auto"/>
+        <w:insideV w:val="single" w:sz="4" w:space="0" w:color="auto"/>
+      </w:tblBorders>
+      <w:tblCellMar>
+        <w:top w:w="0" w:type="dxa"/>
+        <w:left w:w="108" w:type="dxa"/>
+        <w:bottom w:w="0" w:type="dxa"/>
+        <w:right w:w="108" w:type="dxa"/>
+      </w:tblCellMar>
+    </w:tblPr>
   </w:style>
 </w:styles>
 </file>
@@ -10247,7 +12193,7 @@
 </file>
 
 <file path=customXml/itemProps1.xml><?xml version="1.0" encoding="utf-8"?>
-<ds:datastoreItem xmlns:ds="http://schemas.openxmlformats.org/officeDocument/2006/customXml" ds:itemID="{FF9E3210-925F-417D-B6CC-5CF0FF94D22E}">
+<ds:datastoreItem xmlns:ds="http://schemas.openxmlformats.org/officeDocument/2006/customXml" ds:itemID="{5BDD85E3-084C-41C2-B14B-73F476612C77}">
   <ds:schemaRefs>
     <ds:schemaRef ds:uri="http://schemas.openxmlformats.org/officeDocument/2006/bibliography"/>
   </ds:schemaRefs>

</xml_diff>